<commit_message>
Adding class 2 reading by Knuth
</commit_message>
<xml_diff>
--- a/ADA_course_outline.docx
+++ b/ADA_course_outline.docx
@@ -2638,7 +2638,6 @@
           <w:szCs w:val="22"/>
           <w:u w:val="single"/>
         </w:rPr>
-        <w:lastRenderedPageBreak/>
         <w:t>Mental Health</w:t>
       </w:r>
       <w:r>
@@ -3812,7 +3811,6 @@
           <w:sz w:val="22"/>
           <w:szCs w:val="22"/>
         </w:rPr>
-        <w:lastRenderedPageBreak/>
         <w:t>ASSIGNMENTS AND GRADING CRITERIA</w:t>
       </w:r>
     </w:p>
@@ -5573,7 +5571,7 @@
                 <w:rFonts w:ascii="Arial" w:hAnsi="Arial" w:cs="Arial"/>
                 <w:color w:val="000000"/>
               </w:rPr>
-              <w:t>Harris J.K., *</w:t>
+              <w:t>Harris JK, *</w:t>
             </w:r>
             <w:proofErr w:type="spellStart"/>
             <w:r>
@@ -5589,7 +5587,14 @@
                 <w:rFonts w:ascii="Arial" w:hAnsi="Arial" w:cs="Arial"/>
                 <w:color w:val="000000"/>
               </w:rPr>
-              <w:t xml:space="preserve"> S., *Zhao Y, </w:t>
+              <w:t xml:space="preserve"> S</w:t>
+            </w:r>
+            <w:r>
+              <w:rPr>
+                <w:rFonts w:ascii="Arial" w:hAnsi="Arial" w:cs="Arial"/>
+                <w:color w:val="000000"/>
+              </w:rPr>
+              <w:t xml:space="preserve">, *Zhao Y, </w:t>
             </w:r>
             <w:proofErr w:type="spellStart"/>
             <w:r>
@@ -5605,7 +5610,16 @@
                 <w:rFonts w:ascii="Arial" w:hAnsi="Arial" w:cs="Arial"/>
                 <w:color w:val="000000"/>
               </w:rPr>
-              <w:t xml:space="preserve"> JP. Examining the reproducibility of six published studies in public health services and systems research. Journal of Public Health Management &amp; Practice. [Accepted August 2017] </w:t>
+              <w:t xml:space="preserve"> JP. Examining the reproducibility of six published studies in public health services and systems research. Journal of Public Health Manageme</w:t>
+            </w:r>
+            <w:bookmarkStart w:id="2" w:name="_GoBack"/>
+            <w:bookmarkEnd w:id="2"/>
+            <w:r>
+              <w:rPr>
+                <w:rFonts w:ascii="Arial" w:hAnsi="Arial" w:cs="Arial"/>
+                <w:color w:val="000000"/>
+              </w:rPr>
+              <w:t xml:space="preserve">nt &amp; Practice. [Accepted August 2017] </w:t>
             </w:r>
           </w:p>
           <w:p>
@@ -5646,6 +5660,100 @@
                 <w:color w:val="000000"/>
               </w:rPr>
               <w:t xml:space="preserve"> Reproducible Epidemiologic Research. American Journal of Epidemiology. 2006; 163: 783-789</w:t>
+            </w:r>
+          </w:p>
+          <w:p>
+            <w:pPr>
+              <w:pStyle w:val="ListParagraph"/>
+              <w:widowControl/>
+              <w:numPr>
+                <w:ilvl w:val="0"/>
+                <w:numId w:val="8"/>
+              </w:numPr>
+              <w:autoSpaceDE/>
+              <w:autoSpaceDN/>
+              <w:spacing w:line="276" w:lineRule="auto"/>
+              <w:rPr>
+                <w:rFonts w:ascii="Arial" w:hAnsi="Arial" w:cs="Arial"/>
+                <w:color w:val="000000"/>
+              </w:rPr>
+            </w:pPr>
+            <w:r>
+              <w:rPr>
+                <w:rFonts w:ascii="Arial" w:hAnsi="Arial" w:cs="Arial"/>
+                <w:color w:val="000000"/>
+              </w:rPr>
+              <w:t xml:space="preserve">Knuth DE. Literate Programming. </w:t>
+            </w:r>
+            <w:hyperlink r:id="rId30" w:tooltip="The Computer Journal" w:history="1">
+              <w:r>
+                <w:rPr>
+                  <w:rFonts w:ascii="Arial" w:eastAsia="Times New Roman" w:hAnsi="Arial" w:cs="Arial"/>
+                  <w:i/>
+                  <w:iCs/>
+                  <w:color w:val="0B0080"/>
+                  <w:sz w:val="19"/>
+                  <w:szCs w:val="19"/>
+                  <w:u w:val="single"/>
+                  <w:shd w:val="clear" w:color="auto" w:fill="FFFFFF"/>
+                </w:rPr>
+                <w:t>The Computer Journal</w:t>
+              </w:r>
+            </w:hyperlink>
+            <w:r>
+              <w:rPr>
+                <w:rFonts w:ascii="Arial" w:eastAsia="Times New Roman" w:hAnsi="Arial" w:cs="Arial"/>
+                <w:color w:val="222222"/>
+                <w:sz w:val="19"/>
+                <w:szCs w:val="19"/>
+                <w:shd w:val="clear" w:color="auto" w:fill="FFFFFF"/>
+              </w:rPr>
+              <w:t>. </w:t>
+            </w:r>
+            <w:hyperlink r:id="rId31" w:tooltip="British Computer Society" w:history="1">
+              <w:r>
+                <w:rPr>
+                  <w:rFonts w:ascii="Arial" w:eastAsia="Times New Roman" w:hAnsi="Arial" w:cs="Arial"/>
+                  <w:color w:val="0B0080"/>
+                  <w:sz w:val="19"/>
+                  <w:szCs w:val="19"/>
+                  <w:u w:val="single"/>
+                  <w:shd w:val="clear" w:color="auto" w:fill="FFFFFF"/>
+                </w:rPr>
+                <w:t>British Computer Society</w:t>
+              </w:r>
+            </w:hyperlink>
+            <w:r>
+              <w:rPr>
+                <w:rFonts w:ascii="Arial" w:eastAsia="Times New Roman" w:hAnsi="Arial" w:cs="Arial"/>
+                <w:color w:val="222222"/>
+                <w:sz w:val="19"/>
+                <w:szCs w:val="19"/>
+                <w:shd w:val="clear" w:color="auto" w:fill="FFFFFF"/>
+              </w:rPr>
+              <w:t>. </w:t>
+            </w:r>
+            <w:r>
+              <w:rPr>
+                <w:rFonts w:ascii="Arial" w:eastAsia="Times New Roman" w:hAnsi="Arial" w:cs="Arial"/>
+                <w:b/>
+                <w:bCs/>
+                <w:color w:val="222222"/>
+                <w:sz w:val="19"/>
+                <w:szCs w:val="19"/>
+                <w:shd w:val="clear" w:color="auto" w:fill="FFFFFF"/>
+              </w:rPr>
+              <w:t>27</w:t>
+            </w:r>
+            <w:r>
+              <w:rPr>
+                <w:rFonts w:ascii="Arial" w:eastAsia="Times New Roman" w:hAnsi="Arial" w:cs="Arial"/>
+                <w:color w:val="222222"/>
+                <w:sz w:val="19"/>
+                <w:szCs w:val="19"/>
+                <w:shd w:val="clear" w:color="auto" w:fill="FFFFFF"/>
+              </w:rPr>
+              <w:t> (2): 97–111</w:t>
             </w:r>
           </w:p>
         </w:tc>
@@ -5889,7 +5997,7 @@
               </w:rPr>
               <w:t xml:space="preserve"> can facilitate greater reproducibility and increased transparency in science (</w:t>
             </w:r>
-            <w:hyperlink r:id="rId30" w:history="1">
+            <w:hyperlink r:id="rId32" w:history="1">
               <w:r>
                 <w:rPr>
                   <w:rStyle w:val="Hyperlink"/>
@@ -6383,7 +6491,7 @@
               </w:rPr>
               <w:t xml:space="preserve">Quick-R Generalized Linear Models </w:t>
             </w:r>
-            <w:hyperlink r:id="rId31" w:history="1">
+            <w:hyperlink r:id="rId33" w:history="1">
               <w:r>
                 <w:rPr>
                   <w:rStyle w:val="Hyperlink"/>
@@ -6571,7 +6679,6 @@
                 <w:b/>
                 <w:bCs/>
               </w:rPr>
-              <w:lastRenderedPageBreak/>
               <w:t>6:</w:t>
             </w:r>
             <w:r>
@@ -7651,7 +7758,6 @@
               <w:rPr>
                 <w:rFonts w:ascii="Arial" w:hAnsi="Arial" w:cs="Arial"/>
               </w:rPr>
-              <w:lastRenderedPageBreak/>
               <w:t>VanderWeele</w:t>
             </w:r>
             <w:proofErr w:type="spellEnd"/>
@@ -7715,7 +7821,6 @@
                 <w:rFonts w:ascii="Arial" w:hAnsi="Arial" w:cs="Arial"/>
                 <w:bCs/>
               </w:rPr>
-              <w:lastRenderedPageBreak/>
               <w:t>Covariate selection (DAGs)</w:t>
             </w:r>
           </w:p>
@@ -8083,7 +8188,6 @@
                 <w:bCs/>
               </w:rPr>
             </w:pPr>
-            <w:bookmarkStart w:id="2" w:name="_GoBack" w:colFirst="7" w:colLast="7"/>
             <w:r>
               <w:rPr>
                 <w:rFonts w:ascii="Arial" w:hAnsi="Arial" w:cs="Arial"/>
@@ -8148,7 +8252,7 @@
                 <w:rFonts w:ascii="Arial" w:hAnsi="Arial" w:cs="Arial"/>
               </w:rPr>
             </w:pPr>
-            <w:hyperlink r:id="rId32" w:history="1">
+            <w:hyperlink r:id="rId34" w:history="1">
               <w:r>
                 <w:rPr>
                   <w:rStyle w:val="Hyperlink"/>
@@ -8517,7 +8621,6 @@
           </w:p>
         </w:tc>
       </w:tr>
-      <w:bookmarkEnd w:id="2"/>
       <w:tr>
         <w:tc>
           <w:tcPr>
@@ -15195,7 +15298,7 @@
 </file>
 
 <file path=customXml/itemProps1.xml><?xml version="1.0" encoding="utf-8"?>
-<ds:datastoreItem xmlns:ds="http://schemas.openxmlformats.org/officeDocument/2006/customXml" ds:itemID="{D1BE965F-DB91-4F47-A6CC-0736283EBA25}">
+<ds:datastoreItem xmlns:ds="http://schemas.openxmlformats.org/officeDocument/2006/customXml" ds:itemID="{617E8ECB-9F5F-4125-AC28-6E00434AA5E3}">
   <ds:schemaRefs>
     <ds:schemaRef ds:uri="http://schemas.openxmlformats.org/officeDocument/2006/bibliography"/>
   </ds:schemaRefs>

</xml_diff>

<commit_message>
add page and part to knuth reading
</commit_message>
<xml_diff>
--- a/ADA_course_outline.docx
+++ b/ADA_course_outline.docx
@@ -5610,16 +5610,7 @@
                 <w:rFonts w:ascii="Arial" w:hAnsi="Arial" w:cs="Arial"/>
                 <w:color w:val="000000"/>
               </w:rPr>
-              <w:t xml:space="preserve"> JP. Examining the reproducibility of six published studies in public health services and systems research. Journal of Public Health Manageme</w:t>
-            </w:r>
-            <w:bookmarkStart w:id="2" w:name="_GoBack"/>
-            <w:bookmarkEnd w:id="2"/>
-            <w:r>
-              <w:rPr>
-                <w:rFonts w:ascii="Arial" w:hAnsi="Arial" w:cs="Arial"/>
-                <w:color w:val="000000"/>
-              </w:rPr>
-              <w:t xml:space="preserve">nt &amp; Practice. [Accepted August 2017] </w:t>
+              <w:t xml:space="preserve"> JP. Examining the reproducibility of six published studies in public health services and systems research. Journal of Public Health Management &amp; Practice. [Accepted August 2017] </w:t>
             </w:r>
           </w:p>
           <w:p>
@@ -5710,19 +5701,6 @@
               </w:rPr>
               <w:t>. </w:t>
             </w:r>
-            <w:hyperlink r:id="rId31" w:tooltip="British Computer Society" w:history="1">
-              <w:r>
-                <w:rPr>
-                  <w:rFonts w:ascii="Arial" w:eastAsia="Times New Roman" w:hAnsi="Arial" w:cs="Arial"/>
-                  <w:color w:val="0B0080"/>
-                  <w:sz w:val="19"/>
-                  <w:szCs w:val="19"/>
-                  <w:u w:val="single"/>
-                  <w:shd w:val="clear" w:color="auto" w:fill="FFFFFF"/>
-                </w:rPr>
-                <w:t>British Computer Society</w:t>
-              </w:r>
-            </w:hyperlink>
             <w:r>
               <w:rPr>
                 <w:rFonts w:ascii="Arial" w:eastAsia="Times New Roman" w:hAnsi="Arial" w:cs="Arial"/>
@@ -5731,20 +5709,9 @@
                 <w:szCs w:val="19"/>
                 <w:shd w:val="clear" w:color="auto" w:fill="FFFFFF"/>
               </w:rPr>
-              <w:t>. </w:t>
-            </w:r>
-            <w:r>
-              <w:rPr>
-                <w:rFonts w:ascii="Arial" w:eastAsia="Times New Roman" w:hAnsi="Arial" w:cs="Arial"/>
-                <w:b/>
-                <w:bCs/>
-                <w:color w:val="222222"/>
-                <w:sz w:val="19"/>
-                <w:szCs w:val="19"/>
-                <w:shd w:val="clear" w:color="auto" w:fill="FFFFFF"/>
-              </w:rPr>
-              <w:t>27</w:t>
-            </w:r>
+              <w:t xml:space="preserve"> (read </w:t>
+            </w:r>
+            <w:proofErr w:type="spellStart"/>
             <w:r>
               <w:rPr>
                 <w:rFonts w:ascii="Arial" w:eastAsia="Times New Roman" w:hAnsi="Arial" w:cs="Arial"/>
@@ -5753,7 +5720,20 @@
                 <w:szCs w:val="19"/>
                 <w:shd w:val="clear" w:color="auto" w:fill="FFFFFF"/>
               </w:rPr>
-              <w:t> (2): 97–111</w:t>
+              <w:t>pg</w:t>
+            </w:r>
+            <w:bookmarkStart w:id="2" w:name="_GoBack"/>
+            <w:bookmarkEnd w:id="2"/>
+            <w:proofErr w:type="spellEnd"/>
+            <w:r>
+              <w:rPr>
+                <w:rFonts w:ascii="Arial" w:eastAsia="Times New Roman" w:hAnsi="Arial" w:cs="Arial"/>
+                <w:color w:val="222222"/>
+                <w:sz w:val="19"/>
+                <w:szCs w:val="19"/>
+                <w:shd w:val="clear" w:color="auto" w:fill="FFFFFF"/>
+              </w:rPr>
+              <w:t xml:space="preserve"> 1 part A)</w:t>
             </w:r>
           </w:p>
         </w:tc>
@@ -5997,7 +5977,7 @@
               </w:rPr>
               <w:t xml:space="preserve"> can facilitate greater reproducibility and increased transparency in science (</w:t>
             </w:r>
-            <w:hyperlink r:id="rId32" w:history="1">
+            <w:hyperlink r:id="rId31" w:history="1">
               <w:r>
                 <w:rPr>
                   <w:rStyle w:val="Hyperlink"/>
@@ -6491,7 +6471,7 @@
               </w:rPr>
               <w:t xml:space="preserve">Quick-R Generalized Linear Models </w:t>
             </w:r>
-            <w:hyperlink r:id="rId33" w:history="1">
+            <w:hyperlink r:id="rId32" w:history="1">
               <w:r>
                 <w:rPr>
                   <w:rStyle w:val="Hyperlink"/>
@@ -8252,7 +8232,7 @@
                 <w:rFonts w:ascii="Arial" w:hAnsi="Arial" w:cs="Arial"/>
               </w:rPr>
             </w:pPr>
-            <w:hyperlink r:id="rId34" w:history="1">
+            <w:hyperlink r:id="rId33" w:history="1">
               <w:r>
                 <w:rPr>
                   <w:rStyle w:val="Hyperlink"/>
@@ -15298,7 +15278,7 @@
 </file>
 
 <file path=customXml/itemProps1.xml><?xml version="1.0" encoding="utf-8"?>
-<ds:datastoreItem xmlns:ds="http://schemas.openxmlformats.org/officeDocument/2006/customXml" ds:itemID="{617E8ECB-9F5F-4125-AC28-6E00434AA5E3}">
+<ds:datastoreItem xmlns:ds="http://schemas.openxmlformats.org/officeDocument/2006/customXml" ds:itemID="{38984E54-DBF2-4A4B-8DAB-1A3E01117390}">
   <ds:schemaRefs>
     <ds:schemaRef ds:uri="http://schemas.openxmlformats.org/officeDocument/2006/bibliography"/>
   </ds:schemaRefs>

</xml_diff>

<commit_message>
add final project and homework assignments
</commit_message>
<xml_diff>
--- a/ADA_course_outline.docx
+++ b/ADA_course_outline.docx
@@ -3856,7 +3856,7 @@
           <w:sz w:val="22"/>
           <w:szCs w:val="22"/>
         </w:rPr>
-        <w:t>Problem s</w:t>
+        <w:t>Homework</w:t>
       </w:r>
       <w:r>
         <w:rPr>
@@ -3866,7 +3866,7 @@
           <w:sz w:val="22"/>
           <w:szCs w:val="22"/>
         </w:rPr>
-        <w:t>ets</w:t>
+        <w:t xml:space="preserve"> (</w:t>
       </w:r>
       <w:r>
         <w:rPr>
@@ -3876,7 +3876,7 @@
           <w:sz w:val="22"/>
           <w:szCs w:val="22"/>
         </w:rPr>
-        <w:t xml:space="preserve"> (</w:t>
+        <w:t>40</w:t>
       </w:r>
       <w:r>
         <w:rPr>
@@ -3886,7 +3886,7 @@
           <w:sz w:val="22"/>
           <w:szCs w:val="22"/>
         </w:rPr>
-        <w:t>40</w:t>
+        <w:t>% of final grade)</w:t>
       </w:r>
       <w:r>
         <w:rPr>
@@ -3896,7 +3896,16 @@
           <w:sz w:val="22"/>
           <w:szCs w:val="22"/>
         </w:rPr>
-        <w:t>% of final grade)</w:t>
+        <w:t xml:space="preserve">. </w:t>
+      </w:r>
+      <w:r>
+        <w:rPr>
+          <w:rFonts w:ascii="Arial" w:hAnsi="Arial" w:cs="Arial"/>
+          <w:bCs/>
+          <w:sz w:val="22"/>
+          <w:szCs w:val="22"/>
+        </w:rPr>
+        <w:t>There will be 12 relatively short homework assignments. Students may drop 2 of the 12 assignments.</w:t>
       </w:r>
     </w:p>
     <w:p>
@@ -3960,7 +3969,79 @@
           <w:sz w:val="22"/>
           <w:szCs w:val="22"/>
         </w:rPr>
-        <w:t>ubmit well-formatted and annotated statistical code with each part of your final project; run and review the statistical code of two classmates (six total peer reviews)</w:t>
+        <w:t xml:space="preserve">ubmit well-formatted and annotated statistical code with each part of your final project; run and review the statistical code of </w:t>
+      </w:r>
+      <w:r>
+        <w:rPr>
+          <w:rFonts w:ascii="Arial" w:hAnsi="Arial" w:cs="Arial"/>
+          <w:bCs/>
+          <w:sz w:val="22"/>
+          <w:szCs w:val="22"/>
+        </w:rPr>
+        <w:t>2</w:t>
+      </w:r>
+      <w:r>
+        <w:rPr>
+          <w:rFonts w:ascii="Arial" w:hAnsi="Arial" w:cs="Arial"/>
+          <w:bCs/>
+          <w:sz w:val="22"/>
+          <w:szCs w:val="22"/>
+        </w:rPr>
+        <w:t xml:space="preserve"> cl</w:t>
+      </w:r>
+      <w:r>
+        <w:rPr>
+          <w:rFonts w:ascii="Arial" w:hAnsi="Arial" w:cs="Arial"/>
+          <w:bCs/>
+          <w:sz w:val="22"/>
+          <w:szCs w:val="22"/>
+        </w:rPr>
+        <w:t>assmates (</w:t>
+      </w:r>
+      <w:r>
+        <w:rPr>
+          <w:rFonts w:ascii="Arial" w:hAnsi="Arial" w:cs="Arial"/>
+          <w:bCs/>
+          <w:sz w:val="22"/>
+          <w:szCs w:val="22"/>
+        </w:rPr>
+        <w:t>6</w:t>
+      </w:r>
+      <w:r>
+        <w:rPr>
+          <w:rFonts w:ascii="Arial" w:hAnsi="Arial" w:cs="Arial"/>
+          <w:bCs/>
+          <w:sz w:val="22"/>
+          <w:szCs w:val="22"/>
+        </w:rPr>
+        <w:t xml:space="preserve"> total peer review opportunities, five</w:t>
+      </w:r>
+      <w:r>
+        <w:rPr>
+          <w:rFonts w:ascii="Arial" w:hAnsi="Arial" w:cs="Arial"/>
+          <w:bCs/>
+          <w:sz w:val="22"/>
+          <w:szCs w:val="22"/>
+        </w:rPr>
+        <w:t xml:space="preserve"> will count as 2</w:t>
+      </w:r>
+      <w:r>
+        <w:rPr>
+          <w:rFonts w:ascii="Arial" w:hAnsi="Arial" w:cs="Arial"/>
+          <w:bCs/>
+          <w:sz w:val="22"/>
+          <w:szCs w:val="22"/>
+        </w:rPr>
+        <w:t xml:space="preserve"> points each</w:t>
+      </w:r>
+      <w:r>
+        <w:rPr>
+          <w:rFonts w:ascii="Arial" w:hAnsi="Arial" w:cs="Arial"/>
+          <w:bCs/>
+          <w:sz w:val="22"/>
+          <w:szCs w:val="22"/>
+        </w:rPr>
+        <w:t>)</w:t>
       </w:r>
       <w:r>
         <w:rPr>
@@ -4014,123 +4095,434 @@
           <w:sz w:val="22"/>
           <w:szCs w:val="22"/>
         </w:rPr>
-        <w:t xml:space="preserve">Choose from </w:t>
+        <w:t xml:space="preserve">Students will develop a data analysis project from conception to dissemination through a presentation and report using a real-world dataset. Examples of real-world datasets that could be used for this project included Surveillance, Epidemiology, and End Results (SEER: </w:t>
+      </w:r>
+      <w:hyperlink r:id="rId26" w:history="1">
+        <w:r>
+          <w:rPr>
+            <w:rStyle w:val="Hyperlink"/>
+            <w:rFonts w:ascii="Arial" w:hAnsi="Arial" w:cs="Arial"/>
+            <w:bCs/>
+            <w:sz w:val="22"/>
+            <w:szCs w:val="22"/>
+          </w:rPr>
+          <w:t>https://seer.cancer.gov/</w:t>
+        </w:r>
+      </w:hyperlink>
+      <w:r>
+        <w:rPr>
+          <w:rFonts w:ascii="Arial" w:hAnsi="Arial" w:cs="Arial"/>
+          <w:bCs/>
+          <w:sz w:val="22"/>
+          <w:szCs w:val="22"/>
+        </w:rPr>
+        <w:t xml:space="preserve">), Behavioral Risk Factor Surveillance System (BRFSS: </w:t>
+      </w:r>
+      <w:hyperlink r:id="rId27" w:history="1">
+        <w:r>
+          <w:rPr>
+            <w:rStyle w:val="Hyperlink"/>
+            <w:rFonts w:ascii="Arial" w:hAnsi="Arial" w:cs="Arial"/>
+            <w:bCs/>
+            <w:sz w:val="22"/>
+            <w:szCs w:val="22"/>
+          </w:rPr>
+          <w:t>https://www.cdc.gov/brfss/index.html</w:t>
+        </w:r>
+      </w:hyperlink>
+      <w:r>
+        <w:rPr>
+          <w:rFonts w:ascii="Arial" w:hAnsi="Arial" w:cs="Arial"/>
+          <w:bCs/>
+          <w:sz w:val="22"/>
+          <w:szCs w:val="22"/>
+        </w:rPr>
+        <w:t xml:space="preserve">), National Health and Nutrition Examination Survey (NHANES: </w:t>
+      </w:r>
+      <w:hyperlink r:id="rId28" w:history="1">
+        <w:r>
+          <w:rPr>
+            <w:rStyle w:val="Hyperlink"/>
+            <w:rFonts w:ascii="Arial" w:hAnsi="Arial" w:cs="Arial"/>
+            <w:bCs/>
+            <w:sz w:val="22"/>
+            <w:szCs w:val="22"/>
+          </w:rPr>
+          <w:t>https://www.cdc.gov/nchs/nhanes/index.htm</w:t>
+        </w:r>
+      </w:hyperlink>
+      <w:r>
+        <w:rPr>
+          <w:rFonts w:ascii="Arial" w:hAnsi="Arial" w:cs="Arial"/>
+          <w:bCs/>
+          <w:sz w:val="22"/>
+          <w:szCs w:val="22"/>
+        </w:rPr>
+        <w:t>)</w:t>
+      </w:r>
+      <w:r>
+        <w:rPr>
+          <w:rFonts w:ascii="Arial" w:hAnsi="Arial" w:cs="Arial"/>
+          <w:bCs/>
+          <w:sz w:val="22"/>
+          <w:szCs w:val="22"/>
+        </w:rPr>
+        <w:t xml:space="preserve">. </w:t>
+      </w:r>
+      <w:r>
+        <w:rPr>
+          <w:rFonts w:ascii="Arial" w:hAnsi="Arial" w:cs="Arial"/>
+          <w:bCs/>
+          <w:sz w:val="22"/>
+          <w:szCs w:val="22"/>
+        </w:rPr>
+        <w:t>Students are expected to apply the concepts used in class</w:t>
+      </w:r>
+      <w:r>
+        <w:rPr>
+          <w:rFonts w:ascii="Arial" w:hAnsi="Arial" w:cs="Arial"/>
+          <w:bCs/>
+          <w:sz w:val="22"/>
+          <w:szCs w:val="22"/>
+        </w:rPr>
+        <w:t xml:space="preserve"> to their final project.</w:t>
+      </w:r>
+    </w:p>
+    <w:p>
+      <w:pPr>
+        <w:pStyle w:val="BodyText2"/>
+        <w:tabs>
+          <w:tab w:val="left" w:pos="5850"/>
+        </w:tabs>
+        <w:spacing w:line="240" w:lineRule="auto"/>
+        <w:jc w:val="both"/>
+        <w:rPr>
+          <w:rFonts w:ascii="Arial" w:hAnsi="Arial" w:cs="Arial"/>
+          <w:bCs/>
+          <w:sz w:val="22"/>
+          <w:szCs w:val="22"/>
+        </w:rPr>
+      </w:pPr>
+      <w:r>
+        <w:rPr>
+          <w:rFonts w:ascii="Arial" w:hAnsi="Arial" w:cs="Arial"/>
+          <w:bCs/>
+          <w:sz w:val="22"/>
+          <w:szCs w:val="22"/>
+        </w:rPr>
+        <w:t>The final project can be conducted by an individual or a team</w:t>
+      </w:r>
+      <w:r>
+        <w:rPr>
+          <w:rFonts w:ascii="Arial" w:hAnsi="Arial" w:cs="Arial"/>
+          <w:bCs/>
+          <w:sz w:val="22"/>
+          <w:szCs w:val="22"/>
+        </w:rPr>
+        <w:t xml:space="preserve"> of no more than 3 members</w:t>
+      </w:r>
+      <w:r>
+        <w:rPr>
+          <w:rFonts w:ascii="Arial" w:hAnsi="Arial" w:cs="Arial"/>
+          <w:bCs/>
+          <w:sz w:val="22"/>
+          <w:szCs w:val="22"/>
+        </w:rPr>
+        <w:t>.</w:t>
+      </w:r>
+      <w:r>
+        <w:rPr>
+          <w:rFonts w:ascii="Arial" w:hAnsi="Arial" w:cs="Arial"/>
+          <w:bCs/>
+          <w:sz w:val="22"/>
+          <w:szCs w:val="22"/>
+        </w:rPr>
+        <w:t xml:space="preserve"> </w:t>
+      </w:r>
+      <w:r>
+        <w:rPr>
+          <w:rFonts w:ascii="Arial" w:hAnsi="Arial" w:cs="Arial"/>
+          <w:bCs/>
+          <w:sz w:val="22"/>
+          <w:szCs w:val="22"/>
+        </w:rPr>
+        <w:t>Components of the project include:</w:t>
+      </w:r>
+    </w:p>
+    <w:p>
+      <w:pPr>
+        <w:pStyle w:val="BodyText2"/>
+        <w:numPr>
+          <w:ilvl w:val="0"/>
+          <w:numId w:val="14"/>
+        </w:numPr>
+        <w:tabs>
+          <w:tab w:val="left" w:pos="5850"/>
+        </w:tabs>
+        <w:spacing w:line="240" w:lineRule="auto"/>
+        <w:jc w:val="both"/>
+        <w:rPr>
+          <w:rFonts w:ascii="Arial" w:hAnsi="Arial" w:cs="Arial"/>
+          <w:b/>
+          <w:bCs/>
+          <w:sz w:val="22"/>
+          <w:szCs w:val="22"/>
+        </w:rPr>
+      </w:pPr>
+      <w:r>
+        <w:rPr>
+          <w:rFonts w:ascii="Arial" w:hAnsi="Arial" w:cs="Arial"/>
+          <w:b/>
+          <w:bCs/>
+          <w:sz w:val="22"/>
+          <w:szCs w:val="22"/>
+        </w:rPr>
+        <w:t xml:space="preserve">Concept proposal </w:t>
+      </w:r>
+      <w:r>
+        <w:rPr>
+          <w:rFonts w:ascii="Arial" w:hAnsi="Arial" w:cs="Arial"/>
+          <w:b/>
+          <w:bCs/>
+          <w:sz w:val="22"/>
+          <w:szCs w:val="22"/>
+        </w:rPr>
+        <w:t>(5 points)</w:t>
+      </w:r>
+    </w:p>
+    <w:p>
+      <w:pPr>
+        <w:pStyle w:val="BodyText2"/>
+        <w:numPr>
+          <w:ilvl w:val="0"/>
+          <w:numId w:val="14"/>
+        </w:numPr>
+        <w:tabs>
+          <w:tab w:val="left" w:pos="5850"/>
+        </w:tabs>
+        <w:spacing w:line="240" w:lineRule="auto"/>
+        <w:jc w:val="both"/>
+        <w:rPr>
+          <w:rFonts w:ascii="Arial" w:hAnsi="Arial" w:cs="Arial"/>
+          <w:b/>
+          <w:bCs/>
+          <w:sz w:val="22"/>
+          <w:szCs w:val="22"/>
+        </w:rPr>
+      </w:pPr>
+      <w:r>
+        <w:rPr>
+          <w:rFonts w:ascii="Arial" w:hAnsi="Arial" w:cs="Arial"/>
+          <w:b/>
+          <w:bCs/>
+          <w:sz w:val="22"/>
+          <w:szCs w:val="22"/>
+        </w:rPr>
+        <w:t>Abstract</w:t>
+      </w:r>
+      <w:r>
+        <w:rPr>
+          <w:rFonts w:ascii="Arial" w:hAnsi="Arial" w:cs="Arial"/>
+          <w:b/>
+          <w:bCs/>
+          <w:sz w:val="22"/>
+          <w:szCs w:val="22"/>
+        </w:rPr>
+        <w:t xml:space="preserve"> (5 points)</w:t>
+      </w:r>
+    </w:p>
+    <w:p>
+      <w:pPr>
+        <w:pStyle w:val="BodyText2"/>
+        <w:numPr>
+          <w:ilvl w:val="0"/>
+          <w:numId w:val="14"/>
+        </w:numPr>
+        <w:tabs>
+          <w:tab w:val="left" w:pos="5850"/>
+        </w:tabs>
+        <w:spacing w:line="240" w:lineRule="auto"/>
+        <w:jc w:val="both"/>
+        <w:rPr>
+          <w:rFonts w:ascii="Arial" w:hAnsi="Arial" w:cs="Arial"/>
+          <w:b/>
+          <w:bCs/>
+          <w:sz w:val="22"/>
+          <w:szCs w:val="22"/>
+        </w:rPr>
+      </w:pPr>
+      <w:r>
+        <w:rPr>
+          <w:rFonts w:ascii="Arial" w:hAnsi="Arial" w:cs="Arial"/>
+          <w:b/>
+          <w:bCs/>
+          <w:sz w:val="22"/>
+          <w:szCs w:val="22"/>
+        </w:rPr>
+        <w:t xml:space="preserve">Code for project on </w:t>
       </w:r>
       <w:proofErr w:type="spellStart"/>
-      <w:proofErr w:type="gramStart"/>
-      <w:r>
-        <w:rPr>
-          <w:rFonts w:ascii="Arial" w:hAnsi="Arial" w:cs="Arial"/>
-          <w:bCs/>
-          <w:sz w:val="22"/>
-          <w:szCs w:val="22"/>
-        </w:rPr>
-        <w:t>a</w:t>
+      <w:r>
+        <w:rPr>
+          <w:rFonts w:ascii="Arial" w:hAnsi="Arial" w:cs="Arial"/>
+          <w:b/>
+          <w:bCs/>
+          <w:sz w:val="22"/>
+          <w:szCs w:val="22"/>
+        </w:rPr>
+        <w:t>github</w:t>
       </w:r>
       <w:proofErr w:type="spellEnd"/>
-      <w:proofErr w:type="gramEnd"/>
-      <w:r>
-        <w:rPr>
-          <w:rFonts w:ascii="Arial" w:hAnsi="Arial" w:cs="Arial"/>
-          <w:bCs/>
-          <w:sz w:val="22"/>
-          <w:szCs w:val="22"/>
-        </w:rPr>
-        <w:t xml:space="preserve"> </w:t>
-      </w:r>
-      <w:r>
-        <w:rPr>
-          <w:rFonts w:ascii="Arial" w:hAnsi="Arial" w:cs="Arial"/>
-          <w:bCs/>
-          <w:sz w:val="22"/>
-          <w:szCs w:val="22"/>
-        </w:rPr>
-        <w:t xml:space="preserve">oral </w:t>
-      </w:r>
-      <w:r>
-        <w:rPr>
-          <w:rFonts w:ascii="Arial" w:hAnsi="Arial" w:cs="Arial"/>
-          <w:bCs/>
-          <w:sz w:val="22"/>
-          <w:szCs w:val="22"/>
-        </w:rPr>
-        <w:t>presentation, poster or manuscript submission to a journal. If the latter, you must find a faculty sponsor for your research project.</w:t>
-      </w:r>
-      <w:r>
-        <w:rPr>
-          <w:rFonts w:ascii="Arial" w:hAnsi="Arial" w:cs="Arial"/>
-          <w:bCs/>
-          <w:sz w:val="22"/>
-          <w:szCs w:val="22"/>
-        </w:rPr>
-        <w:t xml:space="preserve"> The final project can be conducted by an individual or a team</w:t>
-      </w:r>
-      <w:r>
-        <w:rPr>
-          <w:rFonts w:ascii="Arial" w:hAnsi="Arial" w:cs="Arial"/>
-          <w:bCs/>
-          <w:sz w:val="22"/>
-          <w:szCs w:val="22"/>
-        </w:rPr>
-        <w:t xml:space="preserve"> of no more than 3 members</w:t>
-      </w:r>
-      <w:r>
-        <w:rPr>
-          <w:rFonts w:ascii="Arial" w:hAnsi="Arial" w:cs="Arial"/>
-          <w:bCs/>
-          <w:sz w:val="22"/>
-          <w:szCs w:val="22"/>
-        </w:rPr>
-        <w:t>.</w:t>
-      </w:r>
-      <w:r>
-        <w:rPr>
-          <w:rFonts w:ascii="Arial" w:hAnsi="Arial" w:cs="Arial"/>
-          <w:bCs/>
-          <w:sz w:val="22"/>
-          <w:szCs w:val="22"/>
-        </w:rPr>
-        <w:t xml:space="preserve"> </w:t>
-      </w:r>
-      <w:r>
-        <w:rPr>
-          <w:rFonts w:ascii="Arial" w:hAnsi="Arial" w:cs="Arial"/>
-          <w:bCs/>
-          <w:sz w:val="22"/>
-          <w:szCs w:val="22"/>
-          <w:highlight w:val="yellow"/>
-        </w:rPr>
-        <w:t xml:space="preserve">Each group/individual </w:t>
-      </w:r>
-      <w:r>
-        <w:rPr>
-          <w:rFonts w:ascii="Arial" w:hAnsi="Arial" w:cs="Arial"/>
-          <w:bCs/>
-          <w:sz w:val="22"/>
-          <w:szCs w:val="22"/>
-          <w:highlight w:val="yellow"/>
-        </w:rPr>
-        <w:t>is required to meet with the professor at least once during the project</w:t>
-      </w:r>
-      <w:r>
-        <w:rPr>
-          <w:rFonts w:ascii="Arial" w:hAnsi="Arial" w:cs="Arial"/>
-          <w:bCs/>
-          <w:sz w:val="22"/>
-          <w:szCs w:val="22"/>
-          <w:highlight w:val="yellow"/>
-        </w:rPr>
-        <w:t xml:space="preserve"> to discuss results/draft presentation/paper</w:t>
-      </w:r>
-      <w:r>
-        <w:rPr>
-          <w:rFonts w:ascii="Arial" w:hAnsi="Arial" w:cs="Arial"/>
-          <w:bCs/>
-          <w:sz w:val="22"/>
-          <w:szCs w:val="22"/>
-          <w:highlight w:val="yellow"/>
-        </w:rPr>
-        <w:t>.</w:t>
+      <w:r>
+        <w:rPr>
+          <w:rFonts w:ascii="Arial" w:hAnsi="Arial" w:cs="Arial"/>
+          <w:b/>
+          <w:bCs/>
+          <w:sz w:val="22"/>
+          <w:szCs w:val="22"/>
+        </w:rPr>
+        <w:t xml:space="preserve"> site</w:t>
+      </w:r>
+      <w:r>
+        <w:rPr>
+          <w:rFonts w:ascii="Arial" w:hAnsi="Arial" w:cs="Arial"/>
+          <w:b/>
+          <w:bCs/>
+          <w:sz w:val="22"/>
+          <w:szCs w:val="22"/>
+        </w:rPr>
+        <w:t xml:space="preserve"> (5 points)</w:t>
+      </w:r>
+    </w:p>
+    <w:p>
+      <w:pPr>
+        <w:pStyle w:val="BodyText2"/>
+        <w:numPr>
+          <w:ilvl w:val="0"/>
+          <w:numId w:val="14"/>
+        </w:numPr>
+        <w:tabs>
+          <w:tab w:val="left" w:pos="5850"/>
+        </w:tabs>
+        <w:spacing w:line="240" w:lineRule="auto"/>
+        <w:jc w:val="both"/>
+        <w:rPr>
+          <w:rFonts w:ascii="Arial" w:hAnsi="Arial" w:cs="Arial"/>
+          <w:b/>
+          <w:bCs/>
+          <w:sz w:val="22"/>
+          <w:szCs w:val="22"/>
+        </w:rPr>
+      </w:pPr>
+      <w:r>
+        <w:rPr>
+          <w:rFonts w:ascii="Arial" w:hAnsi="Arial" w:cs="Arial"/>
+          <w:b/>
+          <w:bCs/>
+          <w:sz w:val="22"/>
+          <w:szCs w:val="22"/>
+        </w:rPr>
+        <w:t xml:space="preserve">Final project presentation </w:t>
+      </w:r>
+      <w:r>
+        <w:rPr>
+          <w:rFonts w:ascii="Arial" w:hAnsi="Arial" w:cs="Arial"/>
+          <w:b/>
+          <w:bCs/>
+          <w:sz w:val="22"/>
+          <w:szCs w:val="22"/>
+        </w:rPr>
+        <w:t>(10 points)</w:t>
+      </w:r>
+    </w:p>
+    <w:p>
+      <w:pPr>
+        <w:pStyle w:val="BodyText2"/>
+        <w:numPr>
+          <w:ilvl w:val="0"/>
+          <w:numId w:val="14"/>
+        </w:numPr>
+        <w:tabs>
+          <w:tab w:val="left" w:pos="5850"/>
+        </w:tabs>
+        <w:spacing w:line="240" w:lineRule="auto"/>
+        <w:jc w:val="both"/>
+        <w:rPr>
+          <w:rFonts w:ascii="Arial" w:hAnsi="Arial" w:cs="Arial"/>
+          <w:b/>
+          <w:bCs/>
+          <w:sz w:val="22"/>
+          <w:szCs w:val="22"/>
+        </w:rPr>
+      </w:pPr>
+      <w:r>
+        <w:rPr>
+          <w:rFonts w:ascii="Arial" w:hAnsi="Arial" w:cs="Arial"/>
+          <w:b/>
+          <w:bCs/>
+          <w:sz w:val="22"/>
+          <w:szCs w:val="22"/>
+        </w:rPr>
+        <w:t xml:space="preserve">Final project report </w:t>
+      </w:r>
+      <w:r>
+        <w:rPr>
+          <w:rFonts w:ascii="Arial" w:hAnsi="Arial" w:cs="Arial"/>
+          <w:b/>
+          <w:bCs/>
+          <w:sz w:val="22"/>
+          <w:szCs w:val="22"/>
+        </w:rPr>
+        <w:t>(10 points)</w:t>
+      </w:r>
+    </w:p>
+    <w:p>
+      <w:pPr>
+        <w:pStyle w:val="BodyText2"/>
+        <w:numPr>
+          <w:ilvl w:val="0"/>
+          <w:numId w:val="14"/>
+        </w:numPr>
+        <w:tabs>
+          <w:tab w:val="left" w:pos="5850"/>
+        </w:tabs>
+        <w:spacing w:line="240" w:lineRule="auto"/>
+        <w:jc w:val="both"/>
+        <w:rPr>
+          <w:rFonts w:ascii="Arial" w:hAnsi="Arial" w:cs="Arial"/>
+          <w:bCs/>
+          <w:sz w:val="22"/>
+          <w:szCs w:val="22"/>
+        </w:rPr>
+      </w:pPr>
+      <w:r>
+        <w:rPr>
+          <w:rFonts w:ascii="Arial" w:hAnsi="Arial" w:cs="Arial"/>
+          <w:b/>
+          <w:bCs/>
+          <w:sz w:val="22"/>
+          <w:szCs w:val="22"/>
+        </w:rPr>
+        <w:t>R</w:t>
+      </w:r>
+      <w:r>
+        <w:rPr>
+          <w:rFonts w:ascii="Arial" w:hAnsi="Arial" w:cs="Arial"/>
+          <w:b/>
+          <w:bCs/>
+          <w:sz w:val="22"/>
+          <w:szCs w:val="22"/>
+        </w:rPr>
+        <w:t>esponses to reviewers (5 points).</w:t>
+      </w:r>
+      <w:r>
+        <w:rPr>
+          <w:rFonts w:ascii="Arial" w:hAnsi="Arial" w:cs="Arial"/>
+          <w:bCs/>
+          <w:sz w:val="22"/>
+          <w:szCs w:val="22"/>
+        </w:rPr>
+        <w:t xml:space="preserve"> Reviewers will be composed of students in the class and/or 2-3 faculty/staff members who will provide written comments that the instructor will assemble and provide to the student/team. Responses are due within one week of the final presentation.</w:t>
       </w:r>
     </w:p>
     <w:p>
@@ -4675,7 +5067,7 @@
         </w:rPr>
         <w:t xml:space="preserve"> (</w:t>
       </w:r>
-      <w:hyperlink r:id="rId26" w:history="1">
+      <w:hyperlink r:id="rId29" w:history="1">
         <w:r>
           <w:rPr>
             <w:rStyle w:val="Hyperlink"/>
@@ -4922,8 +5314,8 @@
           <w:szCs w:val="22"/>
         </w:rPr>
         <w:sectPr>
-          <w:headerReference w:type="default" r:id="rId27"/>
-          <w:footerReference w:type="default" r:id="rId28"/>
+          <w:headerReference w:type="default" r:id="rId30"/>
+          <w:footerReference w:type="default" r:id="rId31"/>
           <w:pgSz w:w="12240" w:h="15840"/>
           <w:pgMar w:top="720" w:right="720" w:bottom="720" w:left="720" w:header="720" w:footer="720" w:gutter="0"/>
           <w:cols w:space="720"/>
@@ -4949,7 +5341,7 @@
         </w:rPr>
         <w:t xml:space="preserve">If you need help with understanding the course materials, please materials, please make an appointment with me or the TA. For R-related help, the StatLab provides excellent tutoring with software and programming. Please visit the StatLab website for more information at  </w:t>
       </w:r>
-      <w:hyperlink r:id="rId29" w:history="1">
+      <w:hyperlink r:id="rId32" w:history="1">
         <w:r>
           <w:rPr>
             <w:rStyle w:val="Hyperlink"/>
@@ -5033,7 +5425,7 @@
     <w:tbl>
       <w:tblPr>
         <w:tblStyle w:val="TableGrid"/>
-        <w:tblW w:w="14192" w:type="dxa"/>
+        <w:tblW w:w="13055" w:type="dxa"/>
         <w:tblInd w:w="198" w:type="dxa"/>
         <w:tblLayout w:type="fixed"/>
         <w:tblLook w:val="04A0" w:firstRow="1" w:lastRow="0" w:firstColumn="1" w:lastColumn="0" w:noHBand="0" w:noVBand="1"/>
@@ -5045,7 +5437,6 @@
         <w:gridCol w:w="1800"/>
         <w:gridCol w:w="1343"/>
         <w:gridCol w:w="1835"/>
-        <w:gridCol w:w="1137"/>
       </w:tblGrid>
       <w:tr>
         <w:tc>
@@ -5243,39 +5634,6 @@
                 <w:szCs w:val="24"/>
               </w:rPr>
               <w:t>What is due?</w:t>
-            </w:r>
-          </w:p>
-        </w:tc>
-        <w:tc>
-          <w:tcPr>
-            <w:tcW w:w="1137" w:type="dxa"/>
-            <w:shd w:val="clear" w:color="auto" w:fill="BFBFBF" w:themeFill="background1" w:themeFillShade="BF"/>
-          </w:tcPr>
-          <w:p>
-            <w:pPr>
-              <w:pStyle w:val="ListParagraph"/>
-              <w:widowControl/>
-              <w:autoSpaceDE/>
-              <w:autoSpaceDN/>
-              <w:ind w:left="0"/>
-              <w:jc w:val="center"/>
-              <w:rPr>
-                <w:rFonts w:ascii="Arial" w:hAnsi="Arial" w:cs="Arial"/>
-                <w:b/>
-                <w:bCs/>
-                <w:sz w:val="24"/>
-                <w:szCs w:val="24"/>
-              </w:rPr>
-            </w:pPr>
-            <w:r>
-              <w:rPr>
-                <w:rFonts w:ascii="Arial" w:hAnsi="Arial" w:cs="Arial"/>
-                <w:b/>
-                <w:bCs/>
-                <w:sz w:val="24"/>
-                <w:szCs w:val="24"/>
-              </w:rPr>
-              <w:t>Extra practice</w:t>
             </w:r>
           </w:p>
         </w:tc>
@@ -5313,14 +5671,7 @@
                 <w:rFonts w:ascii="Arial" w:hAnsi="Arial" w:cs="Arial"/>
                 <w:bCs/>
               </w:rPr>
-              <w:t xml:space="preserve"> 1</w:t>
-            </w:r>
-            <w:r>
-              <w:rPr>
-                <w:rFonts w:ascii="Arial" w:hAnsi="Arial" w:cs="Arial"/>
-                <w:bCs/>
-              </w:rPr>
-              <w:t>/18</w:t>
+              <w:t xml:space="preserve"> 1/18</w:t>
             </w:r>
           </w:p>
         </w:tc>
@@ -5477,28 +5828,25 @@
             <w:r>
               <w:rPr>
                 <w:rFonts w:ascii="Arial" w:hAnsi="Arial" w:cs="Arial"/>
+                <w:b/>
                 <w:color w:val="000000"/>
               </w:rPr>
-              <w:t>Survey responses, installation of R and R studio</w:t>
-            </w:r>
-          </w:p>
-        </w:tc>
-        <w:tc>
-          <w:tcPr>
-            <w:tcW w:w="1137" w:type="dxa"/>
-          </w:tcPr>
-          <w:p>
-            <w:pPr>
-              <w:pStyle w:val="ListParagraph"/>
-              <w:widowControl/>
-              <w:autoSpaceDE/>
-              <w:autoSpaceDN/>
-              <w:ind w:left="0"/>
-              <w:rPr>
-                <w:rFonts w:ascii="Arial" w:hAnsi="Arial" w:cs="Arial"/>
-                <w:bCs/>
-              </w:rPr>
-            </w:pPr>
+              <w:t>HW1:</w:t>
+            </w:r>
+            <w:r>
+              <w:rPr>
+                <w:rFonts w:ascii="Arial" w:hAnsi="Arial" w:cs="Arial"/>
+                <w:color w:val="000000"/>
+              </w:rPr>
+              <w:t xml:space="preserve"> Survey responses and </w:t>
+            </w:r>
+            <w:r>
+              <w:rPr>
+                <w:rFonts w:ascii="Arial" w:hAnsi="Arial" w:cs="Arial"/>
+                <w:color w:val="000000"/>
+              </w:rPr>
+              <w:t>installation of R and R studio</w:t>
+            </w:r>
           </w:p>
         </w:tc>
       </w:tr>
@@ -5535,14 +5883,7 @@
                 <w:rFonts w:ascii="Arial" w:hAnsi="Arial" w:cs="Arial"/>
                 <w:bCs/>
               </w:rPr>
-              <w:t xml:space="preserve"> </w:t>
-            </w:r>
-            <w:r>
-              <w:rPr>
-                <w:rFonts w:ascii="Arial" w:hAnsi="Arial" w:cs="Arial"/>
-                <w:bCs/>
-              </w:rPr>
-              <w:t>1/25</w:t>
+              <w:t xml:space="preserve"> 1/25</w:t>
             </w:r>
           </w:p>
         </w:tc>
@@ -5676,7 +6017,7 @@
               </w:rPr>
               <w:t xml:space="preserve">Knuth DE. Literate Programming. </w:t>
             </w:r>
-            <w:hyperlink r:id="rId30" w:tooltip="The Computer Journal" w:history="1">
+            <w:hyperlink r:id="rId33" w:tooltip="The Computer Journal" w:history="1">
               <w:r>
                 <w:rPr>
                   <w:rFonts w:ascii="Arial" w:eastAsia="Times New Roman" w:hAnsi="Arial" w:cs="Arial"/>
@@ -5722,8 +6063,6 @@
               </w:rPr>
               <w:t>pg</w:t>
             </w:r>
-            <w:bookmarkStart w:id="2" w:name="_GoBack"/>
-            <w:bookmarkEnd w:id="2"/>
             <w:proofErr w:type="spellEnd"/>
             <w:r>
               <w:rPr>
@@ -5859,8 +6198,22 @@
             <w:r>
               <w:rPr>
                 <w:rFonts w:ascii="Arial" w:hAnsi="Arial" w:cs="Arial"/>
-              </w:rPr>
-              <w:t>R skill exercise</w:t>
+                <w:b/>
+              </w:rPr>
+              <w:t>HW2</w:t>
+            </w:r>
+            <w:r>
+              <w:rPr>
+                <w:rFonts w:ascii="Arial" w:hAnsi="Arial" w:cs="Arial"/>
+                <w:b/>
+              </w:rPr>
+              <w:t>:</w:t>
+            </w:r>
+            <w:r>
+              <w:rPr>
+                <w:rFonts w:ascii="Arial" w:hAnsi="Arial" w:cs="Arial"/>
+              </w:rPr>
+              <w:t xml:space="preserve"> Survey analysis questions</w:t>
             </w:r>
             <w:r>
               <w:rPr>
@@ -5868,26 +6221,6 @@
               </w:rPr>
               <w:t xml:space="preserve"> </w:t>
             </w:r>
-          </w:p>
-        </w:tc>
-        <w:tc>
-          <w:tcPr>
-            <w:tcW w:w="1137" w:type="dxa"/>
-            <w:shd w:val="clear" w:color="auto" w:fill="auto"/>
-          </w:tcPr>
-          <w:p>
-            <w:pPr>
-              <w:pStyle w:val="ListParagraph"/>
-              <w:widowControl/>
-              <w:autoSpaceDE/>
-              <w:autoSpaceDN/>
-              <w:ind w:left="0"/>
-              <w:rPr>
-                <w:rFonts w:ascii="Arial" w:hAnsi="Arial" w:cs="Arial"/>
-                <w:color w:val="000000"/>
-                <w:shd w:val="clear" w:color="auto" w:fill="FFFF00"/>
-              </w:rPr>
-            </w:pPr>
           </w:p>
         </w:tc>
       </w:tr>
@@ -5924,14 +6257,7 @@
                 <w:rFonts w:ascii="Arial" w:hAnsi="Arial" w:cs="Arial"/>
                 <w:bCs/>
               </w:rPr>
-              <w:t xml:space="preserve"> </w:t>
-            </w:r>
-            <w:r>
-              <w:rPr>
-                <w:rFonts w:ascii="Arial" w:hAnsi="Arial" w:cs="Arial"/>
-                <w:bCs/>
-              </w:rPr>
-              <w:t>2/1</w:t>
+              <w:t xml:space="preserve"> 2/1</w:t>
             </w:r>
           </w:p>
         </w:tc>
@@ -5977,7 +6303,7 @@
               </w:rPr>
               <w:t xml:space="preserve"> can facilitate greater reproducibility and increased transparency in science (</w:t>
             </w:r>
-            <w:hyperlink r:id="rId31" w:history="1">
+            <w:hyperlink r:id="rId34" w:history="1">
               <w:r>
                 <w:rPr>
                   <w:rStyle w:val="Hyperlink"/>
@@ -6121,43 +6447,33 @@
             <w:r>
               <w:rPr>
                 <w:rFonts w:ascii="Arial" w:hAnsi="Arial" w:cs="Arial"/>
-                <w:bCs/>
-              </w:rPr>
-              <w:t>Re</w:t>
-            </w:r>
-            <w:r>
-              <w:rPr>
-                <w:rFonts w:ascii="Arial" w:hAnsi="Arial" w:cs="Arial"/>
-                <w:bCs/>
-              </w:rPr>
-              <w:t>producible research assignment (</w:t>
-            </w:r>
-            <w:r>
-              <w:rPr>
-                <w:rFonts w:ascii="Arial" w:hAnsi="Arial" w:cs="Arial"/>
-                <w:bCs/>
-              </w:rPr>
-              <w:t>R markdown and code annotation of height assignment)</w:t>
-            </w:r>
-          </w:p>
-        </w:tc>
-        <w:tc>
-          <w:tcPr>
-            <w:tcW w:w="1137" w:type="dxa"/>
-          </w:tcPr>
-          <w:p>
-            <w:pPr>
-              <w:pStyle w:val="ListParagraph"/>
-              <w:widowControl/>
-              <w:autoSpaceDE/>
-              <w:autoSpaceDN/>
-              <w:ind w:left="0"/>
-              <w:rPr>
-                <w:rFonts w:ascii="Arial" w:hAnsi="Arial" w:cs="Arial"/>
                 <w:b/>
                 <w:bCs/>
               </w:rPr>
-            </w:pPr>
+              <w:t>HW3</w:t>
+            </w:r>
+            <w:r>
+              <w:rPr>
+                <w:rFonts w:ascii="Arial" w:hAnsi="Arial" w:cs="Arial"/>
+                <w:b/>
+                <w:bCs/>
+              </w:rPr>
+              <w:t>:</w:t>
+            </w:r>
+            <w:r>
+              <w:rPr>
+                <w:rFonts w:ascii="Arial" w:hAnsi="Arial" w:cs="Arial"/>
+                <w:bCs/>
+              </w:rPr>
+              <w:t xml:space="preserve"> </w:t>
+            </w:r>
+            <w:r>
+              <w:rPr>
+                <w:rFonts w:ascii="Arial" w:hAnsi="Arial" w:cs="Arial"/>
+                <w:bCs/>
+              </w:rPr>
+              <w:t>Reproducible research assignment (R markdown and code annotation of height assignment)</w:t>
+            </w:r>
           </w:p>
         </w:tc>
       </w:tr>
@@ -6194,14 +6510,7 @@
                 <w:rFonts w:ascii="Arial" w:hAnsi="Arial" w:cs="Arial"/>
                 <w:bCs/>
               </w:rPr>
-              <w:t xml:space="preserve"> </w:t>
-            </w:r>
-            <w:r>
-              <w:rPr>
-                <w:rFonts w:ascii="Arial" w:hAnsi="Arial" w:cs="Arial"/>
-                <w:bCs/>
-              </w:rPr>
-              <w:t>2/8</w:t>
+              <w:t xml:space="preserve"> 2/8</w:t>
             </w:r>
           </w:p>
         </w:tc>
@@ -6325,20 +6634,37 @@
           </w:tcPr>
           <w:p>
             <w:pPr>
-              <w:pStyle w:val="ListParagraph"/>
               <w:widowControl/>
-              <w:numPr>
-                <w:ilvl w:val="0"/>
-                <w:numId w:val="7"/>
-              </w:numPr>
               <w:autoSpaceDE/>
               <w:autoSpaceDN/>
-              <w:ind w:left="256" w:hanging="270"/>
               <w:rPr>
                 <w:rFonts w:ascii="Arial" w:hAnsi="Arial" w:cs="Arial"/>
                 <w:bCs/>
               </w:rPr>
             </w:pPr>
+            <w:r>
+              <w:rPr>
+                <w:rFonts w:ascii="Arial" w:hAnsi="Arial" w:cs="Arial"/>
+                <w:b/>
+                <w:bCs/>
+              </w:rPr>
+              <w:t>HW4</w:t>
+            </w:r>
+            <w:r>
+              <w:rPr>
+                <w:rFonts w:ascii="Arial" w:hAnsi="Arial" w:cs="Arial"/>
+                <w:b/>
+                <w:bCs/>
+              </w:rPr>
+              <w:t>:</w:t>
+            </w:r>
+            <w:r>
+              <w:rPr>
+                <w:rFonts w:ascii="Arial" w:hAnsi="Arial" w:cs="Arial"/>
+                <w:bCs/>
+              </w:rPr>
+              <w:t xml:space="preserve"> </w:t>
+            </w:r>
             <w:proofErr w:type="spellStart"/>
             <w:r>
               <w:rPr>
@@ -6356,42 +6682,13 @@
               <w:t xml:space="preserve"> exercise</w:t>
             </w:r>
           </w:p>
-          <w:p>
-            <w:pPr>
-              <w:pStyle w:val="ListParagraph"/>
-              <w:widowControl/>
-              <w:numPr>
-                <w:ilvl w:val="0"/>
-                <w:numId w:val="7"/>
-              </w:numPr>
-              <w:autoSpaceDE/>
-              <w:autoSpaceDN/>
-              <w:ind w:left="256" w:hanging="270"/>
-              <w:rPr>
-                <w:rFonts w:ascii="Arial" w:hAnsi="Arial" w:cs="Arial"/>
-                <w:bCs/>
-              </w:rPr>
-            </w:pPr>
-            <w:r>
-              <w:rPr>
-                <w:rFonts w:ascii="Arial" w:hAnsi="Arial" w:cs="Arial"/>
-                <w:bCs/>
-              </w:rPr>
-              <w:t>Concept proposal for project</w:t>
-            </w:r>
-          </w:p>
-        </w:tc>
-        <w:tc>
-          <w:tcPr>
-            <w:tcW w:w="1137" w:type="dxa"/>
-          </w:tcPr>
           <w:p>
             <w:pPr>
               <w:pStyle w:val="ListParagraph"/>
               <w:widowControl/>
               <w:autoSpaceDE/>
               <w:autoSpaceDN/>
-              <w:ind w:left="0"/>
+              <w:ind w:left="256"/>
               <w:rPr>
                 <w:rFonts w:ascii="Arial" w:hAnsi="Arial" w:cs="Arial"/>
                 <w:bCs/>
@@ -6433,14 +6730,7 @@
                 <w:rFonts w:ascii="Arial" w:hAnsi="Arial" w:cs="Arial"/>
                 <w:bCs/>
               </w:rPr>
-              <w:t xml:space="preserve"> </w:t>
-            </w:r>
-            <w:r>
-              <w:rPr>
-                <w:rFonts w:ascii="Arial" w:hAnsi="Arial" w:cs="Arial"/>
-                <w:bCs/>
-              </w:rPr>
-              <w:t>2/15</w:t>
+              <w:t xml:space="preserve"> 2/15</w:t>
             </w:r>
           </w:p>
         </w:tc>
@@ -6471,7 +6761,7 @@
               </w:rPr>
               <w:t xml:space="preserve">Quick-R Generalized Linear Models </w:t>
             </w:r>
-            <w:hyperlink r:id="rId32" w:history="1">
+            <w:hyperlink r:id="rId35" w:history="1">
               <w:r>
                 <w:rPr>
                   <w:rStyle w:val="Hyperlink"/>
@@ -6587,6 +6877,29 @@
             <w:r>
               <w:rPr>
                 <w:rFonts w:ascii="Arial" w:hAnsi="Arial" w:cs="Arial"/>
+                <w:b/>
+                <w:color w:val="000000"/>
+              </w:rPr>
+              <w:t>HW5</w:t>
+            </w:r>
+            <w:r>
+              <w:rPr>
+                <w:rFonts w:ascii="Arial" w:hAnsi="Arial" w:cs="Arial"/>
+                <w:b/>
+                <w:color w:val="000000"/>
+              </w:rPr>
+              <w:t>:</w:t>
+            </w:r>
+            <w:r>
+              <w:rPr>
+                <w:rFonts w:ascii="Arial" w:hAnsi="Arial" w:cs="Arial"/>
+                <w:color w:val="000000"/>
+              </w:rPr>
+              <w:t xml:space="preserve"> </w:t>
+            </w:r>
+            <w:r>
+              <w:rPr>
+                <w:rFonts w:ascii="Arial" w:hAnsi="Arial" w:cs="Arial"/>
                 <w:color w:val="000000"/>
               </w:rPr>
               <w:t>Data visualization assignment</w:t>
@@ -6594,41 +6907,39 @@
           </w:p>
           <w:p>
             <w:pPr>
-              <w:pStyle w:val="ListParagraph"/>
               <w:widowControl/>
               <w:autoSpaceDE/>
               <w:autoSpaceDN/>
-              <w:ind w:left="0"/>
-              <w:rPr>
-                <w:rFonts w:ascii="Arial" w:hAnsi="Arial" w:cs="Arial"/>
-                <w:bCs/>
+              <w:rPr>
+                <w:rFonts w:ascii="Arial" w:hAnsi="Arial" w:cs="Arial"/>
+                <w:color w:val="000000"/>
               </w:rPr>
             </w:pPr>
-            <w:r>
-              <w:rPr>
-                <w:rFonts w:ascii="Arial" w:hAnsi="Arial" w:cs="Arial"/>
-                <w:color w:val="000000"/>
-              </w:rPr>
-              <w:t>(peer review 2)</w:t>
-            </w:r>
           </w:p>
-        </w:tc>
-        <w:tc>
-          <w:tcPr>
-            <w:tcW w:w="1137" w:type="dxa"/>
-          </w:tcPr>
           <w:p>
             <w:pPr>
-              <w:pStyle w:val="ListParagraph"/>
               <w:widowControl/>
               <w:autoSpaceDE/>
               <w:autoSpaceDN/>
-              <w:ind w:left="0"/>
-              <w:rPr>
-                <w:rFonts w:ascii="Arial" w:hAnsi="Arial" w:cs="Arial"/>
-                <w:bCs/>
+              <w:rPr>
+                <w:rFonts w:ascii="Arial" w:hAnsi="Arial" w:cs="Arial"/>
+                <w:color w:val="000000"/>
               </w:rPr>
             </w:pPr>
+            <w:r>
+              <w:rPr>
+                <w:rFonts w:ascii="Arial" w:hAnsi="Arial" w:cs="Arial"/>
+                <w:color w:val="000000"/>
+              </w:rPr>
+              <w:t>P</w:t>
+            </w:r>
+            <w:r>
+              <w:rPr>
+                <w:rFonts w:ascii="Arial" w:hAnsi="Arial" w:cs="Arial"/>
+                <w:color w:val="000000"/>
+              </w:rPr>
+              <w:t>eer review 2</w:t>
+            </w:r>
           </w:p>
         </w:tc>
       </w:tr>
@@ -6666,14 +6977,7 @@
                 <w:rFonts w:ascii="Arial" w:hAnsi="Arial" w:cs="Arial"/>
                 <w:bCs/>
               </w:rPr>
-              <w:t xml:space="preserve"> </w:t>
-            </w:r>
-            <w:r>
-              <w:rPr>
-                <w:rFonts w:ascii="Arial" w:hAnsi="Arial" w:cs="Arial"/>
-                <w:bCs/>
-              </w:rPr>
-              <w:t>2/22</w:t>
+              <w:t xml:space="preserve"> 2/22</w:t>
             </w:r>
           </w:p>
         </w:tc>
@@ -6858,6 +7162,21 @@
             <w:r>
               <w:rPr>
                 <w:rFonts w:ascii="Arial" w:hAnsi="Arial" w:cs="Arial"/>
+                <w:b/>
+                <w:bCs/>
+              </w:rPr>
+              <w:t>HW6:</w:t>
+            </w:r>
+            <w:r>
+              <w:rPr>
+                <w:rFonts w:ascii="Arial" w:hAnsi="Arial" w:cs="Arial"/>
+                <w:bCs/>
+              </w:rPr>
+              <w:t xml:space="preserve"> </w:t>
+            </w:r>
+            <w:r>
+              <w:rPr>
+                <w:rFonts w:ascii="Arial" w:hAnsi="Arial" w:cs="Arial"/>
                 <w:bCs/>
               </w:rPr>
               <w:t>Generalized linear models assignment</w:t>
@@ -6883,12 +7202,26 @@
               <w:t>(peer review 3)</w:t>
             </w:r>
           </w:p>
-        </w:tc>
-        <w:tc>
-          <w:tcPr>
-            <w:tcW w:w="1137" w:type="dxa"/>
-            <w:shd w:val="clear" w:color="auto" w:fill="auto"/>
-          </w:tcPr>
+          <w:p>
+            <w:pPr>
+              <w:pStyle w:val="ListParagraph"/>
+              <w:widowControl/>
+              <w:autoSpaceDE/>
+              <w:autoSpaceDN/>
+              <w:ind w:left="0"/>
+              <w:rPr>
+                <w:rFonts w:ascii="Arial" w:hAnsi="Arial" w:cs="Arial"/>
+                <w:bCs/>
+              </w:rPr>
+            </w:pPr>
+            <w:r>
+              <w:rPr>
+                <w:rFonts w:ascii="Arial" w:hAnsi="Arial" w:cs="Arial"/>
+                <w:bCs/>
+              </w:rPr>
+              <w:t>Concept proposal for project</w:t>
+            </w:r>
+          </w:p>
           <w:p>
             <w:pPr>
               <w:pStyle w:val="ListParagraph"/>
@@ -7012,14 +7345,7 @@
                 <w:rFonts w:ascii="Arial" w:hAnsi="Arial" w:cs="Arial"/>
                 <w:color w:val="000000"/>
               </w:rPr>
-              <w:t>Poisson and negative binomial regr</w:t>
-            </w:r>
-            <w:r>
-              <w:rPr>
-                <w:rFonts w:ascii="Arial" w:hAnsi="Arial" w:cs="Arial"/>
-                <w:color w:val="000000"/>
-              </w:rPr>
-              <w:t>ession (Shenyang Guo, PhD)</w:t>
+              <w:t>Poisson and negative binomial regression (Shenyang Guo, PhD)</w:t>
             </w:r>
           </w:p>
         </w:tc>
@@ -7067,27 +7393,26 @@
             <w:r>
               <w:rPr>
                 <w:rFonts w:ascii="Arial" w:hAnsi="Arial" w:cs="Arial"/>
+                <w:b/>
+                <w:bCs/>
+              </w:rPr>
+              <w:t>HW7:</w:t>
+            </w:r>
+            <w:r>
+              <w:rPr>
+                <w:rFonts w:ascii="Arial" w:hAnsi="Arial" w:cs="Arial"/>
+                <w:bCs/>
+              </w:rPr>
+              <w:t xml:space="preserve"> </w:t>
+            </w:r>
+            <w:r>
+              <w:rPr>
+                <w:rFonts w:ascii="Arial" w:hAnsi="Arial" w:cs="Arial"/>
                 <w:bCs/>
               </w:rPr>
               <w:t>Multinomial and ordinal logistic regression assignment</w:t>
             </w:r>
           </w:p>
-          <w:p>
-            <w:pPr>
-              <w:widowControl/>
-              <w:autoSpaceDE/>
-              <w:autoSpaceDN/>
-              <w:rPr>
-                <w:rFonts w:ascii="Arial" w:hAnsi="Arial" w:cs="Arial"/>
-                <w:bCs/>
-              </w:rPr>
-            </w:pPr>
-          </w:p>
-        </w:tc>
-        <w:tc>
-          <w:tcPr>
-            <w:tcW w:w="1137" w:type="dxa"/>
-          </w:tcPr>
           <w:p>
             <w:pPr>
               <w:pStyle w:val="ListParagraph"/>
@@ -7104,6 +7429,10 @@
         </w:tc>
       </w:tr>
       <w:tr>
+        <w:trPr>
+          <w:gridAfter w:val="5"/>
+          <w:wAfter w:w="11806" w:type="dxa"/>
+        </w:trPr>
         <w:tc>
           <w:tcPr>
             <w:tcW w:w="1249" w:type="dxa"/>
@@ -7135,40 +7464,6 @@
                 <w:bCs/>
               </w:rPr>
               <w:t xml:space="preserve"> 3/8</w:t>
-            </w:r>
-          </w:p>
-        </w:tc>
-        <w:tc>
-          <w:tcPr>
-            <w:tcW w:w="12943" w:type="dxa"/>
-            <w:gridSpan w:val="6"/>
-            <w:shd w:val="clear" w:color="auto" w:fill="FFC000"/>
-          </w:tcPr>
-          <w:p>
-            <w:pPr>
-              <w:pStyle w:val="ListParagraph"/>
-              <w:widowControl/>
-              <w:autoSpaceDE/>
-              <w:autoSpaceDN/>
-              <w:ind w:left="0"/>
-              <w:jc w:val="center"/>
-              <w:rPr>
-                <w:rFonts w:ascii="Arial" w:hAnsi="Arial" w:cs="Arial"/>
-                <w:b/>
-                <w:bCs/>
-                <w:sz w:val="40"/>
-                <w:szCs w:val="40"/>
-              </w:rPr>
-            </w:pPr>
-            <w:r>
-              <w:rPr>
-                <w:rFonts w:ascii="Arial" w:hAnsi="Arial" w:cs="Arial"/>
-                <w:b/>
-                <w:bCs/>
-                <w:sz w:val="40"/>
-                <w:szCs w:val="40"/>
-              </w:rPr>
-              <w:t>Midterm</w:t>
             </w:r>
           </w:p>
         </w:tc>
@@ -7307,13 +7602,7 @@
               <w:rPr>
                 <w:rFonts w:ascii="Arial" w:hAnsi="Arial" w:cs="Arial"/>
               </w:rPr>
-              <w:t>Kaplan Meier Curves in R exercise https://stats.idre.ucla.edu/sas</w:t>
-            </w:r>
-            <w:r>
-              <w:rPr>
-                <w:rFonts w:ascii="Arial" w:hAnsi="Arial" w:cs="Arial"/>
-              </w:rPr>
-              <w:t>/seminars/sas-survival/</w:t>
+              <w:t>Kaplan Meier Curves in R exercise https://stats.idre.ucla.edu/sas/seminars/sas-survival/</w:t>
             </w:r>
           </w:p>
         </w:tc>
@@ -7334,27 +7623,22 @@
             <w:r>
               <w:rPr>
                 <w:rFonts w:ascii="Arial" w:hAnsi="Arial" w:cs="Arial"/>
+                <w:b/>
+              </w:rPr>
+              <w:t>HW8:</w:t>
+            </w:r>
+            <w:r>
+              <w:rPr>
+                <w:rFonts w:ascii="Arial" w:hAnsi="Arial" w:cs="Arial"/>
+              </w:rPr>
+              <w:t xml:space="preserve"> </w:t>
+            </w:r>
+            <w:r>
+              <w:rPr>
+                <w:rFonts w:ascii="Arial" w:hAnsi="Arial" w:cs="Arial"/>
               </w:rPr>
               <w:t>Poisson and negative binomial regression assignment</w:t>
             </w:r>
-          </w:p>
-        </w:tc>
-        <w:tc>
-          <w:tcPr>
-            <w:tcW w:w="1137" w:type="dxa"/>
-          </w:tcPr>
-          <w:p>
-            <w:pPr>
-              <w:pStyle w:val="ListParagraph"/>
-              <w:widowControl/>
-              <w:autoSpaceDE/>
-              <w:autoSpaceDN/>
-              <w:ind w:left="0"/>
-              <w:rPr>
-                <w:rFonts w:ascii="Arial" w:hAnsi="Arial" w:cs="Arial"/>
-                <w:bCs/>
-              </w:rPr>
-            </w:pPr>
           </w:p>
         </w:tc>
       </w:tr>
@@ -7491,8 +7775,16 @@
               <w:rPr>
                 <w:rFonts w:ascii="Arial" w:hAnsi="Arial" w:cs="Arial"/>
               </w:rPr>
-              <w:t xml:space="preserve">Cox PH in R exercise https://stats.idre.ucla.edu/sas/seminars/sas-survival/ </w:t>
-            </w:r>
+              <w:t xml:space="preserve">Cox PH in R exercise </w:t>
+            </w:r>
+            <w:bookmarkStart w:id="2" w:name="_GoBack"/>
+            <w:r>
+              <w:rPr>
+                <w:rFonts w:ascii="Arial" w:hAnsi="Arial" w:cs="Arial"/>
+              </w:rPr>
+              <w:t xml:space="preserve">https://stats.idre.ucla.edu/sas/seminars/sas-survival/ </w:t>
+            </w:r>
+            <w:bookmarkEnd w:id="2"/>
           </w:p>
           <w:p>
             <w:pPr>
@@ -7527,27 +7819,22 @@
             <w:r>
               <w:rPr>
                 <w:rFonts w:ascii="Arial" w:hAnsi="Arial" w:cs="Arial"/>
-              </w:rPr>
-              <w:t>KM curves in R assignment</w:t>
-            </w:r>
-          </w:p>
-        </w:tc>
-        <w:tc>
-          <w:tcPr>
-            <w:tcW w:w="1137" w:type="dxa"/>
-          </w:tcPr>
-          <w:p>
-            <w:pPr>
-              <w:pStyle w:val="ListParagraph"/>
-              <w:widowControl/>
-              <w:autoSpaceDE/>
-              <w:autoSpaceDN/>
-              <w:ind w:left="0"/>
-              <w:rPr>
-                <w:rFonts w:ascii="Arial" w:hAnsi="Arial" w:cs="Arial"/>
-                <w:bCs/>
-              </w:rPr>
-            </w:pPr>
+                <w:b/>
+              </w:rPr>
+              <w:t>HW9:</w:t>
+            </w:r>
+            <w:r>
+              <w:rPr>
+                <w:rFonts w:ascii="Arial" w:hAnsi="Arial" w:cs="Arial"/>
+              </w:rPr>
+              <w:t xml:space="preserve"> </w:t>
+            </w:r>
+            <w:r>
+              <w:rPr>
+                <w:rFonts w:ascii="Arial" w:hAnsi="Arial" w:cs="Arial"/>
+              </w:rPr>
+              <w:t xml:space="preserve">KM curves </w:t>
+            </w:r>
           </w:p>
         </w:tc>
       </w:tr>
@@ -7926,28 +8213,22 @@
             <w:r>
               <w:rPr>
                 <w:rFonts w:ascii="Arial" w:hAnsi="Arial" w:cs="Arial"/>
+                <w:b/>
+              </w:rPr>
+              <w:t>HW10:</w:t>
+            </w:r>
+            <w:r>
+              <w:rPr>
+                <w:rFonts w:ascii="Arial" w:hAnsi="Arial" w:cs="Arial"/>
+              </w:rPr>
+              <w:t xml:space="preserve"> </w:t>
+            </w:r>
+            <w:r>
+              <w:rPr>
+                <w:rFonts w:ascii="Arial" w:hAnsi="Arial" w:cs="Arial"/>
               </w:rPr>
               <w:t>Cox PH assignment</w:t>
             </w:r>
-          </w:p>
-        </w:tc>
-        <w:tc>
-          <w:tcPr>
-            <w:tcW w:w="1137" w:type="dxa"/>
-            <w:shd w:val="clear" w:color="auto" w:fill="auto"/>
-          </w:tcPr>
-          <w:p>
-            <w:pPr>
-              <w:pStyle w:val="ListParagraph"/>
-              <w:widowControl/>
-              <w:autoSpaceDE/>
-              <w:autoSpaceDN/>
-              <w:ind w:left="0"/>
-              <w:rPr>
-                <w:rFonts w:ascii="Arial" w:hAnsi="Arial" w:cs="Arial"/>
-                <w:bCs/>
-              </w:rPr>
-            </w:pPr>
           </w:p>
         </w:tc>
       </w:tr>
@@ -8114,6 +8395,19 @@
             <w:r>
               <w:rPr>
                 <w:rFonts w:ascii="Arial" w:hAnsi="Arial" w:cs="Arial"/>
+                <w:b/>
+              </w:rPr>
+              <w:t>HW11:</w:t>
+            </w:r>
+            <w:r>
+              <w:rPr>
+                <w:rFonts w:ascii="Arial" w:hAnsi="Arial" w:cs="Arial"/>
+              </w:rPr>
+              <w:t xml:space="preserve"> </w:t>
+            </w:r>
+            <w:r>
+              <w:rPr>
+                <w:rFonts w:ascii="Arial" w:hAnsi="Arial" w:cs="Arial"/>
               </w:rPr>
               <w:t>DAG assignment</w:t>
             </w:r>
@@ -8128,24 +8422,6 @@
               <w:rPr>
                 <w:rFonts w:ascii="Arial" w:hAnsi="Arial" w:cs="Arial"/>
                 <w:color w:val="000000"/>
-              </w:rPr>
-            </w:pPr>
-          </w:p>
-        </w:tc>
-        <w:tc>
-          <w:tcPr>
-            <w:tcW w:w="1137" w:type="dxa"/>
-          </w:tcPr>
-          <w:p>
-            <w:pPr>
-              <w:pStyle w:val="ListParagraph"/>
-              <w:widowControl/>
-              <w:autoSpaceDE/>
-              <w:autoSpaceDN/>
-              <w:ind w:left="0"/>
-              <w:rPr>
-                <w:rFonts w:ascii="Arial" w:hAnsi="Arial" w:cs="Arial"/>
-                <w:bCs/>
               </w:rPr>
             </w:pPr>
           </w:p>
@@ -8232,7 +8508,7 @@
                 <w:rFonts w:ascii="Arial" w:hAnsi="Arial" w:cs="Arial"/>
               </w:rPr>
             </w:pPr>
-            <w:hyperlink r:id="rId33" w:history="1">
+            <w:hyperlink r:id="rId36" w:history="1">
               <w:r>
                 <w:rPr>
                   <w:rStyle w:val="Hyperlink"/>
@@ -8423,15 +8699,146 @@
             <w:r>
               <w:rPr>
                 <w:rFonts w:ascii="Arial" w:hAnsi="Arial" w:cs="Arial"/>
+                <w:b/>
+                <w:bCs/>
+              </w:rPr>
+              <w:t>HW12:</w:t>
+            </w:r>
+            <w:r>
+              <w:rPr>
+                <w:rFonts w:ascii="Arial" w:hAnsi="Arial" w:cs="Arial"/>
+                <w:bCs/>
+              </w:rPr>
+              <w:t xml:space="preserve"> </w:t>
+            </w:r>
+            <w:r>
+              <w:rPr>
+                <w:rFonts w:ascii="Arial" w:hAnsi="Arial" w:cs="Arial"/>
                 <w:bCs/>
               </w:rPr>
               <w:t>Missing data assignment</w:t>
+            </w:r>
+          </w:p>
+        </w:tc>
+      </w:tr>
+      <w:tr>
+        <w:tc>
+          <w:tcPr>
+            <w:tcW w:w="1249" w:type="dxa"/>
+            <w:shd w:val="clear" w:color="auto" w:fill="auto"/>
+          </w:tcPr>
+          <w:p>
+            <w:pPr>
+              <w:pStyle w:val="ListParagraph"/>
+              <w:widowControl/>
+              <w:autoSpaceDE/>
+              <w:autoSpaceDN/>
+              <w:ind w:left="0"/>
+              <w:rPr>
+                <w:rFonts w:ascii="Arial" w:hAnsi="Arial" w:cs="Arial"/>
+                <w:bCs/>
+              </w:rPr>
+            </w:pPr>
+            <w:r>
+              <w:rPr>
+                <w:rFonts w:ascii="Arial" w:hAnsi="Arial" w:cs="Arial"/>
+                <w:b/>
+                <w:bCs/>
+              </w:rPr>
+              <w:t>14:</w:t>
+            </w:r>
+            <w:r>
+              <w:rPr>
+                <w:rFonts w:ascii="Arial" w:hAnsi="Arial" w:cs="Arial"/>
+                <w:bCs/>
+              </w:rPr>
+              <w:t xml:space="preserve"> 4/26</w:t>
             </w:r>
           </w:p>
         </w:tc>
         <w:tc>
           <w:tcPr>
-            <w:tcW w:w="1137" w:type="dxa"/>
+            <w:tcW w:w="4952" w:type="dxa"/>
+            <w:shd w:val="clear" w:color="auto" w:fill="auto"/>
+          </w:tcPr>
+          <w:p>
+            <w:pPr>
+              <w:widowControl/>
+              <w:autoSpaceDE/>
+              <w:autoSpaceDN/>
+              <w:rPr>
+                <w:rFonts w:ascii="Arial" w:hAnsi="Arial" w:cs="Arial"/>
+              </w:rPr>
+            </w:pPr>
+            <w:r>
+              <w:rPr>
+                <w:rFonts w:ascii="Arial" w:hAnsi="Arial" w:cs="Arial"/>
+              </w:rPr>
+              <w:t>Final project presentations with ‘shark tank’ panel review</w:t>
+            </w:r>
+          </w:p>
+        </w:tc>
+        <w:tc>
+          <w:tcPr>
+            <w:tcW w:w="1876" w:type="dxa"/>
+            <w:shd w:val="clear" w:color="auto" w:fill="auto"/>
+          </w:tcPr>
+          <w:p>
+            <w:pPr>
+              <w:pStyle w:val="ListParagraph"/>
+              <w:widowControl/>
+              <w:autoSpaceDE/>
+              <w:autoSpaceDN/>
+              <w:ind w:left="0"/>
+              <w:rPr>
+                <w:rFonts w:ascii="Arial" w:hAnsi="Arial" w:cs="Arial"/>
+                <w:bCs/>
+              </w:rPr>
+            </w:pPr>
+          </w:p>
+        </w:tc>
+        <w:tc>
+          <w:tcPr>
+            <w:tcW w:w="1800" w:type="dxa"/>
+            <w:shd w:val="clear" w:color="auto" w:fill="auto"/>
+          </w:tcPr>
+          <w:p>
+            <w:pPr>
+              <w:pStyle w:val="ListParagraph"/>
+              <w:widowControl/>
+              <w:autoSpaceDE/>
+              <w:autoSpaceDN/>
+              <w:ind w:left="0"/>
+              <w:rPr>
+                <w:rFonts w:ascii="Arial" w:hAnsi="Arial" w:cs="Arial"/>
+                <w:color w:val="000000"/>
+              </w:rPr>
+            </w:pPr>
+          </w:p>
+        </w:tc>
+        <w:tc>
+          <w:tcPr>
+            <w:tcW w:w="1343" w:type="dxa"/>
+            <w:shd w:val="clear" w:color="auto" w:fill="auto"/>
+          </w:tcPr>
+          <w:p>
+            <w:pPr>
+              <w:pStyle w:val="ListParagraph"/>
+              <w:widowControl/>
+              <w:autoSpaceDE/>
+              <w:autoSpaceDN/>
+              <w:ind w:left="0"/>
+              <w:rPr>
+                <w:rFonts w:ascii="Arial" w:hAnsi="Arial" w:cs="Arial"/>
+                <w:bCs/>
+              </w:rPr>
+            </w:pPr>
+          </w:p>
+        </w:tc>
+        <w:tc>
+          <w:tcPr>
+            <w:tcW w:w="1835" w:type="dxa"/>
+            <w:shd w:val="clear" w:color="auto" w:fill="auto"/>
           </w:tcPr>
           <w:p>
             <w:pPr>
@@ -8472,14 +8879,14 @@
                 <w:b/>
                 <w:bCs/>
               </w:rPr>
-              <w:t>14:</w:t>
-            </w:r>
-            <w:r>
-              <w:rPr>
-                <w:rFonts w:ascii="Arial" w:hAnsi="Arial" w:cs="Arial"/>
-                <w:bCs/>
-              </w:rPr>
-              <w:t xml:space="preserve"> 4/26</w:t>
+              <w:t>15:</w:t>
+            </w:r>
+            <w:r>
+              <w:rPr>
+                <w:rFonts w:ascii="Arial" w:hAnsi="Arial" w:cs="Arial"/>
+                <w:bCs/>
+              </w:rPr>
+              <w:t xml:space="preserve"> 5/3</w:t>
             </w:r>
           </w:p>
         </w:tc>
@@ -8579,25 +8986,13 @@
                 <w:bCs/>
               </w:rPr>
             </w:pPr>
-          </w:p>
-        </w:tc>
-        <w:tc>
-          <w:tcPr>
-            <w:tcW w:w="1137" w:type="dxa"/>
-            <w:shd w:val="clear" w:color="auto" w:fill="auto"/>
-          </w:tcPr>
-          <w:p>
-            <w:pPr>
-              <w:pStyle w:val="ListParagraph"/>
-              <w:widowControl/>
-              <w:autoSpaceDE/>
-              <w:autoSpaceDN/>
-              <w:ind w:left="0"/>
-              <w:rPr>
-                <w:rFonts w:ascii="Arial" w:hAnsi="Arial" w:cs="Arial"/>
-                <w:bCs/>
-              </w:rPr>
-            </w:pPr>
+            <w:r>
+              <w:rPr>
+                <w:rFonts w:ascii="Arial" w:hAnsi="Arial" w:cs="Arial"/>
+                <w:bCs/>
+              </w:rPr>
+              <w:t>Final report</w:t>
+            </w:r>
           </w:p>
         </w:tc>
       </w:tr>
@@ -8622,17 +9017,9 @@
             <w:r>
               <w:rPr>
                 <w:rFonts w:ascii="Arial" w:hAnsi="Arial" w:cs="Arial"/>
-                <w:b/>
-                <w:bCs/>
-              </w:rPr>
-              <w:t>15:</w:t>
-            </w:r>
-            <w:r>
-              <w:rPr>
-                <w:rFonts w:ascii="Arial" w:hAnsi="Arial" w:cs="Arial"/>
-                <w:bCs/>
-              </w:rPr>
-              <w:t xml:space="preserve"> 5/3</w:t>
+                <w:bCs/>
+              </w:rPr>
+              <w:t>5/10</w:t>
             </w:r>
           </w:p>
         </w:tc>
@@ -8650,12 +9037,6 @@
                 <w:rFonts w:ascii="Arial" w:hAnsi="Arial" w:cs="Arial"/>
               </w:rPr>
             </w:pPr>
-            <w:r>
-              <w:rPr>
-                <w:rFonts w:ascii="Arial" w:hAnsi="Arial" w:cs="Arial"/>
-              </w:rPr>
-              <w:t>Final project presentations with ‘shark tank’ panel review</w:t>
-            </w:r>
           </w:p>
         </w:tc>
         <w:tc>
@@ -8732,25 +9113,13 @@
                 <w:bCs/>
               </w:rPr>
             </w:pPr>
-          </w:p>
-        </w:tc>
-        <w:tc>
-          <w:tcPr>
-            <w:tcW w:w="1137" w:type="dxa"/>
-            <w:shd w:val="clear" w:color="auto" w:fill="auto"/>
-          </w:tcPr>
-          <w:p>
-            <w:pPr>
-              <w:pStyle w:val="ListParagraph"/>
-              <w:widowControl/>
-              <w:autoSpaceDE/>
-              <w:autoSpaceDN/>
-              <w:ind w:left="0"/>
-              <w:rPr>
-                <w:rFonts w:ascii="Arial" w:hAnsi="Arial" w:cs="Arial"/>
-                <w:bCs/>
-              </w:rPr>
-            </w:pPr>
+            <w:r>
+              <w:rPr>
+                <w:rFonts w:ascii="Arial" w:hAnsi="Arial" w:cs="Arial"/>
+                <w:bCs/>
+              </w:rPr>
+              <w:t>Final report revisions</w:t>
+            </w:r>
           </w:p>
         </w:tc>
       </w:tr>
@@ -8819,7 +9188,7 @@
       <w:rPr>
         <w:noProof/>
       </w:rPr>
-      <w:t>7</w:t>
+      <w:t>8</w:t>
     </w:r>
     <w:r>
       <w:rPr>
@@ -8882,6 +9251,97 @@
 <file path=word/numbering.xml><?xml version="1.0" encoding="utf-8"?>
 <w:numbering xmlns:wpc="http://schemas.microsoft.com/office/word/2010/wordprocessingCanvas" xmlns:cx="http://schemas.microsoft.com/office/drawing/2014/chartex" xmlns:cx1="http://schemas.microsoft.com/office/drawing/2015/9/8/chartex" xmlns:mc="http://schemas.openxmlformats.org/markup-compatibility/2006" xmlns:o="urn:schemas-microsoft-com:office:office" xmlns:r="http://schemas.openxmlformats.org/officeDocument/2006/relationships" xmlns:m="http://schemas.openxmlformats.org/officeDocument/2006/math" xmlns:v="urn:schemas-microsoft-com:vml" xmlns:wp14="http://schemas.microsoft.com/office/word/2010/wordprocessingDrawing" xmlns:wp="http://schemas.openxmlformats.org/drawingml/2006/wordprocessingDrawing" xmlns:w10="urn:schemas-microsoft-com:office:word" xmlns:w="http://schemas.openxmlformats.org/wordprocessingml/2006/main" xmlns:w14="http://schemas.microsoft.com/office/word/2010/wordml" xmlns:w15="http://schemas.microsoft.com/office/word/2012/wordml" xmlns:w16se="http://schemas.microsoft.com/office/word/2015/wordml/symex" xmlns:wpg="http://schemas.microsoft.com/office/word/2010/wordprocessingGroup" xmlns:wpi="http://schemas.microsoft.com/office/word/2010/wordprocessingInk" xmlns:wne="http://schemas.microsoft.com/office/word/2006/wordml" xmlns:wps="http://schemas.microsoft.com/office/word/2010/wordprocessingShape" mc:Ignorable="w14 w15 w16se wp14">
   <w:abstractNum w:abstractNumId="0" w15:restartNumberingAfterBreak="0">
+    <w:nsid w:val="01DE4064"/>
+    <w:multiLevelType w:val="hybridMultilevel"/>
+    <w:tmpl w:val="0AF83010"/>
+    <w:lvl w:ilvl="0" w:tplc="66CC1838">
+      <w:start w:val="1"/>
+      <w:numFmt w:val="decimal"/>
+      <w:lvlText w:val="%1."/>
+      <w:lvlJc w:val="left"/>
+      <w:pPr>
+        <w:ind w:left="720" w:hanging="360"/>
+      </w:pPr>
+      <w:rPr>
+        <w:rFonts w:hint="default"/>
+        <w:b/>
+        <w:i w:val="0"/>
+      </w:rPr>
+    </w:lvl>
+    <w:lvl w:ilvl="1" w:tplc="04090019" w:tentative="1">
+      <w:start w:val="1"/>
+      <w:numFmt w:val="lowerLetter"/>
+      <w:lvlText w:val="%2."/>
+      <w:lvlJc w:val="left"/>
+      <w:pPr>
+        <w:ind w:left="1440" w:hanging="360"/>
+      </w:pPr>
+    </w:lvl>
+    <w:lvl w:ilvl="2" w:tplc="0409001B" w:tentative="1">
+      <w:start w:val="1"/>
+      <w:numFmt w:val="lowerRoman"/>
+      <w:lvlText w:val="%3."/>
+      <w:lvlJc w:val="right"/>
+      <w:pPr>
+        <w:ind w:left="2160" w:hanging="180"/>
+      </w:pPr>
+    </w:lvl>
+    <w:lvl w:ilvl="3" w:tplc="0409000F" w:tentative="1">
+      <w:start w:val="1"/>
+      <w:numFmt w:val="decimal"/>
+      <w:lvlText w:val="%4."/>
+      <w:lvlJc w:val="left"/>
+      <w:pPr>
+        <w:ind w:left="2880" w:hanging="360"/>
+      </w:pPr>
+    </w:lvl>
+    <w:lvl w:ilvl="4" w:tplc="04090019" w:tentative="1">
+      <w:start w:val="1"/>
+      <w:numFmt w:val="lowerLetter"/>
+      <w:lvlText w:val="%5."/>
+      <w:lvlJc w:val="left"/>
+      <w:pPr>
+        <w:ind w:left="3600" w:hanging="360"/>
+      </w:pPr>
+    </w:lvl>
+    <w:lvl w:ilvl="5" w:tplc="0409001B" w:tentative="1">
+      <w:start w:val="1"/>
+      <w:numFmt w:val="lowerRoman"/>
+      <w:lvlText w:val="%6."/>
+      <w:lvlJc w:val="right"/>
+      <w:pPr>
+        <w:ind w:left="4320" w:hanging="180"/>
+      </w:pPr>
+    </w:lvl>
+    <w:lvl w:ilvl="6" w:tplc="0409000F" w:tentative="1">
+      <w:start w:val="1"/>
+      <w:numFmt w:val="decimal"/>
+      <w:lvlText w:val="%7."/>
+      <w:lvlJc w:val="left"/>
+      <w:pPr>
+        <w:ind w:left="5040" w:hanging="360"/>
+      </w:pPr>
+    </w:lvl>
+    <w:lvl w:ilvl="7" w:tplc="04090019" w:tentative="1">
+      <w:start w:val="1"/>
+      <w:numFmt w:val="lowerLetter"/>
+      <w:lvlText w:val="%8."/>
+      <w:lvlJc w:val="left"/>
+      <w:pPr>
+        <w:ind w:left="5760" w:hanging="360"/>
+      </w:pPr>
+    </w:lvl>
+    <w:lvl w:ilvl="8" w:tplc="0409001B" w:tentative="1">
+      <w:start w:val="1"/>
+      <w:numFmt w:val="lowerRoman"/>
+      <w:lvlText w:val="%9."/>
+      <w:lvlJc w:val="right"/>
+      <w:pPr>
+        <w:ind w:left="6480" w:hanging="180"/>
+      </w:pPr>
+    </w:lvl>
+  </w:abstractNum>
+  <w:abstractNum w:abstractNumId="1" w15:restartNumberingAfterBreak="0">
     <w:nsid w:val="05EA10EC"/>
     <w:multiLevelType w:val="hybridMultilevel"/>
     <w:tmpl w:val="A028A8E6"/>
@@ -9028,7 +9488,7 @@
       </w:rPr>
     </w:lvl>
   </w:abstractNum>
-  <w:abstractNum w:abstractNumId="1" w15:restartNumberingAfterBreak="0">
+  <w:abstractNum w:abstractNumId="2" w15:restartNumberingAfterBreak="0">
     <w:nsid w:val="0D437C0E"/>
     <w:multiLevelType w:val="hybridMultilevel"/>
     <w:tmpl w:val="63E25028"/>
@@ -9123,7 +9583,7 @@
       </w:pPr>
     </w:lvl>
   </w:abstractNum>
-  <w:abstractNum w:abstractNumId="2" w15:restartNumberingAfterBreak="0">
+  <w:abstractNum w:abstractNumId="3" w15:restartNumberingAfterBreak="0">
     <w:nsid w:val="105419A7"/>
     <w:multiLevelType w:val="hybridMultilevel"/>
     <w:tmpl w:val="8940F5B0"/>
@@ -9270,7 +9730,7 @@
       </w:rPr>
     </w:lvl>
   </w:abstractNum>
-  <w:abstractNum w:abstractNumId="3" w15:restartNumberingAfterBreak="0">
+  <w:abstractNum w:abstractNumId="4" w15:restartNumberingAfterBreak="0">
     <w:nsid w:val="27A76E31"/>
     <w:multiLevelType w:val="hybridMultilevel"/>
     <w:tmpl w:val="22B0023C"/>
@@ -9417,17 +9877,17 @@
       </w:rPr>
     </w:lvl>
   </w:abstractNum>
-  <w:abstractNum w:abstractNumId="4" w15:restartNumberingAfterBreak="0">
-    <w:nsid w:val="40DA23DC"/>
+  <w:abstractNum w:abstractNumId="5" w15:restartNumberingAfterBreak="0">
+    <w:nsid w:val="38014D64"/>
     <w:multiLevelType w:val="hybridMultilevel"/>
-    <w:tmpl w:val="73562A38"/>
-    <w:lvl w:ilvl="0" w:tplc="86980BCA">
-      <w:start w:val="6"/>
-      <w:numFmt w:val="upperRoman"/>
+    <w:tmpl w:val="E54E8C34"/>
+    <w:lvl w:ilvl="0" w:tplc="0409000F">
+      <w:start w:val="1"/>
+      <w:numFmt w:val="decimal"/>
       <w:lvlText w:val="%1."/>
       <w:lvlJc w:val="left"/>
       <w:pPr>
-        <w:ind w:left="765" w:hanging="720"/>
+        <w:ind w:left="720" w:hanging="360"/>
       </w:pPr>
       <w:rPr>
         <w:rFonts w:hint="default"/>
@@ -9506,10 +9966,185 @@
       </w:pPr>
     </w:lvl>
   </w:abstractNum>
-  <w:abstractNum w:abstractNumId="5" w15:restartNumberingAfterBreak="0">
+  <w:abstractNum w:abstractNumId="6" w15:restartNumberingAfterBreak="0">
+    <w:nsid w:val="40DA23DC"/>
+    <w:multiLevelType w:val="hybridMultilevel"/>
+    <w:tmpl w:val="73562A38"/>
+    <w:lvl w:ilvl="0" w:tplc="86980BCA">
+      <w:start w:val="6"/>
+      <w:numFmt w:val="upperRoman"/>
+      <w:lvlText w:val="%1."/>
+      <w:lvlJc w:val="left"/>
+      <w:pPr>
+        <w:ind w:left="765" w:hanging="720"/>
+      </w:pPr>
+      <w:rPr>
+        <w:rFonts w:hint="default"/>
+      </w:rPr>
+    </w:lvl>
+    <w:lvl w:ilvl="1" w:tplc="04090019" w:tentative="1">
+      <w:start w:val="1"/>
+      <w:numFmt w:val="lowerLetter"/>
+      <w:lvlText w:val="%2."/>
+      <w:lvlJc w:val="left"/>
+      <w:pPr>
+        <w:ind w:left="1440" w:hanging="360"/>
+      </w:pPr>
+    </w:lvl>
+    <w:lvl w:ilvl="2" w:tplc="0409001B" w:tentative="1">
+      <w:start w:val="1"/>
+      <w:numFmt w:val="lowerRoman"/>
+      <w:lvlText w:val="%3."/>
+      <w:lvlJc w:val="right"/>
+      <w:pPr>
+        <w:ind w:left="2160" w:hanging="180"/>
+      </w:pPr>
+    </w:lvl>
+    <w:lvl w:ilvl="3" w:tplc="0409000F" w:tentative="1">
+      <w:start w:val="1"/>
+      <w:numFmt w:val="decimal"/>
+      <w:lvlText w:val="%4."/>
+      <w:lvlJc w:val="left"/>
+      <w:pPr>
+        <w:ind w:left="2880" w:hanging="360"/>
+      </w:pPr>
+    </w:lvl>
+    <w:lvl w:ilvl="4" w:tplc="04090019" w:tentative="1">
+      <w:start w:val="1"/>
+      <w:numFmt w:val="lowerLetter"/>
+      <w:lvlText w:val="%5."/>
+      <w:lvlJc w:val="left"/>
+      <w:pPr>
+        <w:ind w:left="3600" w:hanging="360"/>
+      </w:pPr>
+    </w:lvl>
+    <w:lvl w:ilvl="5" w:tplc="0409001B" w:tentative="1">
+      <w:start w:val="1"/>
+      <w:numFmt w:val="lowerRoman"/>
+      <w:lvlText w:val="%6."/>
+      <w:lvlJc w:val="right"/>
+      <w:pPr>
+        <w:ind w:left="4320" w:hanging="180"/>
+      </w:pPr>
+    </w:lvl>
+    <w:lvl w:ilvl="6" w:tplc="0409000F" w:tentative="1">
+      <w:start w:val="1"/>
+      <w:numFmt w:val="decimal"/>
+      <w:lvlText w:val="%7."/>
+      <w:lvlJc w:val="left"/>
+      <w:pPr>
+        <w:ind w:left="5040" w:hanging="360"/>
+      </w:pPr>
+    </w:lvl>
+    <w:lvl w:ilvl="7" w:tplc="04090019" w:tentative="1">
+      <w:start w:val="1"/>
+      <w:numFmt w:val="lowerLetter"/>
+      <w:lvlText w:val="%8."/>
+      <w:lvlJc w:val="left"/>
+      <w:pPr>
+        <w:ind w:left="5760" w:hanging="360"/>
+      </w:pPr>
+    </w:lvl>
+    <w:lvl w:ilvl="8" w:tplc="0409001B" w:tentative="1">
+      <w:start w:val="1"/>
+      <w:numFmt w:val="lowerRoman"/>
+      <w:lvlText w:val="%9."/>
+      <w:lvlJc w:val="right"/>
+      <w:pPr>
+        <w:ind w:left="6480" w:hanging="180"/>
+      </w:pPr>
+    </w:lvl>
+  </w:abstractNum>
+  <w:abstractNum w:abstractNumId="7" w15:restartNumberingAfterBreak="0">
+    <w:nsid w:val="423D65BA"/>
+    <w:multiLevelType w:val="hybridMultilevel"/>
+    <w:tmpl w:val="A20AEEAC"/>
+    <w:lvl w:ilvl="0" w:tplc="0409000F">
+      <w:start w:val="1"/>
+      <w:numFmt w:val="decimal"/>
+      <w:lvlText w:val="%1."/>
+      <w:lvlJc w:val="left"/>
+      <w:pPr>
+        <w:ind w:left="720" w:hanging="360"/>
+      </w:pPr>
+    </w:lvl>
+    <w:lvl w:ilvl="1" w:tplc="04090019" w:tentative="1">
+      <w:start w:val="1"/>
+      <w:numFmt w:val="lowerLetter"/>
+      <w:lvlText w:val="%2."/>
+      <w:lvlJc w:val="left"/>
+      <w:pPr>
+        <w:ind w:left="1440" w:hanging="360"/>
+      </w:pPr>
+    </w:lvl>
+    <w:lvl w:ilvl="2" w:tplc="0409001B" w:tentative="1">
+      <w:start w:val="1"/>
+      <w:numFmt w:val="lowerRoman"/>
+      <w:lvlText w:val="%3."/>
+      <w:lvlJc w:val="right"/>
+      <w:pPr>
+        <w:ind w:left="2160" w:hanging="180"/>
+      </w:pPr>
+    </w:lvl>
+    <w:lvl w:ilvl="3" w:tplc="0409000F" w:tentative="1">
+      <w:start w:val="1"/>
+      <w:numFmt w:val="decimal"/>
+      <w:lvlText w:val="%4."/>
+      <w:lvlJc w:val="left"/>
+      <w:pPr>
+        <w:ind w:left="2880" w:hanging="360"/>
+      </w:pPr>
+    </w:lvl>
+    <w:lvl w:ilvl="4" w:tplc="04090019" w:tentative="1">
+      <w:start w:val="1"/>
+      <w:numFmt w:val="lowerLetter"/>
+      <w:lvlText w:val="%5."/>
+      <w:lvlJc w:val="left"/>
+      <w:pPr>
+        <w:ind w:left="3600" w:hanging="360"/>
+      </w:pPr>
+    </w:lvl>
+    <w:lvl w:ilvl="5" w:tplc="0409001B" w:tentative="1">
+      <w:start w:val="1"/>
+      <w:numFmt w:val="lowerRoman"/>
+      <w:lvlText w:val="%6."/>
+      <w:lvlJc w:val="right"/>
+      <w:pPr>
+        <w:ind w:left="4320" w:hanging="180"/>
+      </w:pPr>
+    </w:lvl>
+    <w:lvl w:ilvl="6" w:tplc="0409000F" w:tentative="1">
+      <w:start w:val="1"/>
+      <w:numFmt w:val="decimal"/>
+      <w:lvlText w:val="%7."/>
+      <w:lvlJc w:val="left"/>
+      <w:pPr>
+        <w:ind w:left="5040" w:hanging="360"/>
+      </w:pPr>
+    </w:lvl>
+    <w:lvl w:ilvl="7" w:tplc="04090019" w:tentative="1">
+      <w:start w:val="1"/>
+      <w:numFmt w:val="lowerLetter"/>
+      <w:lvlText w:val="%8."/>
+      <w:lvlJc w:val="left"/>
+      <w:pPr>
+        <w:ind w:left="5760" w:hanging="360"/>
+      </w:pPr>
+    </w:lvl>
+    <w:lvl w:ilvl="8" w:tplc="0409001B" w:tentative="1">
+      <w:start w:val="1"/>
+      <w:numFmt w:val="lowerRoman"/>
+      <w:lvlText w:val="%9."/>
+      <w:lvlJc w:val="right"/>
+      <w:pPr>
+        <w:ind w:left="6480" w:hanging="180"/>
+      </w:pPr>
+    </w:lvl>
+  </w:abstractNum>
+  <w:abstractNum w:abstractNumId="8" w15:restartNumberingAfterBreak="0">
     <w:nsid w:val="442D2E07"/>
     <w:multiLevelType w:val="hybridMultilevel"/>
-    <w:tmpl w:val="2E20D7A4"/>
+    <w:tmpl w:val="5B289F42"/>
     <w:lvl w:ilvl="0" w:tplc="04090001">
       <w:start w:val="1"/>
       <w:numFmt w:val="bullet"/>
@@ -9619,7 +10254,7 @@
       </w:rPr>
     </w:lvl>
   </w:abstractNum>
-  <w:abstractNum w:abstractNumId="6" w15:restartNumberingAfterBreak="0">
+  <w:abstractNum w:abstractNumId="9" w15:restartNumberingAfterBreak="0">
     <w:nsid w:val="51E7628D"/>
     <w:multiLevelType w:val="hybridMultilevel"/>
     <w:tmpl w:val="F1341C74"/>
@@ -9732,7 +10367,7 @@
       </w:rPr>
     </w:lvl>
   </w:abstractNum>
-  <w:abstractNum w:abstractNumId="7" w15:restartNumberingAfterBreak="0">
+  <w:abstractNum w:abstractNumId="10" w15:restartNumberingAfterBreak="0">
     <w:nsid w:val="621A44F1"/>
     <w:multiLevelType w:val="hybridMultilevel"/>
     <w:tmpl w:val="2F2045D0"/>
@@ -9845,7 +10480,7 @@
       </w:rPr>
     </w:lvl>
   </w:abstractNum>
-  <w:abstractNum w:abstractNumId="8" w15:restartNumberingAfterBreak="0">
+  <w:abstractNum w:abstractNumId="11" w15:restartNumberingAfterBreak="0">
     <w:nsid w:val="6F044ACE"/>
     <w:multiLevelType w:val="hybridMultilevel"/>
     <w:tmpl w:val="F4C2819A"/>
@@ -9934,7 +10569,7 @@
       </w:pPr>
     </w:lvl>
   </w:abstractNum>
-  <w:abstractNum w:abstractNumId="9" w15:restartNumberingAfterBreak="0">
+  <w:abstractNum w:abstractNumId="12" w15:restartNumberingAfterBreak="0">
     <w:nsid w:val="702504C1"/>
     <w:multiLevelType w:val="hybridMultilevel"/>
     <w:tmpl w:val="001C92DE"/>
@@ -10054,7 +10689,7 @@
       </w:rPr>
     </w:lvl>
   </w:abstractNum>
-  <w:abstractNum w:abstractNumId="10" w15:restartNumberingAfterBreak="0">
+  <w:abstractNum w:abstractNumId="13" w15:restartNumberingAfterBreak="0">
     <w:nsid w:val="79B857AF"/>
     <w:multiLevelType w:val="hybridMultilevel"/>
     <w:tmpl w:val="328CB24E"/>
@@ -10168,37 +10803,46 @@
     </w:lvl>
   </w:abstractNum>
   <w:num w:numId="1">
+    <w:abstractNumId w:val="2"/>
+  </w:num>
+  <w:num w:numId="2">
+    <w:abstractNumId w:val="4"/>
+  </w:num>
+  <w:num w:numId="3">
+    <w:abstractNumId w:val="3"/>
+  </w:num>
+  <w:num w:numId="4">
     <w:abstractNumId w:val="1"/>
   </w:num>
-  <w:num w:numId="2">
-    <w:abstractNumId w:val="3"/>
+  <w:num w:numId="5">
+    <w:abstractNumId w:val="12"/>
   </w:num>
-  <w:num w:numId="3">
-    <w:abstractNumId w:val="2"/>
+  <w:num w:numId="6">
+    <w:abstractNumId w:val="6"/>
   </w:num>
-  <w:num w:numId="4">
-    <w:abstractNumId w:val="0"/>
+  <w:num w:numId="7">
+    <w:abstractNumId w:val="8"/>
   </w:num>
-  <w:num w:numId="5">
+  <w:num w:numId="8">
+    <w:abstractNumId w:val="11"/>
+  </w:num>
+  <w:num w:numId="9">
+    <w:abstractNumId w:val="10"/>
+  </w:num>
+  <w:num w:numId="10">
     <w:abstractNumId w:val="9"/>
   </w:num>
-  <w:num w:numId="6">
-    <w:abstractNumId w:val="4"/>
+  <w:num w:numId="11">
+    <w:abstractNumId w:val="13"/>
   </w:num>
-  <w:num w:numId="7">
+  <w:num w:numId="12">
+    <w:abstractNumId w:val="7"/>
+  </w:num>
+  <w:num w:numId="13">
     <w:abstractNumId w:val="5"/>
   </w:num>
-  <w:num w:numId="8">
-    <w:abstractNumId w:val="8"/>
-  </w:num>
-  <w:num w:numId="9">
-    <w:abstractNumId w:val="7"/>
-  </w:num>
-  <w:num w:numId="10">
-    <w:abstractNumId w:val="6"/>
-  </w:num>
-  <w:num w:numId="11">
-    <w:abstractNumId w:val="10"/>
+  <w:num w:numId="14">
+    <w:abstractNumId w:val="0"/>
   </w:num>
   <w:numIdMacAtCleanup w:val="11"/>
 </w:numbering>
@@ -15278,7 +15922,7 @@
 </file>
 
 <file path=customXml/itemProps1.xml><?xml version="1.0" encoding="utf-8"?>
-<ds:datastoreItem xmlns:ds="http://schemas.openxmlformats.org/officeDocument/2006/customXml" ds:itemID="{38984E54-DBF2-4A4B-8DAB-1A3E01117390}">
+<ds:datastoreItem xmlns:ds="http://schemas.openxmlformats.org/officeDocument/2006/customXml" ds:itemID="{7B56A195-34AA-43AA-AA7C-4AE4FAADD559}">
   <ds:schemaRefs>
     <ds:schemaRef ds:uri="http://schemas.openxmlformats.org/officeDocument/2006/bibliography"/>
   </ds:schemaRefs>

</xml_diff>

<commit_message>
adding more changes to the course outline
</commit_message>
<xml_diff>
--- a/ADA_course_outline.docx
+++ b/ADA_course_outline.docx
@@ -115,7 +115,7 @@
           <w:sz w:val="24"/>
           <w:szCs w:val="24"/>
         </w:rPr>
-        <w:t>Advanced data analysis (special studies)</w:t>
+        <w:t xml:space="preserve">Special topics: Advanced data analysis </w:t>
       </w:r>
     </w:p>
     <w:p>
@@ -2857,8 +2857,45 @@
           <w:sz w:val="22"/>
           <w:szCs w:val="22"/>
         </w:rPr>
-        <w:t xml:space="preserve"> provided in class or on Blackboard</w:t>
-      </w:r>
+        <w:t xml:space="preserve"> provided on</w:t>
+      </w:r>
+      <w:r>
+        <w:rPr>
+          <w:rFonts w:ascii="Arial" w:hAnsi="Arial" w:cs="Arial"/>
+          <w:sz w:val="22"/>
+          <w:szCs w:val="22"/>
+        </w:rPr>
+        <w:t xml:space="preserve"> our class </w:t>
+      </w:r>
+      <w:proofErr w:type="spellStart"/>
+      <w:r>
+        <w:rPr>
+          <w:rFonts w:ascii="Arial" w:hAnsi="Arial" w:cs="Arial"/>
+          <w:sz w:val="22"/>
+          <w:szCs w:val="22"/>
+        </w:rPr>
+        <w:t>Github</w:t>
+      </w:r>
+      <w:proofErr w:type="spellEnd"/>
+      <w:r>
+        <w:rPr>
+          <w:rFonts w:ascii="Arial" w:hAnsi="Arial" w:cs="Arial"/>
+          <w:sz w:val="22"/>
+          <w:szCs w:val="22"/>
+        </w:rPr>
+        <w:t xml:space="preserve"> website: </w:t>
+      </w:r>
+      <w:hyperlink r:id="rId26" w:history="1">
+        <w:r>
+          <w:rPr>
+            <w:rStyle w:val="Hyperlink"/>
+            <w:rFonts w:ascii="Arial" w:hAnsi="Arial" w:cs="Arial"/>
+            <w:sz w:val="22"/>
+            <w:szCs w:val="22"/>
+          </w:rPr>
+          <w:t>https://github.com/kijohnson/Advanced-Data-Analysis</w:t>
+        </w:r>
+      </w:hyperlink>
       <w:r>
         <w:rPr>
           <w:rFonts w:ascii="Arial" w:hAnsi="Arial" w:cs="Arial"/>
@@ -2900,7 +2937,60 @@
           <w:sz w:val="22"/>
           <w:szCs w:val="22"/>
         </w:rPr>
-        <w:t>Students are required to use R for this course for analyses. Instructions for how to gain access to these software packages is on Blackboard.</w:t>
+        <w:t xml:space="preserve">Students are required to use R for this course for analyses. Instructions for how to gain access is </w:t>
+      </w:r>
+      <w:r>
+        <w:rPr>
+          <w:rFonts w:ascii="Arial" w:hAnsi="Arial" w:cs="Arial"/>
+          <w:sz w:val="22"/>
+          <w:szCs w:val="22"/>
+        </w:rPr>
+        <w:t xml:space="preserve">provided on the </w:t>
+      </w:r>
+      <w:proofErr w:type="spellStart"/>
+      <w:r>
+        <w:rPr>
+          <w:rFonts w:ascii="Arial" w:hAnsi="Arial" w:cs="Arial"/>
+          <w:sz w:val="22"/>
+          <w:szCs w:val="22"/>
+        </w:rPr>
+        <w:t>Github</w:t>
+      </w:r>
+      <w:proofErr w:type="spellEnd"/>
+      <w:r>
+        <w:rPr>
+          <w:rFonts w:ascii="Arial" w:hAnsi="Arial" w:cs="Arial"/>
+          <w:sz w:val="22"/>
+          <w:szCs w:val="22"/>
+        </w:rPr>
+        <w:t xml:space="preserve"> website</w:t>
+      </w:r>
+      <w:r>
+        <w:rPr>
+          <w:rFonts w:ascii="Arial" w:hAnsi="Arial" w:cs="Arial"/>
+          <w:sz w:val="22"/>
+          <w:szCs w:val="22"/>
+        </w:rPr>
+        <w:t xml:space="preserve">: </w:t>
+      </w:r>
+      <w:hyperlink r:id="rId27" w:history="1">
+        <w:r>
+          <w:rPr>
+            <w:rStyle w:val="Hyperlink"/>
+            <w:rFonts w:ascii="Arial" w:hAnsi="Arial" w:cs="Arial"/>
+            <w:sz w:val="22"/>
+            <w:szCs w:val="22"/>
+          </w:rPr>
+          <w:t>https://github.com/kijohnson/Advanced-Data-Analysis</w:t>
+        </w:r>
+      </w:hyperlink>
+      <w:r>
+        <w:rPr>
+          <w:rFonts w:ascii="Arial" w:hAnsi="Arial" w:cs="Arial"/>
+          <w:sz w:val="22"/>
+          <w:szCs w:val="22"/>
+        </w:rPr>
+        <w:t>.</w:t>
       </w:r>
     </w:p>
     <w:p>
@@ -3387,15 +3477,31 @@
           <w:sz w:val="22"/>
           <w:szCs w:val="22"/>
         </w:rPr>
-        <w:t xml:space="preserve">see one of your professors or the TA </w:t>
-      </w:r>
-      <w:r>
-        <w:rPr>
-          <w:rFonts w:ascii="Arial" w:hAnsi="Arial" w:cs="Arial"/>
-          <w:sz w:val="22"/>
-          <w:szCs w:val="22"/>
-        </w:rPr>
-        <w:t xml:space="preserve">first so that we can make every effort to </w:t>
+        <w:t xml:space="preserve">see </w:t>
+      </w:r>
+      <w:r>
+        <w:rPr>
+          <w:rFonts w:ascii="Arial" w:hAnsi="Arial" w:cs="Arial"/>
+          <w:sz w:val="22"/>
+          <w:szCs w:val="22"/>
+        </w:rPr>
+        <w:t>me</w:t>
+      </w:r>
+      <w:r>
+        <w:rPr>
+          <w:rFonts w:ascii="Arial" w:hAnsi="Arial" w:cs="Arial"/>
+          <w:sz w:val="22"/>
+          <w:szCs w:val="22"/>
+        </w:rPr>
+        <w:t xml:space="preserve"> or the </w:t>
+      </w:r>
+      <w:r>
+        <w:rPr>
+          <w:rFonts w:ascii="Arial" w:hAnsi="Arial" w:cs="Arial"/>
+          <w:sz w:val="22"/>
+          <w:szCs w:val="22"/>
+        </w:rPr>
+        <w:t>TA so that we can resolve them as quickly as possible</w:t>
       </w:r>
       <w:r>
         <w:rPr>
@@ -3403,36 +3509,6 @@
           <w:i/>
           <w:sz w:val="22"/>
           <w:szCs w:val="22"/>
-          <w:u w:val="single"/>
-        </w:rPr>
-        <w:t>resolve them</w:t>
-      </w:r>
-      <w:r>
-        <w:rPr>
-          <w:rFonts w:ascii="Arial" w:hAnsi="Arial" w:cs="Arial"/>
-          <w:sz w:val="22"/>
-          <w:szCs w:val="22"/>
-          <w:u w:val="single"/>
-        </w:rPr>
-        <w:t xml:space="preserve"> </w:t>
-      </w:r>
-      <w:r>
-        <w:rPr>
-          <w:rFonts w:ascii="Arial" w:hAnsi="Arial" w:cs="Arial"/>
-          <w:i/>
-          <w:sz w:val="22"/>
-          <w:szCs w:val="22"/>
-          <w:u w:val="single"/>
-        </w:rPr>
-        <w:t>together</w:t>
-      </w:r>
-      <w:r>
-        <w:rPr>
-          <w:rFonts w:ascii="Arial" w:hAnsi="Arial" w:cs="Arial"/>
-          <w:i/>
-          <w:sz w:val="22"/>
-          <w:szCs w:val="22"/>
-          <w:u w:val="single"/>
         </w:rPr>
         <w:t>.</w:t>
       </w:r>
@@ -3565,7 +3641,23 @@
           <w:sz w:val="22"/>
           <w:szCs w:val="22"/>
         </w:rPr>
-        <w:t>by phone, or during office hours/scheduled appointments</w:t>
+        <w:t xml:space="preserve">by phone, </w:t>
+      </w:r>
+      <w:r>
+        <w:rPr>
+          <w:rFonts w:ascii="Arial" w:hAnsi="Arial" w:cs="Arial"/>
+          <w:sz w:val="22"/>
+          <w:szCs w:val="22"/>
+        </w:rPr>
+        <w:t xml:space="preserve">email, </w:t>
+      </w:r>
+      <w:r>
+        <w:rPr>
+          <w:rFonts w:ascii="Arial" w:hAnsi="Arial" w:cs="Arial"/>
+          <w:sz w:val="22"/>
+          <w:szCs w:val="22"/>
+        </w:rPr>
+        <w:t>or during office hours/scheduled appointments</w:t>
       </w:r>
       <w:r>
         <w:rPr>
@@ -3574,22 +3666,6 @@
           <w:szCs w:val="22"/>
         </w:rPr>
         <w:t xml:space="preserve">.  </w:t>
-      </w:r>
-      <w:r>
-        <w:rPr>
-          <w:rFonts w:ascii="Arial" w:hAnsi="Arial" w:cs="Arial"/>
-          <w:sz w:val="22"/>
-          <w:szCs w:val="22"/>
-        </w:rPr>
-        <w:t xml:space="preserve">We </w:t>
-      </w:r>
-      <w:r>
-        <w:rPr>
-          <w:rFonts w:ascii="Arial" w:hAnsi="Arial" w:cs="Arial"/>
-          <w:sz w:val="22"/>
-          <w:szCs w:val="22"/>
-        </w:rPr>
-        <w:t>encourage you to post questions about course material on Blackboard. Email questions will normally be answered within 24 hours with the exception of weekends. You can anticipate a reply to emails sent over the weekend on Monday.</w:t>
       </w:r>
     </w:p>
     <w:p>
@@ -3716,31 +3792,41 @@
           <w:sz w:val="22"/>
           <w:szCs w:val="22"/>
         </w:rPr>
-        <w:t xml:space="preserve">will assist the instructor with preparation of materials for class, grading de-identified student papers/exams, and will </w:t>
-      </w:r>
-      <w:r>
-        <w:rPr>
-          <w:rFonts w:ascii="Arial" w:hAnsi="Arial" w:cs="Arial"/>
-          <w:sz w:val="22"/>
-          <w:szCs w:val="22"/>
-        </w:rPr>
-        <w:t>hold office hours and review sessions</w:t>
-      </w:r>
-      <w:r>
-        <w:rPr>
-          <w:rFonts w:ascii="Arial" w:hAnsi="Arial" w:cs="Arial"/>
-          <w:sz w:val="22"/>
-          <w:szCs w:val="22"/>
-        </w:rPr>
-        <w:t xml:space="preserve"> </w:t>
-      </w:r>
-      <w:r>
-        <w:rPr>
-          <w:rFonts w:ascii="Arial" w:hAnsi="Arial" w:cs="Arial"/>
-          <w:sz w:val="22"/>
-          <w:szCs w:val="22"/>
-        </w:rPr>
-        <w:t>for the first two exams</w:t>
+        <w:t xml:space="preserve">will assist the instructor with preparation of materials for class, grading student </w:t>
+      </w:r>
+      <w:proofErr w:type="spellStart"/>
+      <w:r>
+        <w:rPr>
+          <w:rFonts w:ascii="Arial" w:hAnsi="Arial" w:cs="Arial"/>
+          <w:sz w:val="22"/>
+          <w:szCs w:val="22"/>
+        </w:rPr>
+        <w:t>assignements</w:t>
+      </w:r>
+      <w:proofErr w:type="spellEnd"/>
+      <w:r>
+        <w:rPr>
+          <w:rFonts w:ascii="Arial" w:hAnsi="Arial" w:cs="Arial"/>
+          <w:sz w:val="22"/>
+          <w:szCs w:val="22"/>
+        </w:rPr>
+        <w:t xml:space="preserve">/exams, and will </w:t>
+      </w:r>
+      <w:r>
+        <w:rPr>
+          <w:rFonts w:ascii="Arial" w:hAnsi="Arial" w:cs="Arial"/>
+          <w:sz w:val="22"/>
+          <w:szCs w:val="22"/>
+        </w:rPr>
+        <w:t>hold office hours</w:t>
+      </w:r>
+      <w:r>
+        <w:rPr>
+          <w:rFonts w:ascii="Arial" w:hAnsi="Arial" w:cs="Arial"/>
+          <w:sz w:val="22"/>
+          <w:szCs w:val="22"/>
+        </w:rPr>
+        <w:t xml:space="preserve"> weekly</w:t>
       </w:r>
       <w:r>
         <w:rPr>
@@ -3905,7 +3991,25 @@
           <w:sz w:val="22"/>
           <w:szCs w:val="22"/>
         </w:rPr>
-        <w:t>There will be 12 relatively short homework assignments. Students may drop 2 of the 12 assignments.</w:t>
+        <w:t>There will be 12 homework assignments</w:t>
+      </w:r>
+      <w:r>
+        <w:rPr>
+          <w:rFonts w:ascii="Arial" w:hAnsi="Arial" w:cs="Arial"/>
+          <w:bCs/>
+          <w:sz w:val="22"/>
+          <w:szCs w:val="22"/>
+        </w:rPr>
+        <w:t xml:space="preserve"> (most will be relatively short)</w:t>
+      </w:r>
+      <w:r>
+        <w:rPr>
+          <w:rFonts w:ascii="Arial" w:hAnsi="Arial" w:cs="Arial"/>
+          <w:bCs/>
+          <w:sz w:val="22"/>
+          <w:szCs w:val="22"/>
+        </w:rPr>
+        <w:t>. Students may drop 2 of the 12 assignments.</w:t>
       </w:r>
     </w:p>
     <w:p>
@@ -3969,7 +4073,25 @@
           <w:sz w:val="22"/>
           <w:szCs w:val="22"/>
         </w:rPr>
-        <w:t xml:space="preserve">ubmit well-formatted and annotated statistical code with each part of your final project; run and review the statistical code of </w:t>
+        <w:t xml:space="preserve">ubmit well-formatted and annotated statistical code </w:t>
+      </w:r>
+      <w:r>
+        <w:rPr>
+          <w:rFonts w:ascii="Arial" w:hAnsi="Arial" w:cs="Arial"/>
+          <w:bCs/>
+          <w:sz w:val="22"/>
+          <w:szCs w:val="22"/>
+        </w:rPr>
+        <w:t>and</w:t>
+      </w:r>
+      <w:r>
+        <w:rPr>
+          <w:rFonts w:ascii="Arial" w:hAnsi="Arial" w:cs="Arial"/>
+          <w:bCs/>
+          <w:sz w:val="22"/>
+          <w:szCs w:val="22"/>
+        </w:rPr>
+        <w:t xml:space="preserve"> run and review the statistical code of </w:t>
       </w:r>
       <w:r>
         <w:rPr>
@@ -4014,7 +4136,16 @@
           <w:sz w:val="22"/>
           <w:szCs w:val="22"/>
         </w:rPr>
-        <w:t xml:space="preserve"> total peer review opportunities, five</w:t>
+        <w:t xml:space="preserve"> total peer review opportunities, </w:t>
+      </w:r>
+      <w:r>
+        <w:rPr>
+          <w:rFonts w:ascii="Arial" w:hAnsi="Arial" w:cs="Arial"/>
+          <w:bCs/>
+          <w:sz w:val="22"/>
+          <w:szCs w:val="22"/>
+        </w:rPr>
+        <w:t>four</w:t>
       </w:r>
       <w:r>
         <w:rPr>
@@ -4024,6 +4155,15 @@
           <w:szCs w:val="22"/>
         </w:rPr>
         <w:t xml:space="preserve"> will count as 2</w:t>
+      </w:r>
+      <w:r>
+        <w:rPr>
+          <w:rFonts w:ascii="Arial" w:hAnsi="Arial" w:cs="Arial"/>
+          <w:bCs/>
+          <w:sz w:val="22"/>
+          <w:szCs w:val="22"/>
+        </w:rPr>
+        <w:t>.5</w:t>
       </w:r>
       <w:r>
         <w:rPr>
@@ -4095,9 +4235,45 @@
           <w:sz w:val="22"/>
           <w:szCs w:val="22"/>
         </w:rPr>
-        <w:t xml:space="preserve">Students will develop a data analysis project from conception to dissemination through a presentation and report using a real-world dataset. Examples of real-world datasets that could be used for this project included Surveillance, Epidemiology, and End Results (SEER: </w:t>
-      </w:r>
-      <w:hyperlink r:id="rId26" w:history="1">
+        <w:t xml:space="preserve">Students will develop a data analysis project from conception to dissemination </w:t>
+      </w:r>
+      <w:r>
+        <w:rPr>
+          <w:rFonts w:ascii="Arial" w:hAnsi="Arial" w:cs="Arial"/>
+          <w:bCs/>
+          <w:sz w:val="22"/>
+          <w:szCs w:val="22"/>
+        </w:rPr>
+        <w:t xml:space="preserve">of results </w:t>
+      </w:r>
+      <w:r>
+        <w:rPr>
+          <w:rFonts w:ascii="Arial" w:hAnsi="Arial" w:cs="Arial"/>
+          <w:bCs/>
+          <w:sz w:val="22"/>
+          <w:szCs w:val="22"/>
+        </w:rPr>
+        <w:t xml:space="preserve">through a presentation and report using a real-world dataset. </w:t>
+      </w:r>
+      <w:r>
+        <w:rPr>
+          <w:rFonts w:ascii="Arial" w:hAnsi="Arial" w:cs="Arial"/>
+          <w:bCs/>
+          <w:sz w:val="22"/>
+          <w:szCs w:val="22"/>
+        </w:rPr>
+        <w:t xml:space="preserve">Students will find their own datasets. </w:t>
+      </w:r>
+      <w:r>
+        <w:rPr>
+          <w:rFonts w:ascii="Arial" w:hAnsi="Arial" w:cs="Arial"/>
+          <w:bCs/>
+          <w:sz w:val="22"/>
+          <w:szCs w:val="22"/>
+        </w:rPr>
+        <w:t xml:space="preserve">Examples of real-world datasets that could be used for this project included Surveillance, Epidemiology, and End Results (SEER: </w:t>
+      </w:r>
+      <w:hyperlink r:id="rId28" w:history="1">
         <w:r>
           <w:rPr>
             <w:rStyle w:val="Hyperlink"/>
@@ -4118,7 +4294,7 @@
         </w:rPr>
         <w:t xml:space="preserve">), Behavioral Risk Factor Surveillance System (BRFSS: </w:t>
       </w:r>
-      <w:hyperlink r:id="rId27" w:history="1">
+      <w:hyperlink r:id="rId29" w:history="1">
         <w:r>
           <w:rPr>
             <w:rStyle w:val="Hyperlink"/>
@@ -4139,7 +4315,7 @@
         </w:rPr>
         <w:t xml:space="preserve">), National Health and Nutrition Examination Survey (NHANES: </w:t>
       </w:r>
-      <w:hyperlink r:id="rId28" w:history="1">
+      <w:hyperlink r:id="rId30" w:history="1">
         <w:r>
           <w:rPr>
             <w:rStyle w:val="Hyperlink"/>
@@ -4246,6 +4422,35 @@
           <w:sz w:val="22"/>
           <w:szCs w:val="22"/>
         </w:rPr>
+        <w:t xml:space="preserve">For students choosing to work in teams, each team member will receive the same grade.  It is therefore advised that you choose your team members with careful consideration as I will not take off points for individual team members who may cause other team members frustration! </w:t>
+      </w:r>
+      <w:r>
+        <w:rPr>
+          <w:rFonts w:ascii="Arial" w:hAnsi="Arial" w:cs="Arial"/>
+          <w:bCs/>
+          <w:sz w:val="22"/>
+          <w:szCs w:val="22"/>
+        </w:rPr>
+        <w:sym w:font="Wingdings" w:char="F04A"/>
+      </w:r>
+      <w:r>
+        <w:rPr>
+          <w:rFonts w:ascii="Arial" w:hAnsi="Arial" w:cs="Arial"/>
+          <w:bCs/>
+          <w:sz w:val="22"/>
+          <w:szCs w:val="22"/>
+        </w:rPr>
+        <w:t xml:space="preserve"> </w:t>
+      </w:r>
+      <w:bookmarkStart w:id="2" w:name="_GoBack"/>
+      <w:bookmarkEnd w:id="2"/>
+      <w:r>
+        <w:rPr>
+          <w:rFonts w:ascii="Arial" w:hAnsi="Arial" w:cs="Arial"/>
+          <w:bCs/>
+          <w:sz w:val="22"/>
+          <w:szCs w:val="22"/>
+        </w:rPr>
         <w:t>Components of the project include:</w:t>
       </w:r>
     </w:p>
@@ -4589,39 +4794,23 @@
           <w:sz w:val="22"/>
           <w:szCs w:val="22"/>
         </w:rPr>
-        <w:t xml:space="preserve"> 14/15 classes to receive full attendance points. A sign in sheet will be </w:t>
-      </w:r>
-      <w:r>
-        <w:rPr>
-          <w:rFonts w:ascii="Arial" w:hAnsi="Arial" w:cs="Arial"/>
-          <w:sz w:val="22"/>
-          <w:szCs w:val="22"/>
-        </w:rPr>
-        <w:t>used</w:t>
-      </w:r>
-      <w:r>
-        <w:rPr>
-          <w:rFonts w:ascii="Arial" w:hAnsi="Arial" w:cs="Arial"/>
-          <w:sz w:val="22"/>
-          <w:szCs w:val="22"/>
-        </w:rPr>
-        <w:t xml:space="preserve"> to track attendance. Permission to miss additional classes due to extraordinary circumstances as mentioned above </w:t>
-      </w:r>
-      <w:r>
-        <w:rPr>
-          <w:rFonts w:ascii="Arial" w:hAnsi="Arial" w:cs="Arial"/>
-          <w:sz w:val="22"/>
-          <w:szCs w:val="22"/>
-        </w:rPr>
-        <w:t xml:space="preserve">or in some cases professional circumstances </w:t>
-      </w:r>
-      <w:r>
-        <w:rPr>
-          <w:rFonts w:ascii="Arial" w:hAnsi="Arial" w:cs="Arial"/>
-          <w:sz w:val="22"/>
-          <w:szCs w:val="22"/>
-        </w:rPr>
-        <w:t>may be granted without the subsequent loss of points.</w:t>
+        <w:t xml:space="preserve"> 14/15 classes to receive full attendance points. </w:t>
+      </w:r>
+      <w:r>
+        <w:rPr>
+          <w:rFonts w:ascii="Arial" w:hAnsi="Arial" w:cs="Arial"/>
+          <w:sz w:val="22"/>
+          <w:szCs w:val="22"/>
+        </w:rPr>
+        <w:t xml:space="preserve">Attendance will be tracked. </w:t>
+      </w:r>
+      <w:r>
+        <w:rPr>
+          <w:rFonts w:ascii="Arial" w:hAnsi="Arial" w:cs="Arial"/>
+          <w:sz w:val="22"/>
+          <w:szCs w:val="22"/>
+        </w:rPr>
+        <w:t>Permission to miss additional classes may be granted without the subsequent loss of points.</w:t>
       </w:r>
       <w:r>
         <w:rPr>
@@ -5067,7 +5256,7 @@
         </w:rPr>
         <w:t xml:space="preserve"> (</w:t>
       </w:r>
-      <w:hyperlink r:id="rId29" w:history="1">
+      <w:hyperlink r:id="rId31" w:history="1">
         <w:r>
           <w:rPr>
             <w:rStyle w:val="Hyperlink"/>
@@ -5314,8 +5503,8 @@
           <w:szCs w:val="22"/>
         </w:rPr>
         <w:sectPr>
-          <w:headerReference w:type="default" r:id="rId30"/>
-          <w:footerReference w:type="default" r:id="rId31"/>
+          <w:headerReference w:type="default" r:id="rId32"/>
+          <w:footerReference w:type="default" r:id="rId33"/>
           <w:pgSz w:w="12240" w:h="15840"/>
           <w:pgMar w:top="720" w:right="720" w:bottom="720" w:left="720" w:header="720" w:footer="720" w:gutter="0"/>
           <w:cols w:space="720"/>
@@ -5341,7 +5530,7 @@
         </w:rPr>
         <w:t xml:space="preserve">If you need help with understanding the course materials, please materials, please make an appointment with me or the TA. For R-related help, the StatLab provides excellent tutoring with software and programming. Please visit the StatLab website for more information at  </w:t>
       </w:r>
-      <w:hyperlink r:id="rId32" w:history="1">
+      <w:hyperlink r:id="rId34" w:history="1">
         <w:r>
           <w:rPr>
             <w:rStyle w:val="Hyperlink"/>
@@ -6017,7 +6206,7 @@
               </w:rPr>
               <w:t xml:space="preserve">Knuth DE. Literate Programming. </w:t>
             </w:r>
-            <w:hyperlink r:id="rId33" w:tooltip="The Computer Journal" w:history="1">
+            <w:hyperlink r:id="rId35" w:tooltip="The Computer Journal" w:history="1">
               <w:r>
                 <w:rPr>
                   <w:rFonts w:ascii="Arial" w:eastAsia="Times New Roman" w:hAnsi="Arial" w:cs="Arial"/>
@@ -6075,6 +6264,19 @@
               <w:t xml:space="preserve"> 1 part A)</w:t>
             </w:r>
           </w:p>
+          <w:p>
+            <w:pPr>
+              <w:pStyle w:val="ListParagraph"/>
+              <w:widowControl/>
+              <w:autoSpaceDE/>
+              <w:autoSpaceDN/>
+              <w:spacing w:line="276" w:lineRule="auto"/>
+              <w:rPr>
+                <w:rFonts w:ascii="Arial" w:hAnsi="Arial" w:cs="Arial"/>
+                <w:color w:val="000000"/>
+              </w:rPr>
+            </w:pPr>
+          </w:p>
         </w:tc>
         <w:tc>
           <w:tcPr>
@@ -6111,7 +6313,7 @@
                 <w:rFonts w:ascii="Arial" w:hAnsi="Arial" w:cs="Arial"/>
                 <w:bCs/>
               </w:rPr>
-              <w:t xml:space="preserve"> (https://github.com/coding2share/Prolog-templates?files=1)  and R markdown)</w:t>
+              <w:t xml:space="preserve"> </w:t>
             </w:r>
           </w:p>
           <w:p>
@@ -6301,16 +6503,61 @@
                 <w:rFonts w:ascii="Arial" w:hAnsi="Arial" w:cs="Arial"/>
                 <w:bCs/>
               </w:rPr>
-              <w:t xml:space="preserve"> can facilitate greater reproducibility and increased transparency in science (</w:t>
-            </w:r>
-            <w:hyperlink r:id="rId34" w:history="1">
+              <w:t xml:space="preserve"> can facilitate greater reproducibility and in</w:t>
+            </w:r>
+            <w:r>
+              <w:rPr>
+                <w:rFonts w:ascii="Arial" w:hAnsi="Arial" w:cs="Arial"/>
+                <w:bCs/>
+              </w:rPr>
+              <w:t xml:space="preserve">creased transparency in science. </w:t>
+            </w:r>
+            <w:r>
+              <w:rPr>
+                <w:rFonts w:ascii="Arial" w:hAnsi="Arial" w:cs="Arial"/>
+                <w:bCs/>
+              </w:rPr>
+              <w:t>Ram Source Code for Biology and Medicine 2013, 8:7</w:t>
+            </w:r>
+            <w:r>
+              <w:rPr>
+                <w:rFonts w:ascii="Arial" w:hAnsi="Arial" w:cs="Arial"/>
+                <w:bCs/>
+              </w:rPr>
+              <w:t xml:space="preserve"> </w:t>
+            </w:r>
+            <w:hyperlink r:id="rId36" w:history="1">
               <w:r>
                 <w:rPr>
                   <w:rStyle w:val="Hyperlink"/>
                   <w:rFonts w:ascii="Arial" w:hAnsi="Arial" w:cs="Arial"/>
                   <w:bCs/>
                 </w:rPr>
-                <w:t>https://www.ncbi.nlm.nih.gov/pmc/articles/PMC3639880/</w:t>
+                <w:t>https://www.ncbi</w:t>
+              </w:r>
+              <w:r>
+                <w:rPr>
+                  <w:rStyle w:val="Hyperlink"/>
+                  <w:rFonts w:ascii="Arial" w:hAnsi="Arial" w:cs="Arial"/>
+                  <w:bCs/>
+                </w:rPr>
+                <w:t>.</w:t>
+              </w:r>
+              <w:r>
+                <w:rPr>
+                  <w:rStyle w:val="Hyperlink"/>
+                  <w:rFonts w:ascii="Arial" w:hAnsi="Arial" w:cs="Arial"/>
+                  <w:bCs/>
+                </w:rPr>
+                <w:t>n</w:t>
+              </w:r>
+              <w:r>
+                <w:rPr>
+                  <w:rStyle w:val="Hyperlink"/>
+                  <w:rFonts w:ascii="Arial" w:hAnsi="Arial" w:cs="Arial"/>
+                  <w:bCs/>
+                </w:rPr>
+                <w:t>lm.nih.gov/pmc/articles/PMC3639880/</w:t>
               </w:r>
             </w:hyperlink>
             <w:r>
@@ -6319,13 +6566,6 @@
                 <w:bCs/>
               </w:rPr>
               <w:t xml:space="preserve"> </w:t>
-            </w:r>
-            <w:r>
-              <w:rPr>
-                <w:rFonts w:ascii="Arial" w:hAnsi="Arial" w:cs="Arial"/>
-                <w:bCs/>
-              </w:rPr>
-              <w:t>)</w:t>
             </w:r>
           </w:p>
         </w:tc>
@@ -6440,6 +6680,60 @@
               <w:spacing w:line="276" w:lineRule="auto"/>
               <w:rPr>
                 <w:rFonts w:ascii="Arial" w:hAnsi="Arial" w:cs="Arial"/>
+                <w:bCs/>
+              </w:rPr>
+            </w:pPr>
+            <w:r>
+              <w:rPr>
+                <w:rFonts w:ascii="Arial" w:hAnsi="Arial" w:cs="Arial"/>
+                <w:b/>
+                <w:bCs/>
+              </w:rPr>
+              <w:t>HW3</w:t>
+            </w:r>
+            <w:r>
+              <w:rPr>
+                <w:rFonts w:ascii="Arial" w:hAnsi="Arial" w:cs="Arial"/>
+                <w:b/>
+                <w:bCs/>
+              </w:rPr>
+              <w:t>:</w:t>
+            </w:r>
+            <w:r>
+              <w:rPr>
+                <w:rFonts w:ascii="Arial" w:hAnsi="Arial" w:cs="Arial"/>
+                <w:bCs/>
+              </w:rPr>
+              <w:t xml:space="preserve"> </w:t>
+            </w:r>
+            <w:r>
+              <w:rPr>
+                <w:rFonts w:ascii="Arial" w:hAnsi="Arial" w:cs="Arial"/>
+                <w:bCs/>
+              </w:rPr>
+              <w:t>Reproducible research assignment (R markdown and code annotation of height assignment)</w:t>
+            </w:r>
+          </w:p>
+          <w:p>
+            <w:pPr>
+              <w:widowControl/>
+              <w:autoSpaceDE/>
+              <w:autoSpaceDN/>
+              <w:spacing w:line="276" w:lineRule="auto"/>
+              <w:rPr>
+                <w:rFonts w:ascii="Arial" w:hAnsi="Arial" w:cs="Arial"/>
+                <w:bCs/>
+              </w:rPr>
+            </w:pPr>
+          </w:p>
+          <w:p>
+            <w:pPr>
+              <w:widowControl/>
+              <w:autoSpaceDE/>
+              <w:autoSpaceDN/>
+              <w:spacing w:line="276" w:lineRule="auto"/>
+              <w:rPr>
+                <w:rFonts w:ascii="Arial" w:hAnsi="Arial" w:cs="Arial"/>
                 <w:color w:val="000000"/>
                 <w:u w:val="single"/>
               </w:rPr>
@@ -6447,32 +6741,9 @@
             <w:r>
               <w:rPr>
                 <w:rFonts w:ascii="Arial" w:hAnsi="Arial" w:cs="Arial"/>
-                <w:b/>
-                <w:bCs/>
-              </w:rPr>
-              <w:t>HW3</w:t>
-            </w:r>
-            <w:r>
-              <w:rPr>
-                <w:rFonts w:ascii="Arial" w:hAnsi="Arial" w:cs="Arial"/>
-                <w:b/>
-                <w:bCs/>
-              </w:rPr>
-              <w:t>:</w:t>
-            </w:r>
-            <w:r>
-              <w:rPr>
-                <w:rFonts w:ascii="Arial" w:hAnsi="Arial" w:cs="Arial"/>
-                <w:bCs/>
-              </w:rPr>
-              <w:t xml:space="preserve"> </w:t>
-            </w:r>
-            <w:r>
-              <w:rPr>
-                <w:rFonts w:ascii="Arial" w:hAnsi="Arial" w:cs="Arial"/>
-                <w:bCs/>
-              </w:rPr>
-              <w:t>Reproducible research assignment (R markdown and code annotation of height assignment)</w:t>
+                <w:bCs/>
+              </w:rPr>
+              <w:t>Peer review 1</w:t>
             </w:r>
           </w:p>
         </w:tc>
@@ -6599,7 +6870,42 @@
                 <w:rFonts w:ascii="Arial" w:hAnsi="Arial" w:cs="Arial"/>
                 <w:bCs/>
               </w:rPr>
-              <w:t>Data visualization in R for scientific presentations Matt Wyczalkowski (Visualization with R)</w:t>
+              <w:t xml:space="preserve">Data visualization in R for scientific presentations </w:t>
+            </w:r>
+            <w:r>
+              <w:rPr>
+                <w:rFonts w:ascii="Arial" w:hAnsi="Arial" w:cs="Arial"/>
+                <w:bCs/>
+              </w:rPr>
+              <w:t>(</w:t>
+            </w:r>
+            <w:r>
+              <w:rPr>
+                <w:rFonts w:ascii="Arial" w:hAnsi="Arial" w:cs="Arial"/>
+                <w:bCs/>
+              </w:rPr>
+              <w:t xml:space="preserve">Matt </w:t>
+            </w:r>
+            <w:r>
+              <w:rPr>
+                <w:rFonts w:ascii="Arial" w:hAnsi="Arial" w:cs="Arial"/>
+                <w:bCs/>
+              </w:rPr>
+              <w:t>Wyczalkowski</w:t>
+            </w:r>
+            <w:r>
+              <w:rPr>
+                <w:rFonts w:ascii="Arial" w:hAnsi="Arial" w:cs="Arial"/>
+                <w:bCs/>
+              </w:rPr>
+              <w:t>, PhD</w:t>
+            </w:r>
+            <w:r>
+              <w:rPr>
+                <w:rFonts w:ascii="Arial" w:hAnsi="Arial" w:cs="Arial"/>
+                <w:bCs/>
+              </w:rPr>
+              <w:t>)</w:t>
             </w:r>
           </w:p>
         </w:tc>
@@ -6699,7 +7005,7 @@
       </w:tr>
       <w:tr>
         <w:trPr>
-          <w:trHeight w:val="1295"/>
+          <w:trHeight w:val="1106"/>
         </w:trPr>
         <w:tc>
           <w:tcPr>
@@ -6761,7 +7067,7 @@
               </w:rPr>
               <w:t xml:space="preserve">Quick-R Generalized Linear Models </w:t>
             </w:r>
-            <w:hyperlink r:id="rId35" w:history="1">
+            <w:hyperlink r:id="rId37" w:history="1">
               <w:r>
                 <w:rPr>
                   <w:rStyle w:val="Hyperlink"/>
@@ -6945,7 +7251,7 @@
       </w:tr>
       <w:tr>
         <w:trPr>
-          <w:trHeight w:val="368"/>
+          <w:trHeight w:val="1484"/>
         </w:trPr>
         <w:tc>
           <w:tcPr>
@@ -7194,13 +7500,6 @@
                 <w:bCs/>
               </w:rPr>
             </w:pPr>
-            <w:r>
-              <w:rPr>
-                <w:rFonts w:ascii="Arial" w:hAnsi="Arial" w:cs="Arial"/>
-                <w:bCs/>
-              </w:rPr>
-              <w:t>(peer review 3)</w:t>
-            </w:r>
           </w:p>
           <w:p>
             <w:pPr>
@@ -7222,24 +7521,11 @@
               <w:t>Concept proposal for project</w:t>
             </w:r>
           </w:p>
-          <w:p>
-            <w:pPr>
-              <w:pStyle w:val="ListParagraph"/>
-              <w:widowControl/>
-              <w:autoSpaceDE/>
-              <w:autoSpaceDN/>
-              <w:ind w:left="0"/>
-              <w:rPr>
-                <w:rFonts w:ascii="Arial" w:hAnsi="Arial" w:cs="Arial"/>
-                <w:bCs/>
-              </w:rPr>
-            </w:pPr>
-          </w:p>
         </w:tc>
       </w:tr>
       <w:tr>
         <w:trPr>
-          <w:trHeight w:val="1898"/>
+          <w:trHeight w:val="1286"/>
         </w:trPr>
         <w:tc>
           <w:tcPr>
@@ -7425,6 +7711,26 @@
                 <w:bCs/>
               </w:rPr>
             </w:pPr>
+          </w:p>
+          <w:p>
+            <w:pPr>
+              <w:pStyle w:val="ListParagraph"/>
+              <w:widowControl/>
+              <w:autoSpaceDE/>
+              <w:autoSpaceDN/>
+              <w:ind w:left="0"/>
+              <w:rPr>
+                <w:rFonts w:ascii="Arial" w:hAnsi="Arial" w:cs="Arial"/>
+                <w:bCs/>
+              </w:rPr>
+            </w:pPr>
+            <w:r>
+              <w:rPr>
+                <w:rFonts w:ascii="Arial" w:hAnsi="Arial" w:cs="Arial"/>
+                <w:bCs/>
+              </w:rPr>
+              <w:t>Peer review 3</w:t>
+            </w:r>
           </w:p>
         </w:tc>
       </w:tr>
@@ -7553,11 +7859,26 @@
               </w:rPr>
               <w:t xml:space="preserve">A Practical Guide to Understanding Kaplan-Meier Curves </w:t>
             </w:r>
-            <w:r>
-              <w:rPr>
-                <w:rFonts w:ascii="Arial" w:hAnsi="Arial" w:cs="Arial"/>
-              </w:rPr>
-              <w:t xml:space="preserve">https://www.ncbi.nlm.nih.gov/pmc/articles/PMC3932959/pdf/nihms549224.pdf  </w:t>
+            <w:hyperlink r:id="rId38" w:history="1">
+              <w:r>
+                <w:rPr>
+                  <w:rStyle w:val="Hyperlink"/>
+                  <w:rFonts w:ascii="Arial" w:hAnsi="Arial" w:cs="Arial"/>
+                </w:rPr>
+                <w:t>https://www.ncbi.nlm.nih.gov/pmc/articles/PMC3932959/pdf/nihms549224.pdf</w:t>
+              </w:r>
+            </w:hyperlink>
+            <w:r>
+              <w:rPr>
+                <w:rFonts w:ascii="Arial" w:hAnsi="Arial" w:cs="Arial"/>
+              </w:rPr>
+              <w:t xml:space="preserve"> </w:t>
+            </w:r>
+            <w:r>
+              <w:rPr>
+                <w:rFonts w:ascii="Arial" w:hAnsi="Arial" w:cs="Arial"/>
+              </w:rPr>
+              <w:t xml:space="preserve">  </w:t>
             </w:r>
           </w:p>
         </w:tc>
@@ -7644,7 +7965,6 @@
               <w:autoSpaceDN/>
               <w:rPr>
                 <w:rFonts w:ascii="Arial" w:hAnsi="Arial" w:cs="Arial"/>
-                <w:bCs/>
               </w:rPr>
             </w:pPr>
             <w:r>
@@ -7665,11 +7985,56 @@
                 <w:rFonts w:ascii="Arial" w:hAnsi="Arial" w:cs="Arial"/>
               </w:rPr>
               <w:t>Poisson and negative binomial regression assignment</w:t>
+            </w:r>
+          </w:p>
+          <w:p>
+            <w:pPr>
+              <w:widowControl/>
+              <w:autoSpaceDE/>
+              <w:autoSpaceDN/>
+              <w:rPr>
+                <w:rFonts w:ascii="Arial" w:hAnsi="Arial" w:cs="Arial"/>
+              </w:rPr>
+            </w:pPr>
+          </w:p>
+          <w:p>
+            <w:pPr>
+              <w:widowControl/>
+              <w:autoSpaceDE/>
+              <w:autoSpaceDN/>
+              <w:rPr>
+                <w:rFonts w:ascii="Arial" w:hAnsi="Arial" w:cs="Arial"/>
+              </w:rPr>
+            </w:pPr>
+          </w:p>
+          <w:p>
+            <w:pPr>
+              <w:widowControl/>
+              <w:autoSpaceDE/>
+              <w:autoSpaceDN/>
+              <w:rPr>
+                <w:rFonts w:ascii="Arial" w:hAnsi="Arial" w:cs="Arial"/>
+              </w:rPr>
+            </w:pPr>
+          </w:p>
+          <w:p>
+            <w:pPr>
+              <w:widowControl/>
+              <w:autoSpaceDE/>
+              <w:autoSpaceDN/>
+              <w:rPr>
+                <w:rFonts w:ascii="Arial" w:hAnsi="Arial" w:cs="Arial"/>
+                <w:bCs/>
+              </w:rPr>
+            </w:pPr>
+            <w:r>
+              <w:rPr>
+                <w:rFonts w:ascii="Arial" w:hAnsi="Arial" w:cs="Arial"/>
+              </w:rPr>
+              <w:t>Peer review 4</w:t>
             </w:r>
           </w:p>
         </w:tc>
-        <w:bookmarkStart w:id="2" w:name="_GoBack"/>
-        <w:bookmarkEnd w:id="2"/>
       </w:tr>
       <w:tr>
         <w:tc>
@@ -7834,7 +8199,6 @@
               <w:ind w:left="0"/>
               <w:rPr>
                 <w:rFonts w:ascii="Arial" w:hAnsi="Arial" w:cs="Arial"/>
-                <w:bCs/>
               </w:rPr>
             </w:pPr>
             <w:r>
@@ -7855,6 +8219,97 @@
                 <w:rFonts w:ascii="Arial" w:hAnsi="Arial" w:cs="Arial"/>
               </w:rPr>
               <w:t xml:space="preserve">KM curves </w:t>
+            </w:r>
+          </w:p>
+          <w:p>
+            <w:pPr>
+              <w:pStyle w:val="ListParagraph"/>
+              <w:widowControl/>
+              <w:autoSpaceDE/>
+              <w:autoSpaceDN/>
+              <w:ind w:left="0"/>
+              <w:rPr>
+                <w:rFonts w:ascii="Arial" w:hAnsi="Arial" w:cs="Arial"/>
+              </w:rPr>
+            </w:pPr>
+          </w:p>
+          <w:p>
+            <w:pPr>
+              <w:pStyle w:val="ListParagraph"/>
+              <w:widowControl/>
+              <w:autoSpaceDE/>
+              <w:autoSpaceDN/>
+              <w:ind w:left="0"/>
+              <w:rPr>
+                <w:rFonts w:ascii="Arial" w:hAnsi="Arial" w:cs="Arial"/>
+              </w:rPr>
+            </w:pPr>
+          </w:p>
+          <w:p>
+            <w:pPr>
+              <w:pStyle w:val="ListParagraph"/>
+              <w:widowControl/>
+              <w:autoSpaceDE/>
+              <w:autoSpaceDN/>
+              <w:ind w:left="0"/>
+              <w:rPr>
+                <w:rFonts w:ascii="Arial" w:hAnsi="Arial" w:cs="Arial"/>
+              </w:rPr>
+            </w:pPr>
+          </w:p>
+          <w:p>
+            <w:pPr>
+              <w:pStyle w:val="ListParagraph"/>
+              <w:widowControl/>
+              <w:autoSpaceDE/>
+              <w:autoSpaceDN/>
+              <w:ind w:left="0"/>
+              <w:rPr>
+                <w:rFonts w:ascii="Arial" w:hAnsi="Arial" w:cs="Arial"/>
+              </w:rPr>
+            </w:pPr>
+          </w:p>
+          <w:p>
+            <w:pPr>
+              <w:pStyle w:val="ListParagraph"/>
+              <w:widowControl/>
+              <w:autoSpaceDE/>
+              <w:autoSpaceDN/>
+              <w:ind w:left="0"/>
+              <w:rPr>
+                <w:rFonts w:ascii="Arial" w:hAnsi="Arial" w:cs="Arial"/>
+              </w:rPr>
+            </w:pPr>
+          </w:p>
+          <w:p>
+            <w:pPr>
+              <w:pStyle w:val="ListParagraph"/>
+              <w:widowControl/>
+              <w:autoSpaceDE/>
+              <w:autoSpaceDN/>
+              <w:ind w:left="0"/>
+              <w:rPr>
+                <w:rFonts w:ascii="Arial" w:hAnsi="Arial" w:cs="Arial"/>
+              </w:rPr>
+            </w:pPr>
+          </w:p>
+          <w:p>
+            <w:pPr>
+              <w:pStyle w:val="ListParagraph"/>
+              <w:widowControl/>
+              <w:autoSpaceDE/>
+              <w:autoSpaceDN/>
+              <w:ind w:left="0"/>
+              <w:rPr>
+                <w:rFonts w:ascii="Arial" w:hAnsi="Arial" w:cs="Arial"/>
+                <w:bCs/>
+              </w:rPr>
+            </w:pPr>
+            <w:r>
+              <w:rPr>
+                <w:rFonts w:ascii="Arial" w:hAnsi="Arial" w:cs="Arial"/>
+              </w:rPr>
+              <w:t>Peer review 5</w:t>
             </w:r>
           </w:p>
         </w:tc>
@@ -8361,21 +8816,23 @@
               </w:rPr>
               <w:t>Sensitivity analyses/Missing DATA</w:t>
             </w:r>
-          </w:p>
-          <w:p>
-            <w:pPr>
-              <w:widowControl/>
-              <w:autoSpaceDE/>
-              <w:autoSpaceDN/>
-              <w:rPr>
-                <w:rFonts w:ascii="Arial" w:hAnsi="Arial" w:cs="Arial"/>
-              </w:rPr>
-            </w:pPr>
-            <w:r>
-              <w:rPr>
-                <w:rFonts w:ascii="Arial" w:hAnsi="Arial" w:cs="Arial"/>
-              </w:rPr>
-              <w:t>Lecture: (Kim Johnson)</w:t>
+            <w:r>
+              <w:rPr>
+                <w:rFonts w:ascii="Arial" w:hAnsi="Arial" w:cs="Arial"/>
+              </w:rPr>
+              <w:t xml:space="preserve"> (Kim Johnson</w:t>
+            </w:r>
+            <w:r>
+              <w:rPr>
+                <w:rFonts w:ascii="Arial" w:hAnsi="Arial" w:cs="Arial"/>
+              </w:rPr>
+              <w:t>, MPH, PhD</w:t>
+            </w:r>
+            <w:r>
+              <w:rPr>
+                <w:rFonts w:ascii="Arial" w:hAnsi="Arial" w:cs="Arial"/>
+              </w:rPr>
+              <w:t>)</w:t>
             </w:r>
           </w:p>
         </w:tc>
@@ -8529,7 +8986,7 @@
                 <w:rFonts w:ascii="Arial" w:hAnsi="Arial" w:cs="Arial"/>
               </w:rPr>
             </w:pPr>
-            <w:hyperlink r:id="rId36" w:history="1">
+            <w:hyperlink r:id="rId39" w:history="1">
               <w:r>
                 <w:rPr>
                   <w:rStyle w:val="Hyperlink"/>
@@ -8674,6 +9131,19 @@
               </w:rPr>
               <w:t>P-values and reporting</w:t>
             </w:r>
+            <w:r>
+              <w:rPr>
+                <w:rFonts w:ascii="Arial" w:hAnsi="Arial" w:cs="Arial"/>
+                <w:color w:val="000000"/>
+              </w:rPr>
+              <w:t xml:space="preserve"> </w:t>
+            </w:r>
+            <w:r>
+              <w:rPr>
+                <w:rFonts w:ascii="Arial" w:hAnsi="Arial" w:cs="Arial"/>
+              </w:rPr>
+              <w:t>(Kim Johnson, MPH, PhD)</w:t>
+            </w:r>
           </w:p>
         </w:tc>
         <w:tc>
@@ -8738,6 +9208,156 @@
                 <w:bCs/>
               </w:rPr>
               <w:t>Missing data assignment</w:t>
+            </w:r>
+          </w:p>
+          <w:p>
+            <w:pPr>
+              <w:pStyle w:val="ListParagraph"/>
+              <w:widowControl/>
+              <w:autoSpaceDE/>
+              <w:autoSpaceDN/>
+              <w:ind w:left="0"/>
+              <w:rPr>
+                <w:rFonts w:ascii="Arial" w:hAnsi="Arial" w:cs="Arial"/>
+                <w:bCs/>
+              </w:rPr>
+            </w:pPr>
+          </w:p>
+          <w:p>
+            <w:pPr>
+              <w:pStyle w:val="ListParagraph"/>
+              <w:widowControl/>
+              <w:autoSpaceDE/>
+              <w:autoSpaceDN/>
+              <w:ind w:left="0"/>
+              <w:rPr>
+                <w:rFonts w:ascii="Arial" w:hAnsi="Arial" w:cs="Arial"/>
+                <w:bCs/>
+              </w:rPr>
+            </w:pPr>
+          </w:p>
+          <w:p>
+            <w:pPr>
+              <w:pStyle w:val="ListParagraph"/>
+              <w:widowControl/>
+              <w:autoSpaceDE/>
+              <w:autoSpaceDN/>
+              <w:ind w:left="0"/>
+              <w:rPr>
+                <w:rFonts w:ascii="Arial" w:hAnsi="Arial" w:cs="Arial"/>
+                <w:bCs/>
+              </w:rPr>
+            </w:pPr>
+          </w:p>
+          <w:p>
+            <w:pPr>
+              <w:pStyle w:val="ListParagraph"/>
+              <w:widowControl/>
+              <w:autoSpaceDE/>
+              <w:autoSpaceDN/>
+              <w:ind w:left="0"/>
+              <w:rPr>
+                <w:rFonts w:ascii="Arial" w:hAnsi="Arial" w:cs="Arial"/>
+                <w:bCs/>
+              </w:rPr>
+            </w:pPr>
+          </w:p>
+          <w:p>
+            <w:pPr>
+              <w:pStyle w:val="ListParagraph"/>
+              <w:widowControl/>
+              <w:autoSpaceDE/>
+              <w:autoSpaceDN/>
+              <w:ind w:left="0"/>
+              <w:rPr>
+                <w:rFonts w:ascii="Arial" w:hAnsi="Arial" w:cs="Arial"/>
+                <w:bCs/>
+              </w:rPr>
+            </w:pPr>
+          </w:p>
+          <w:p>
+            <w:pPr>
+              <w:pStyle w:val="ListParagraph"/>
+              <w:widowControl/>
+              <w:autoSpaceDE/>
+              <w:autoSpaceDN/>
+              <w:ind w:left="0"/>
+              <w:rPr>
+                <w:rFonts w:ascii="Arial" w:hAnsi="Arial" w:cs="Arial"/>
+                <w:bCs/>
+              </w:rPr>
+            </w:pPr>
+          </w:p>
+          <w:p>
+            <w:pPr>
+              <w:pStyle w:val="ListParagraph"/>
+              <w:widowControl/>
+              <w:autoSpaceDE/>
+              <w:autoSpaceDN/>
+              <w:ind w:left="0"/>
+              <w:rPr>
+                <w:rFonts w:ascii="Arial" w:hAnsi="Arial" w:cs="Arial"/>
+                <w:bCs/>
+              </w:rPr>
+            </w:pPr>
+          </w:p>
+          <w:p>
+            <w:pPr>
+              <w:pStyle w:val="ListParagraph"/>
+              <w:widowControl/>
+              <w:autoSpaceDE/>
+              <w:autoSpaceDN/>
+              <w:ind w:left="0"/>
+              <w:rPr>
+                <w:rFonts w:ascii="Arial" w:hAnsi="Arial" w:cs="Arial"/>
+                <w:bCs/>
+              </w:rPr>
+            </w:pPr>
+          </w:p>
+          <w:p>
+            <w:pPr>
+              <w:pStyle w:val="ListParagraph"/>
+              <w:widowControl/>
+              <w:autoSpaceDE/>
+              <w:autoSpaceDN/>
+              <w:ind w:left="0"/>
+              <w:rPr>
+                <w:rFonts w:ascii="Arial" w:hAnsi="Arial" w:cs="Arial"/>
+                <w:bCs/>
+              </w:rPr>
+            </w:pPr>
+          </w:p>
+          <w:p>
+            <w:pPr>
+              <w:pStyle w:val="ListParagraph"/>
+              <w:widowControl/>
+              <w:autoSpaceDE/>
+              <w:autoSpaceDN/>
+              <w:ind w:left="0"/>
+              <w:rPr>
+                <w:rFonts w:ascii="Arial" w:hAnsi="Arial" w:cs="Arial"/>
+                <w:bCs/>
+              </w:rPr>
+            </w:pPr>
+          </w:p>
+          <w:p>
+            <w:pPr>
+              <w:pStyle w:val="ListParagraph"/>
+              <w:widowControl/>
+              <w:autoSpaceDE/>
+              <w:autoSpaceDN/>
+              <w:ind w:left="0"/>
+              <w:rPr>
+                <w:rFonts w:ascii="Arial" w:hAnsi="Arial" w:cs="Arial"/>
+                <w:bCs/>
+              </w:rPr>
+            </w:pPr>
+            <w:r>
+              <w:rPr>
+                <w:rFonts w:ascii="Arial" w:hAnsi="Arial" w:cs="Arial"/>
+                <w:bCs/>
+              </w:rPr>
+              <w:t>Peer review 6</w:t>
             </w:r>
           </w:p>
         </w:tc>
@@ -9209,7 +9829,7 @@
       <w:rPr>
         <w:noProof/>
       </w:rPr>
-      <w:t>8</w:t>
+      <w:t>5</w:t>
     </w:r>
     <w:r>
       <w:rPr>
@@ -15943,7 +16563,7 @@
 </file>
 
 <file path=customXml/itemProps1.xml><?xml version="1.0" encoding="utf-8"?>
-<ds:datastoreItem xmlns:ds="http://schemas.openxmlformats.org/officeDocument/2006/customXml" ds:itemID="{978DA006-C7F3-4077-A408-1C452F620664}">
+<ds:datastoreItem xmlns:ds="http://schemas.openxmlformats.org/officeDocument/2006/customXml" ds:itemID="{8EEEE95F-680F-45E4-A7EB-19F41CA6F8AD}">
   <ds:schemaRefs>
     <ds:schemaRef ds:uri="http://schemas.openxmlformats.org/officeDocument/2006/bibliography"/>
   </ds:schemaRefs>

</xml_diff>

<commit_message>
changed deliverables and added youtube video links
</commit_message>
<xml_diff>
--- a/ADA_course_outline.docx
+++ b/ADA_course_outline.docx
@@ -3926,6 +3926,99 @@
         <w:spacing w:line="240" w:lineRule="auto"/>
         <w:jc w:val="both"/>
         <w:rPr>
+          <w:rFonts w:ascii="Arial" w:hAnsi="Arial" w:cs="Arial"/>
+          <w:bCs/>
+          <w:sz w:val="22"/>
+          <w:szCs w:val="22"/>
+        </w:rPr>
+      </w:pPr>
+      <w:r>
+        <w:rPr>
+          <w:rFonts w:ascii="Arial" w:hAnsi="Arial" w:cs="Arial"/>
+          <w:b/>
+          <w:bCs/>
+          <w:sz w:val="22"/>
+          <w:szCs w:val="22"/>
+        </w:rPr>
+        <w:t>Homework</w:t>
+      </w:r>
+      <w:r>
+        <w:rPr>
+          <w:rFonts w:ascii="Arial" w:hAnsi="Arial" w:cs="Arial"/>
+          <w:b/>
+          <w:bCs/>
+          <w:sz w:val="22"/>
+          <w:szCs w:val="22"/>
+        </w:rPr>
+        <w:t xml:space="preserve"> (</w:t>
+      </w:r>
+      <w:r>
+        <w:rPr>
+          <w:rFonts w:ascii="Arial" w:hAnsi="Arial" w:cs="Arial"/>
+          <w:b/>
+          <w:bCs/>
+          <w:sz w:val="22"/>
+          <w:szCs w:val="22"/>
+        </w:rPr>
+        <w:t>25</w:t>
+      </w:r>
+      <w:r>
+        <w:rPr>
+          <w:rFonts w:ascii="Arial" w:hAnsi="Arial" w:cs="Arial"/>
+          <w:b/>
+          <w:bCs/>
+          <w:sz w:val="22"/>
+          <w:szCs w:val="22"/>
+        </w:rPr>
+        <w:t>% of final grade)</w:t>
+      </w:r>
+      <w:r>
+        <w:rPr>
+          <w:rFonts w:ascii="Arial" w:hAnsi="Arial" w:cs="Arial"/>
+          <w:b/>
+          <w:bCs/>
+          <w:sz w:val="22"/>
+          <w:szCs w:val="22"/>
+        </w:rPr>
+        <w:t xml:space="preserve">. </w:t>
+      </w:r>
+      <w:r>
+        <w:rPr>
+          <w:rFonts w:ascii="Arial" w:hAnsi="Arial" w:cs="Arial"/>
+          <w:bCs/>
+          <w:sz w:val="22"/>
+          <w:szCs w:val="22"/>
+        </w:rPr>
+        <w:t>There will be 12 homework assignments</w:t>
+      </w:r>
+      <w:r>
+        <w:rPr>
+          <w:rFonts w:ascii="Arial" w:hAnsi="Arial" w:cs="Arial"/>
+          <w:bCs/>
+          <w:sz w:val="22"/>
+          <w:szCs w:val="22"/>
+        </w:rPr>
+        <w:t xml:space="preserve"> (most will be relatively short)</w:t>
+      </w:r>
+      <w:r>
+        <w:rPr>
+          <w:rFonts w:ascii="Arial" w:hAnsi="Arial" w:cs="Arial"/>
+          <w:bCs/>
+          <w:sz w:val="22"/>
+          <w:szCs w:val="22"/>
+        </w:rPr>
+        <w:t>. Students may drop 2 of the 12 assignments.</w:t>
+      </w:r>
+    </w:p>
+    <w:p>
+      <w:pPr>
+        <w:pStyle w:val="BodyText2"/>
+        <w:tabs>
+          <w:tab w:val="left" w:pos="5850"/>
+        </w:tabs>
+        <w:spacing w:line="240" w:lineRule="auto"/>
+        <w:jc w:val="both"/>
+        <w:rPr>
           <w:rStyle w:val="Strong"/>
           <w:rFonts w:ascii="Arial" w:hAnsi="Arial" w:cs="Arial"/>
           <w:color w:val="000080"/>
@@ -3942,7 +4035,7 @@
           <w:sz w:val="22"/>
           <w:szCs w:val="22"/>
         </w:rPr>
-        <w:t>Homework</w:t>
+        <w:t>Midterm Exam (15% of final grade).</w:t>
       </w:r>
       <w:r>
         <w:rPr>
@@ -3952,65 +4045,19 @@
           <w:sz w:val="22"/>
           <w:szCs w:val="22"/>
         </w:rPr>
-        <w:t xml:space="preserve"> (</w:t>
-      </w:r>
-      <w:r>
-        <w:rPr>
-          <w:rFonts w:ascii="Arial" w:hAnsi="Arial" w:cs="Arial"/>
-          <w:b/>
-          <w:bCs/>
-          <w:sz w:val="22"/>
-          <w:szCs w:val="22"/>
-        </w:rPr>
-        <w:t>40</w:t>
-      </w:r>
-      <w:r>
-        <w:rPr>
-          <w:rFonts w:ascii="Arial" w:hAnsi="Arial" w:cs="Arial"/>
-          <w:b/>
-          <w:bCs/>
-          <w:sz w:val="22"/>
-          <w:szCs w:val="22"/>
-        </w:rPr>
-        <w:t>% of final grade)</w:t>
-      </w:r>
-      <w:r>
-        <w:rPr>
-          <w:rFonts w:ascii="Arial" w:hAnsi="Arial" w:cs="Arial"/>
-          <w:b/>
-          <w:bCs/>
-          <w:sz w:val="22"/>
-          <w:szCs w:val="22"/>
-        </w:rPr>
-        <w:t xml:space="preserve">. </w:t>
-      </w:r>
-      <w:r>
-        <w:rPr>
-          <w:rFonts w:ascii="Arial" w:hAnsi="Arial" w:cs="Arial"/>
-          <w:bCs/>
-          <w:sz w:val="22"/>
-          <w:szCs w:val="22"/>
-        </w:rPr>
-        <w:t>There will be 12 homework assignments</w:t>
-      </w:r>
-      <w:r>
-        <w:rPr>
-          <w:rFonts w:ascii="Arial" w:hAnsi="Arial" w:cs="Arial"/>
-          <w:bCs/>
-          <w:sz w:val="22"/>
-          <w:szCs w:val="22"/>
-        </w:rPr>
-        <w:t xml:space="preserve"> (most will be relatively short)</w:t>
-      </w:r>
-      <w:r>
-        <w:rPr>
-          <w:rFonts w:ascii="Arial" w:hAnsi="Arial" w:cs="Arial"/>
-          <w:bCs/>
-          <w:sz w:val="22"/>
-          <w:szCs w:val="22"/>
-        </w:rPr>
-        <w:t>. Students may drop 2 of the 12 assignments.</w:t>
-      </w:r>
+        <w:t xml:space="preserve"> </w:t>
+      </w:r>
+      <w:r>
+        <w:rPr>
+          <w:rFonts w:ascii="Arial" w:hAnsi="Arial" w:cs="Arial"/>
+          <w:bCs/>
+          <w:sz w:val="22"/>
+          <w:szCs w:val="22"/>
+        </w:rPr>
+        <w:t>This exam will be conducted online during class to assess student learning up to week 8.</w:t>
+      </w:r>
+      <w:bookmarkStart w:id="2" w:name="_GoBack"/>
+      <w:bookmarkEnd w:id="2"/>
     </w:p>
     <w:p>
       <w:pPr>
@@ -4442,8 +4489,6 @@
         </w:rPr>
         <w:t xml:space="preserve"> </w:t>
       </w:r>
-      <w:bookmarkStart w:id="2" w:name="_GoBack"/>
-      <w:bookmarkEnd w:id="2"/>
       <w:r>
         <w:rPr>
           <w:rFonts w:ascii="Arial" w:hAnsi="Arial" w:cs="Arial"/>
@@ -6268,6 +6313,81 @@
             <w:pPr>
               <w:pStyle w:val="ListParagraph"/>
               <w:widowControl/>
+              <w:numPr>
+                <w:ilvl w:val="0"/>
+                <w:numId w:val="8"/>
+              </w:numPr>
+              <w:autoSpaceDE/>
+              <w:autoSpaceDN/>
+              <w:spacing w:line="276" w:lineRule="auto"/>
+              <w:rPr>
+                <w:rFonts w:ascii="Arial" w:hAnsi="Arial" w:cs="Arial"/>
+                <w:color w:val="000000"/>
+              </w:rPr>
+            </w:pPr>
+            <w:r>
+              <w:rPr>
+                <w:rFonts w:ascii="Arial" w:hAnsi="Arial" w:cs="Arial"/>
+                <w:color w:val="000000"/>
+              </w:rPr>
+              <w:t xml:space="preserve">Analysis and Reporting Module 3c and 3d </w:t>
+            </w:r>
+          </w:p>
+          <w:p>
+            <w:pPr>
+              <w:pStyle w:val="ListParagraph"/>
+              <w:widowControl/>
+              <w:autoSpaceDE/>
+              <w:autoSpaceDN/>
+              <w:spacing w:line="276" w:lineRule="auto"/>
+              <w:rPr>
+                <w:rFonts w:ascii="Arial" w:hAnsi="Arial" w:cs="Arial"/>
+                <w:color w:val="000000"/>
+              </w:rPr>
+            </w:pPr>
+            <w:hyperlink r:id="rId36" w:history="1">
+              <w:r>
+                <w:rPr>
+                  <w:rStyle w:val="Hyperlink"/>
+                  <w:rFonts w:ascii="Arial" w:hAnsi="Arial" w:cs="Arial"/>
+                </w:rPr>
+                <w:t>3c</w:t>
+              </w:r>
+            </w:hyperlink>
+          </w:p>
+          <w:p>
+            <w:pPr>
+              <w:pStyle w:val="ListParagraph"/>
+              <w:widowControl/>
+              <w:autoSpaceDE/>
+              <w:autoSpaceDN/>
+              <w:spacing w:line="276" w:lineRule="auto"/>
+              <w:rPr>
+                <w:rFonts w:ascii="Arial" w:hAnsi="Arial" w:cs="Arial"/>
+                <w:color w:val="000000"/>
+              </w:rPr>
+            </w:pPr>
+            <w:hyperlink r:id="rId37" w:history="1">
+              <w:r>
+                <w:rPr>
+                  <w:rStyle w:val="Hyperlink"/>
+                  <w:rFonts w:ascii="Arial" w:hAnsi="Arial" w:cs="Arial"/>
+                </w:rPr>
+                <w:t>3d</w:t>
+              </w:r>
+            </w:hyperlink>
+            <w:r>
+              <w:rPr>
+                <w:rFonts w:ascii="Arial" w:hAnsi="Arial" w:cs="Arial"/>
+                <w:color w:val="000000"/>
+              </w:rPr>
+              <w:t xml:space="preserve"> </w:t>
+            </w:r>
+          </w:p>
+          <w:p>
+            <w:pPr>
+              <w:pStyle w:val="ListParagraph"/>
+              <w:widowControl/>
               <w:autoSpaceDE/>
               <w:autoSpaceDN/>
               <w:spacing w:line="276" w:lineRule="auto"/>
@@ -6526,38 +6646,14 @@
               </w:rPr>
               <w:t xml:space="preserve"> </w:t>
             </w:r>
-            <w:hyperlink r:id="rId36" w:history="1">
+            <w:hyperlink r:id="rId38" w:history="1">
               <w:r>
                 <w:rPr>
                   <w:rStyle w:val="Hyperlink"/>
                   <w:rFonts w:ascii="Arial" w:hAnsi="Arial" w:cs="Arial"/>
                   <w:bCs/>
                 </w:rPr>
-                <w:t>https://www.ncbi</w:t>
-              </w:r>
-              <w:r>
-                <w:rPr>
-                  <w:rStyle w:val="Hyperlink"/>
-                  <w:rFonts w:ascii="Arial" w:hAnsi="Arial" w:cs="Arial"/>
-                  <w:bCs/>
-                </w:rPr>
-                <w:t>.</w:t>
-              </w:r>
-              <w:r>
-                <w:rPr>
-                  <w:rStyle w:val="Hyperlink"/>
-                  <w:rFonts w:ascii="Arial" w:hAnsi="Arial" w:cs="Arial"/>
-                  <w:bCs/>
-                </w:rPr>
-                <w:t>n</w:t>
-              </w:r>
-              <w:r>
-                <w:rPr>
-                  <w:rStyle w:val="Hyperlink"/>
-                  <w:rFonts w:ascii="Arial" w:hAnsi="Arial" w:cs="Arial"/>
-                  <w:bCs/>
-                </w:rPr>
-                <w:t>lm.nih.gov/pmc/articles/PMC3639880/</w:t>
+                <w:t>https://www.ncbi.nlm.nih.gov/pmc/articles/PMC3639880/</w:t>
               </w:r>
             </w:hyperlink>
             <w:r>
@@ -6891,14 +6987,7 @@
                 <w:rFonts w:ascii="Arial" w:hAnsi="Arial" w:cs="Arial"/>
                 <w:bCs/>
               </w:rPr>
-              <w:t>Wyczalkowski</w:t>
-            </w:r>
-            <w:r>
-              <w:rPr>
-                <w:rFonts w:ascii="Arial" w:hAnsi="Arial" w:cs="Arial"/>
-                <w:bCs/>
-              </w:rPr>
-              <w:t>, PhD</w:t>
+              <w:t>Wyczalkowski, PhD</w:t>
             </w:r>
             <w:r>
               <w:rPr>
@@ -7067,7 +7156,7 @@
               </w:rPr>
               <w:t xml:space="preserve">Quick-R Generalized Linear Models </w:t>
             </w:r>
-            <w:hyperlink r:id="rId37" w:history="1">
+            <w:hyperlink r:id="rId39" w:history="1">
               <w:r>
                 <w:rPr>
                   <w:rStyle w:val="Hyperlink"/>
@@ -7859,7 +7948,7 @@
               </w:rPr>
               <w:t xml:space="preserve">A Practical Guide to Understanding Kaplan-Meier Curves </w:t>
             </w:r>
-            <w:hyperlink r:id="rId38" w:history="1">
+            <w:hyperlink r:id="rId40" w:history="1">
               <w:r>
                 <w:rPr>
                   <w:rStyle w:val="Hyperlink"/>
@@ -8986,7 +9075,7 @@
                 <w:rFonts w:ascii="Arial" w:hAnsi="Arial" w:cs="Arial"/>
               </w:rPr>
             </w:pPr>
-            <w:hyperlink r:id="rId39" w:history="1">
+            <w:hyperlink r:id="rId41" w:history="1">
               <w:r>
                 <w:rPr>
                   <w:rStyle w:val="Hyperlink"/>
@@ -16563,7 +16652,7 @@
 </file>
 
 <file path=customXml/itemProps1.xml><?xml version="1.0" encoding="utf-8"?>
-<ds:datastoreItem xmlns:ds="http://schemas.openxmlformats.org/officeDocument/2006/customXml" ds:itemID="{8EEEE95F-680F-45E4-A7EB-19F41CA6F8AD}">
+<ds:datastoreItem xmlns:ds="http://schemas.openxmlformats.org/officeDocument/2006/customXml" ds:itemID="{EA625763-163B-4B6D-AEED-48410415CDA1}">
   <ds:schemaRefs>
     <ds:schemaRef ds:uri="http://schemas.openxmlformats.org/officeDocument/2006/bibliography"/>
   </ds:schemaRefs>

</xml_diff>

<commit_message>
changed some due dates
</commit_message>
<xml_diff>
--- a/ADA_course_outline.docx
+++ b/ADA_course_outline.docx
@@ -4056,8 +4056,6 @@
         </w:rPr>
         <w:t>This exam will be conducted online during class to assess student learning up to week 8.</w:t>
       </w:r>
-      <w:bookmarkStart w:id="2" w:name="_GoBack"/>
-      <w:bookmarkEnd w:id="2"/>
     </w:p>
     <w:p>
       <w:pPr>
@@ -7302,9 +7300,11 @@
           </w:p>
           <w:p>
             <w:pPr>
+              <w:pStyle w:val="ListParagraph"/>
               <w:widowControl/>
               <w:autoSpaceDE/>
               <w:autoSpaceDN/>
+              <w:ind w:left="0"/>
               <w:rPr>
                 <w:rFonts w:ascii="Arial" w:hAnsi="Arial" w:cs="Arial"/>
                 <w:color w:val="000000"/>
@@ -7324,23 +7324,16 @@
             <w:r>
               <w:rPr>
                 <w:rFonts w:ascii="Arial" w:hAnsi="Arial" w:cs="Arial"/>
-                <w:color w:val="000000"/>
-              </w:rPr>
-              <w:t>P</w:t>
-            </w:r>
-            <w:r>
-              <w:rPr>
-                <w:rFonts w:ascii="Arial" w:hAnsi="Arial" w:cs="Arial"/>
-                <w:color w:val="000000"/>
-              </w:rPr>
-              <w:t>eer review 2</w:t>
+                <w:bCs/>
+              </w:rPr>
+              <w:t>Concept proposal for project</w:t>
             </w:r>
           </w:p>
         </w:tc>
       </w:tr>
       <w:tr>
         <w:trPr>
-          <w:trHeight w:val="1484"/>
+          <w:trHeight w:val="1295"/>
         </w:trPr>
         <w:tc>
           <w:tcPr>
@@ -7605,9 +7598,25 @@
             <w:r>
               <w:rPr>
                 <w:rFonts w:ascii="Arial" w:hAnsi="Arial" w:cs="Arial"/>
-                <w:bCs/>
-              </w:rPr>
-              <w:t>Concept proposal for project</w:t>
+                <w:color w:val="000000"/>
+              </w:rPr>
+              <w:t>P</w:t>
+            </w:r>
+            <w:r>
+              <w:rPr>
+                <w:rFonts w:ascii="Arial" w:hAnsi="Arial" w:cs="Arial"/>
+                <w:color w:val="000000"/>
+              </w:rPr>
+              <w:t>eer re</w:t>
+            </w:r>
+            <w:bookmarkStart w:id="2" w:name="_GoBack"/>
+            <w:bookmarkEnd w:id="2"/>
+            <w:r>
+              <w:rPr>
+                <w:rFonts w:ascii="Arial" w:hAnsi="Arial" w:cs="Arial"/>
+                <w:color w:val="000000"/>
+              </w:rPr>
+              <w:t>view 2</w:t>
             </w:r>
           </w:p>
         </w:tc>
@@ -9918,7 +9927,7 @@
       <w:rPr>
         <w:noProof/>
       </w:rPr>
-      <w:t>5</w:t>
+      <w:t>7</w:t>
     </w:r>
     <w:r>
       <w:rPr>
@@ -16652,7 +16661,7 @@
 </file>
 
 <file path=customXml/itemProps1.xml><?xml version="1.0" encoding="utf-8"?>
-<ds:datastoreItem xmlns:ds="http://schemas.openxmlformats.org/officeDocument/2006/customXml" ds:itemID="{EA625763-163B-4B6D-AEED-48410415CDA1}">
+<ds:datastoreItem xmlns:ds="http://schemas.openxmlformats.org/officeDocument/2006/customXml" ds:itemID="{97339BA3-BB9F-42EB-BB19-B46E950DC4D8}">
   <ds:schemaRefs>
     <ds:schemaRef ds:uri="http://schemas.openxmlformats.org/officeDocument/2006/bibliography"/>
   </ds:schemaRefs>

</xml_diff>

<commit_message>
adding video links to class 3
</commit_message>
<xml_diff>
--- a/ADA_course_outline.docx
+++ b/ADA_course_outline.docx
@@ -206,8 +206,6 @@
         </w:rPr>
         <w:tab/>
       </w:r>
-      <w:bookmarkStart w:id="0" w:name="_GoBack"/>
-      <w:bookmarkEnd w:id="0"/>
       <w:r>
         <w:rPr>
           <w:rFonts w:ascii="Arial" w:hAnsi="Arial" w:cs="Arial"/>
@@ -1365,8 +1363,8 @@
         </w:rPr>
         <w:t xml:space="preserve"> </w:t>
       </w:r>
-      <w:bookmarkStart w:id="1" w:name="OLE_LINK1"/>
-      <w:bookmarkStart w:id="2" w:name="OLE_LINK2"/>
+      <w:bookmarkStart w:id="0" w:name="OLE_LINK1"/>
+      <w:bookmarkStart w:id="1" w:name="OLE_LINK2"/>
       <w:r>
         <w:rPr>
           <w:rFonts w:ascii="Arial" w:hAnsi="Arial" w:cs="Arial"/>
@@ -1413,7 +1411,16 @@
           <w:sz w:val="22"/>
           <w:szCs w:val="22"/>
         </w:rPr>
-        <w:t>public health reports</w:t>
+        <w:t xml:space="preserve">public health </w:t>
+      </w:r>
+      <w:proofErr w:type="gramStart"/>
+      <w:r>
+        <w:rPr>
+          <w:rFonts w:ascii="Arial" w:hAnsi="Arial" w:cs="Arial"/>
+          <w:sz w:val="22"/>
+          <w:szCs w:val="22"/>
+        </w:rPr>
+        <w:t>reports</w:t>
       </w:r>
       <w:r>
         <w:rPr>
@@ -1437,7 +1444,16 @@
           <w:sz w:val="22"/>
           <w:szCs w:val="22"/>
         </w:rPr>
-        <w:t>starting with preparing your data for analyses and ending with communicating your results</w:t>
+        <w:t>starting</w:t>
+      </w:r>
+      <w:proofErr w:type="gramEnd"/>
+      <w:r>
+        <w:rPr>
+          <w:rFonts w:ascii="Arial" w:hAnsi="Arial" w:cs="Arial"/>
+          <w:sz w:val="22"/>
+          <w:szCs w:val="22"/>
+        </w:rPr>
+        <w:t xml:space="preserve"> with preparing your data for analyses and ending with communicating your results</w:t>
       </w:r>
       <w:r>
         <w:rPr>
@@ -2421,7 +2437,25 @@
           <w:sz w:val="22"/>
           <w:szCs w:val="22"/>
         </w:rPr>
-        <w:t xml:space="preserve"> in Umrath Hall.  Additionally, you can report incidents or complaints to the Office of Student Conduct and Community Standards or by contacting WUPD at </w:t>
+        <w:t xml:space="preserve"> in </w:t>
+      </w:r>
+      <w:proofErr w:type="spellStart"/>
+      <w:r>
+        <w:rPr>
+          <w:rFonts w:ascii="Arial" w:hAnsi="Arial" w:cs="Arial"/>
+          <w:sz w:val="22"/>
+          <w:szCs w:val="22"/>
+        </w:rPr>
+        <w:t>Umrath</w:t>
+      </w:r>
+      <w:proofErr w:type="spellEnd"/>
+      <w:r>
+        <w:rPr>
+          <w:rFonts w:ascii="Arial" w:hAnsi="Arial" w:cs="Arial"/>
+          <w:sz w:val="22"/>
+          <w:szCs w:val="22"/>
+        </w:rPr>
+        <w:t xml:space="preserve"> Hall.  Additionally, you can report incidents or complaints to the Office of Student Conduct and Community Standards or by contacting WUPD at </w:t>
       </w:r>
       <w:hyperlink r:id="rId19" w:history="1">
         <w:r>
@@ -2508,7 +2542,25 @@
           <w:sz w:val="22"/>
           <w:szCs w:val="22"/>
         </w:rPr>
-        <w:t xml:space="preserve"> floor of Seigle Hall.  See: </w:t>
+        <w:t xml:space="preserve"> floor of </w:t>
+      </w:r>
+      <w:proofErr w:type="spellStart"/>
+      <w:r>
+        <w:rPr>
+          <w:rFonts w:ascii="Arial" w:hAnsi="Arial" w:cs="Arial"/>
+          <w:sz w:val="22"/>
+          <w:szCs w:val="22"/>
+        </w:rPr>
+        <w:t>Seigle</w:t>
+      </w:r>
+      <w:proofErr w:type="spellEnd"/>
+      <w:r>
+        <w:rPr>
+          <w:rFonts w:ascii="Arial" w:hAnsi="Arial" w:cs="Arial"/>
+          <w:sz w:val="22"/>
+          <w:szCs w:val="22"/>
+        </w:rPr>
+        <w:t xml:space="preserve"> Hall.  See: </w:t>
       </w:r>
       <w:hyperlink r:id="rId22" w:history="1">
         <w:r>
@@ -2605,8 +2657,20 @@
             <w:szCs w:val="22"/>
             <w:u w:val="single"/>
           </w:rPr>
-          <w:t>shs.wustl.edu/MentalHealth</w:t>
+          <w:t>shs.wustl.edu/</w:t>
         </w:r>
+        <w:proofErr w:type="spellStart"/>
+        <w:r>
+          <w:rPr>
+            <w:rFonts w:ascii="Arial" w:hAnsi="Arial" w:cs="Arial"/>
+            <w:color w:val="0000FF"/>
+            <w:sz w:val="22"/>
+            <w:szCs w:val="22"/>
+            <w:u w:val="single"/>
+          </w:rPr>
+          <w:t>MentalHealth</w:t>
+        </w:r>
+        <w:proofErr w:type="spellEnd"/>
       </w:hyperlink>
     </w:p>
     <w:p>
@@ -2675,8 +2739,8 @@
         </w:rPr>
       </w:pPr>
     </w:p>
+    <w:bookmarkEnd w:id="0"/>
     <w:bookmarkEnd w:id="1"/>
-    <w:bookmarkEnd w:id="2"/>
     <w:p>
       <w:pPr>
         <w:pStyle w:val="1AutoList2"/>
@@ -2801,7 +2865,25 @@
           <w:sz w:val="22"/>
           <w:szCs w:val="22"/>
         </w:rPr>
-        <w:t xml:space="preserve"> our class Github website: </w:t>
+        <w:t xml:space="preserve"> our class </w:t>
+      </w:r>
+      <w:proofErr w:type="spellStart"/>
+      <w:r>
+        <w:rPr>
+          <w:rFonts w:ascii="Arial" w:hAnsi="Arial" w:cs="Arial"/>
+          <w:sz w:val="22"/>
+          <w:szCs w:val="22"/>
+        </w:rPr>
+        <w:t>Github</w:t>
+      </w:r>
+      <w:proofErr w:type="spellEnd"/>
+      <w:r>
+        <w:rPr>
+          <w:rFonts w:ascii="Arial" w:hAnsi="Arial" w:cs="Arial"/>
+          <w:sz w:val="22"/>
+          <w:szCs w:val="22"/>
+        </w:rPr>
+        <w:t xml:space="preserve"> website: </w:t>
       </w:r>
       <w:hyperlink r:id="rId26" w:history="1">
         <w:r>
@@ -2863,7 +2945,25 @@
           <w:sz w:val="22"/>
           <w:szCs w:val="22"/>
         </w:rPr>
-        <w:t>provided on the Github website</w:t>
+        <w:t xml:space="preserve">provided on the </w:t>
+      </w:r>
+      <w:proofErr w:type="spellStart"/>
+      <w:r>
+        <w:rPr>
+          <w:rFonts w:ascii="Arial" w:hAnsi="Arial" w:cs="Arial"/>
+          <w:sz w:val="22"/>
+          <w:szCs w:val="22"/>
+        </w:rPr>
+        <w:t>Github</w:t>
+      </w:r>
+      <w:proofErr w:type="spellEnd"/>
+      <w:r>
+        <w:rPr>
+          <w:rFonts w:ascii="Arial" w:hAnsi="Arial" w:cs="Arial"/>
+          <w:sz w:val="22"/>
+          <w:szCs w:val="22"/>
+        </w:rPr>
+        <w:t xml:space="preserve"> website</w:t>
       </w:r>
       <w:r>
         <w:rPr>
@@ -2975,15 +3075,33 @@
           <w:sz w:val="22"/>
           <w:szCs w:val="22"/>
         </w:rPr>
-        <w:t xml:space="preserve">e format of the course will be </w:t>
-      </w:r>
-      <w:r>
-        <w:rPr>
-          <w:rFonts w:ascii="Arial" w:hAnsi="Arial" w:cs="Arial"/>
-          <w:sz w:val="22"/>
-          <w:szCs w:val="22"/>
-        </w:rPr>
-        <w:t xml:space="preserve"> lectures, examples, </w:t>
+        <w:t xml:space="preserve">e format of the course will </w:t>
+      </w:r>
+      <w:proofErr w:type="gramStart"/>
+      <w:r>
+        <w:rPr>
+          <w:rFonts w:ascii="Arial" w:hAnsi="Arial" w:cs="Arial"/>
+          <w:sz w:val="22"/>
+          <w:szCs w:val="22"/>
+        </w:rPr>
+        <w:t xml:space="preserve">be </w:t>
+      </w:r>
+      <w:r>
+        <w:rPr>
+          <w:rFonts w:ascii="Arial" w:hAnsi="Arial" w:cs="Arial"/>
+          <w:sz w:val="22"/>
+          <w:szCs w:val="22"/>
+        </w:rPr>
+        <w:t xml:space="preserve"> lectures</w:t>
+      </w:r>
+      <w:proofErr w:type="gramEnd"/>
+      <w:r>
+        <w:rPr>
+          <w:rFonts w:ascii="Arial" w:hAnsi="Arial" w:cs="Arial"/>
+          <w:sz w:val="22"/>
+          <w:szCs w:val="22"/>
+        </w:rPr>
+        <w:t xml:space="preserve">, examples, </w:t>
       </w:r>
       <w:r>
         <w:rPr>
@@ -3676,6 +3794,7 @@
         </w:rPr>
         <w:t xml:space="preserve">will assist the instructor with preparation of materials for class, grading student </w:t>
       </w:r>
+      <w:proofErr w:type="spellStart"/>
       <w:r>
         <w:rPr>
           <w:rFonts w:ascii="Arial" w:hAnsi="Arial" w:cs="Arial"/>
@@ -3684,6 +3803,7 @@
         </w:rPr>
         <w:t>assignements</w:t>
       </w:r>
+      <w:proofErr w:type="spellEnd"/>
       <w:r>
         <w:rPr>
           <w:rFonts w:ascii="Arial" w:hAnsi="Arial" w:cs="Arial"/>
@@ -4487,7 +4607,29 @@
           <w:sz w:val="22"/>
           <w:szCs w:val="22"/>
         </w:rPr>
-        <w:t>Code for project on github site</w:t>
+        <w:t xml:space="preserve">Code for project on </w:t>
+      </w:r>
+      <w:proofErr w:type="spellStart"/>
+      <w:r>
+        <w:rPr>
+          <w:rFonts w:ascii="Arial" w:hAnsi="Arial" w:cs="Arial"/>
+          <w:b/>
+          <w:bCs/>
+          <w:sz w:val="22"/>
+          <w:szCs w:val="22"/>
+        </w:rPr>
+        <w:t>github</w:t>
+      </w:r>
+      <w:proofErr w:type="spellEnd"/>
+      <w:r>
+        <w:rPr>
+          <w:rFonts w:ascii="Arial" w:hAnsi="Arial" w:cs="Arial"/>
+          <w:b/>
+          <w:bCs/>
+          <w:sz w:val="22"/>
+          <w:szCs w:val="22"/>
+        </w:rPr>
+        <w:t xml:space="preserve"> site</w:t>
       </w:r>
       <w:r>
         <w:rPr>
@@ -5335,7 +5477,25 @@
           <w:sz w:val="22"/>
           <w:szCs w:val="22"/>
         </w:rPr>
-        <w:t>students have varying priorities and demands on their time. I view each student wholistically and grades are just one part of the overall view.</w:t>
+        <w:t xml:space="preserve">students have varying priorities and demands on their time. I view each student </w:t>
+      </w:r>
+      <w:proofErr w:type="spellStart"/>
+      <w:r>
+        <w:rPr>
+          <w:rFonts w:ascii="Arial" w:hAnsi="Arial" w:cs="Arial"/>
+          <w:sz w:val="22"/>
+          <w:szCs w:val="22"/>
+        </w:rPr>
+        <w:t>wholistically</w:t>
+      </w:r>
+      <w:proofErr w:type="spellEnd"/>
+      <w:r>
+        <w:rPr>
+          <w:rFonts w:ascii="Arial" w:hAnsi="Arial" w:cs="Arial"/>
+          <w:sz w:val="22"/>
+          <w:szCs w:val="22"/>
+        </w:rPr>
+        <w:t xml:space="preserve"> and grades are just one part of the overall view.</w:t>
       </w:r>
     </w:p>
     <w:p>
@@ -5984,14 +6144,46 @@
                 <w:rFonts w:ascii="Arial" w:hAnsi="Arial" w:cs="Arial"/>
                 <w:color w:val="000000"/>
               </w:rPr>
-              <w:t>Harris JK, *Wondmeneh S</w:t>
-            </w:r>
+              <w:t>Harris JK, *</w:t>
+            </w:r>
+            <w:proofErr w:type="spellStart"/>
             <w:r>
               <w:rPr>
                 <w:rFonts w:ascii="Arial" w:hAnsi="Arial" w:cs="Arial"/>
                 <w:color w:val="000000"/>
               </w:rPr>
-              <w:t xml:space="preserve">, *Zhao Y, Leider JP. Examining the reproducibility of six published studies in public health services and systems research. Journal of Public Health Management &amp; Practice. [Accepted August 2017] </w:t>
+              <w:t>Wondmeneh</w:t>
+            </w:r>
+            <w:proofErr w:type="spellEnd"/>
+            <w:r>
+              <w:rPr>
+                <w:rFonts w:ascii="Arial" w:hAnsi="Arial" w:cs="Arial"/>
+                <w:color w:val="000000"/>
+              </w:rPr>
+              <w:t xml:space="preserve"> S</w:t>
+            </w:r>
+            <w:r>
+              <w:rPr>
+                <w:rFonts w:ascii="Arial" w:hAnsi="Arial" w:cs="Arial"/>
+                <w:color w:val="000000"/>
+              </w:rPr>
+              <w:t xml:space="preserve">, *Zhao Y, </w:t>
+            </w:r>
+            <w:proofErr w:type="spellStart"/>
+            <w:r>
+              <w:rPr>
+                <w:rFonts w:ascii="Arial" w:hAnsi="Arial" w:cs="Arial"/>
+                <w:color w:val="000000"/>
+              </w:rPr>
+              <w:t>Leider</w:t>
+            </w:r>
+            <w:proofErr w:type="spellEnd"/>
+            <w:r>
+              <w:rPr>
+                <w:rFonts w:ascii="Arial" w:hAnsi="Arial" w:cs="Arial"/>
+                <w:color w:val="000000"/>
+              </w:rPr>
+              <w:t xml:space="preserve"> JP. Examining the reproducibility of six published studies in public health services and systems research. Journal of Public Health Management &amp; Practice. [Accepted August 2017] </w:t>
             </w:r>
           </w:p>
           <w:p>
@@ -6015,7 +6207,23 @@
                 <w:rFonts w:ascii="Arial" w:hAnsi="Arial" w:cs="Arial"/>
                 <w:color w:val="000000"/>
               </w:rPr>
-              <w:t>Peng R et al. Reproducible Epidemiologic Research. American Journal of Epidemiology. 2006; 163: 783-789</w:t>
+              <w:t xml:space="preserve">Peng R </w:t>
+            </w:r>
+            <w:proofErr w:type="gramStart"/>
+            <w:r>
+              <w:rPr>
+                <w:rFonts w:ascii="Arial" w:hAnsi="Arial" w:cs="Arial"/>
+                <w:color w:val="000000"/>
+              </w:rPr>
+              <w:t>et al.</w:t>
+            </w:r>
+            <w:proofErr w:type="gramEnd"/>
+            <w:r>
+              <w:rPr>
+                <w:rFonts w:ascii="Arial" w:hAnsi="Arial" w:cs="Arial"/>
+                <w:color w:val="000000"/>
+              </w:rPr>
+              <w:t xml:space="preserve"> Reproducible Epidemiologic Research. American Journal of Epidemiology. 2006; 163: 783-789</w:t>
             </w:r>
           </w:p>
           <w:p>
@@ -6074,7 +6282,29 @@
                 <w:szCs w:val="19"/>
                 <w:shd w:val="clear" w:color="auto" w:fill="FFFFFF"/>
               </w:rPr>
-              <w:t xml:space="preserve"> (read pg 1 part A)</w:t>
+              <w:t xml:space="preserve"> (read </w:t>
+            </w:r>
+            <w:proofErr w:type="spellStart"/>
+            <w:r>
+              <w:rPr>
+                <w:rFonts w:ascii="Arial" w:eastAsia="Times New Roman" w:hAnsi="Arial" w:cs="Arial"/>
+                <w:color w:val="222222"/>
+                <w:sz w:val="19"/>
+                <w:szCs w:val="19"/>
+                <w:shd w:val="clear" w:color="auto" w:fill="FFFFFF"/>
+              </w:rPr>
+              <w:t>pg</w:t>
+            </w:r>
+            <w:proofErr w:type="spellEnd"/>
+            <w:r>
+              <w:rPr>
+                <w:rFonts w:ascii="Arial" w:eastAsia="Times New Roman" w:hAnsi="Arial" w:cs="Arial"/>
+                <w:color w:val="222222"/>
+                <w:sz w:val="19"/>
+                <w:szCs w:val="19"/>
+                <w:shd w:val="clear" w:color="auto" w:fill="FFFFFF"/>
+              </w:rPr>
+              <w:t xml:space="preserve"> 1 part A)</w:t>
             </w:r>
           </w:p>
           <w:p>
@@ -6185,8 +6415,17 @@
                 <w:rFonts w:ascii="Arial" w:hAnsi="Arial" w:cs="Arial"/>
                 <w:bCs/>
               </w:rPr>
-              <w:t>Reproducible research  I</w:t>
-            </w:r>
+              <w:t xml:space="preserve">Reproducible </w:t>
+            </w:r>
+            <w:proofErr w:type="gramStart"/>
+            <w:r>
+              <w:rPr>
+                <w:rFonts w:ascii="Arial" w:hAnsi="Arial" w:cs="Arial"/>
+                <w:bCs/>
+              </w:rPr>
+              <w:t>research  I</w:t>
+            </w:r>
+            <w:proofErr w:type="gramEnd"/>
             <w:r>
               <w:rPr>
                 <w:rFonts w:ascii="Arial" w:hAnsi="Arial" w:cs="Arial"/>
@@ -6366,7 +6605,23 @@
                 <w:rFonts w:ascii="Arial" w:hAnsi="Arial" w:cs="Arial"/>
                 <w:bCs/>
               </w:rPr>
-              <w:t>Ram K. Git can facilitate greater reproducibility and in</w:t>
+              <w:t xml:space="preserve">Ram K. </w:t>
+            </w:r>
+            <w:proofErr w:type="spellStart"/>
+            <w:r>
+              <w:rPr>
+                <w:rFonts w:ascii="Arial" w:hAnsi="Arial" w:cs="Arial"/>
+                <w:bCs/>
+              </w:rPr>
+              <w:t>Git</w:t>
+            </w:r>
+            <w:proofErr w:type="spellEnd"/>
+            <w:r>
+              <w:rPr>
+                <w:rFonts w:ascii="Arial" w:hAnsi="Arial" w:cs="Arial"/>
+                <w:bCs/>
+              </w:rPr>
+              <w:t xml:space="preserve"> can facilitate greater reproducibility and in</w:t>
             </w:r>
             <w:r>
               <w:rPr>
@@ -6397,6 +6652,142 @@
                   <w:bCs/>
                 </w:rPr>
                 <w:t>https://www.ncbi.nlm.nih.gov/pmc/articles/PMC3639880/</w:t>
+              </w:r>
+            </w:hyperlink>
+            <w:r>
+              <w:rPr>
+                <w:rFonts w:ascii="Arial" w:hAnsi="Arial" w:cs="Arial"/>
+                <w:bCs/>
+              </w:rPr>
+              <w:t xml:space="preserve"> </w:t>
+            </w:r>
+          </w:p>
+          <w:p>
+            <w:pPr>
+              <w:pStyle w:val="ListParagraph"/>
+              <w:widowControl/>
+              <w:numPr>
+                <w:ilvl w:val="0"/>
+                <w:numId w:val="7"/>
+              </w:numPr>
+              <w:autoSpaceDE/>
+              <w:autoSpaceDN/>
+              <w:rPr>
+                <w:rFonts w:ascii="Arial" w:hAnsi="Arial" w:cs="Arial"/>
+                <w:bCs/>
+              </w:rPr>
+            </w:pPr>
+            <w:r>
+              <w:rPr>
+                <w:rFonts w:ascii="Arial" w:hAnsi="Arial" w:cs="Arial"/>
+                <w:bCs/>
+              </w:rPr>
+              <w:t>Peng videos-these should really have gone last week but I wanted to spread out the content!</w:t>
+            </w:r>
+          </w:p>
+          <w:p>
+            <w:pPr>
+              <w:pStyle w:val="ListParagraph"/>
+              <w:widowControl/>
+              <w:autoSpaceDE/>
+              <w:autoSpaceDN/>
+              <w:rPr>
+                <w:rFonts w:ascii="Arial" w:hAnsi="Arial" w:cs="Arial"/>
+                <w:bCs/>
+              </w:rPr>
+            </w:pPr>
+            <w:r>
+              <w:rPr>
+                <w:rFonts w:ascii="Arial" w:hAnsi="Arial" w:cs="Arial"/>
+                <w:bCs/>
+              </w:rPr>
+              <w:t>Peng 1:</w:t>
+            </w:r>
+            <w:r>
+              <w:t xml:space="preserve"> </w:t>
+            </w:r>
+            <w:hyperlink r:id="rId39" w:history="1">
+              <w:r>
+                <w:rPr>
+                  <w:rStyle w:val="Hyperlink"/>
+                  <w:rFonts w:ascii="Arial" w:hAnsi="Arial" w:cs="Arial"/>
+                  <w:bCs/>
+                </w:rPr>
+                <w:t>https://www.youtube.com/watch?v=4rBX6r5emgQ</w:t>
+              </w:r>
+            </w:hyperlink>
+            <w:r>
+              <w:rPr>
+                <w:rFonts w:ascii="Arial" w:hAnsi="Arial" w:cs="Arial"/>
+                <w:bCs/>
+              </w:rPr>
+              <w:t xml:space="preserve"> </w:t>
+            </w:r>
+            <w:bookmarkStart w:id="2" w:name="_GoBack"/>
+            <w:bookmarkEnd w:id="2"/>
+          </w:p>
+          <w:p>
+            <w:pPr>
+              <w:pStyle w:val="ListParagraph"/>
+              <w:widowControl/>
+              <w:autoSpaceDE/>
+              <w:autoSpaceDN/>
+              <w:rPr>
+                <w:rFonts w:ascii="Arial" w:hAnsi="Arial" w:cs="Arial"/>
+                <w:bCs/>
+              </w:rPr>
+            </w:pPr>
+            <w:r>
+              <w:rPr>
+                <w:rFonts w:ascii="Arial" w:hAnsi="Arial" w:cs="Arial"/>
+                <w:bCs/>
+              </w:rPr>
+              <w:t xml:space="preserve">Peng 2: </w:t>
+            </w:r>
+            <w:hyperlink r:id="rId40" w:history="1">
+              <w:r>
+                <w:rPr>
+                  <w:rStyle w:val="Hyperlink"/>
+                  <w:rFonts w:ascii="Arial" w:hAnsi="Arial" w:cs="Arial"/>
+                  <w:bCs/>
+                </w:rPr>
+                <w:t>https://www.youtube.com/watch?v=VOaN33aAcEw</w:t>
+              </w:r>
+            </w:hyperlink>
+            <w:r>
+              <w:rPr>
+                <w:rFonts w:ascii="Arial" w:hAnsi="Arial" w:cs="Arial"/>
+                <w:bCs/>
+              </w:rPr>
+              <w:t xml:space="preserve"> </w:t>
+            </w:r>
+          </w:p>
+          <w:p>
+            <w:pPr>
+              <w:pStyle w:val="ListParagraph"/>
+              <w:widowControl/>
+              <w:autoSpaceDE/>
+              <w:autoSpaceDN/>
+              <w:rPr>
+                <w:rFonts w:ascii="Arial" w:hAnsi="Arial" w:cs="Arial"/>
+                <w:bCs/>
+              </w:rPr>
+            </w:pPr>
+            <w:r>
+              <w:rPr>
+                <w:rFonts w:ascii="Arial" w:hAnsi="Arial" w:cs="Arial"/>
+                <w:bCs/>
+              </w:rPr>
+              <w:t xml:space="preserve">Peng 3: </w:t>
+            </w:r>
+            <w:hyperlink r:id="rId41" w:history="1">
+              <w:r>
+                <w:rPr>
+                  <w:rStyle w:val="Hyperlink"/>
+                  <w:rFonts w:ascii="Arial" w:hAnsi="Arial" w:cs="Arial"/>
+                  <w:bCs/>
+                </w:rPr>
+                <w:t>https://www.youtube.com/watch?v=VOaN33aAcEw</w:t>
               </w:r>
             </w:hyperlink>
             <w:r>
@@ -6454,7 +6845,23 @@
                 <w:rFonts w:ascii="Arial" w:hAnsi="Arial" w:cs="Arial"/>
                 <w:bCs/>
               </w:rPr>
-              <w:t>Using git for version control (Kim Johnson, MPH, PhD)</w:t>
+              <w:t xml:space="preserve">Using </w:t>
+            </w:r>
+            <w:proofErr w:type="spellStart"/>
+            <w:r>
+              <w:rPr>
+                <w:rFonts w:ascii="Arial" w:hAnsi="Arial" w:cs="Arial"/>
+                <w:bCs/>
+              </w:rPr>
+              <w:t>git</w:t>
+            </w:r>
+            <w:proofErr w:type="spellEnd"/>
+            <w:r>
+              <w:rPr>
+                <w:rFonts w:ascii="Arial" w:hAnsi="Arial" w:cs="Arial"/>
+                <w:bCs/>
+              </w:rPr>
+              <w:t xml:space="preserve"> for version control (Kim Johnson, MPH, PhD)</w:t>
             </w:r>
           </w:p>
         </w:tc>
@@ -6477,8 +6884,17 @@
                 <w:rFonts w:ascii="Arial" w:hAnsi="Arial" w:cs="Arial"/>
                 <w:bCs/>
               </w:rPr>
-              <w:t>Installing and using Git</w:t>
-            </w:r>
+              <w:t xml:space="preserve">Installing and using </w:t>
+            </w:r>
+            <w:proofErr w:type="spellStart"/>
+            <w:r>
+              <w:rPr>
+                <w:rFonts w:ascii="Arial" w:hAnsi="Arial" w:cs="Arial"/>
+                <w:bCs/>
+              </w:rPr>
+              <w:t>Git</w:t>
+            </w:r>
+            <w:proofErr w:type="spellEnd"/>
           </w:p>
         </w:tc>
         <w:tc>
@@ -6778,12 +7194,21 @@
               </w:rPr>
               <w:t xml:space="preserve"> </w:t>
             </w:r>
-            <w:r>
-              <w:rPr>
-                <w:rFonts w:ascii="Arial" w:hAnsi="Arial" w:cs="Arial"/>
-                <w:bCs/>
-              </w:rPr>
-              <w:t>Git exercise</w:t>
+            <w:proofErr w:type="spellStart"/>
+            <w:r>
+              <w:rPr>
+                <w:rFonts w:ascii="Arial" w:hAnsi="Arial" w:cs="Arial"/>
+                <w:bCs/>
+              </w:rPr>
+              <w:t>Git</w:t>
+            </w:r>
+            <w:proofErr w:type="spellEnd"/>
+            <w:r>
+              <w:rPr>
+                <w:rFonts w:ascii="Arial" w:hAnsi="Arial" w:cs="Arial"/>
+                <w:bCs/>
+              </w:rPr>
+              <w:t xml:space="preserve"> exercise</w:t>
             </w:r>
           </w:p>
           <w:p>
@@ -6865,7 +7290,7 @@
               </w:rPr>
               <w:t xml:space="preserve">Quick-R Generalized Linear Models </w:t>
             </w:r>
-            <w:hyperlink r:id="rId39" w:history="1">
+            <w:hyperlink r:id="rId42" w:history="1">
               <w:r>
                 <w:rPr>
                   <w:rStyle w:val="Hyperlink"/>
@@ -7215,8 +7640,17 @@
                 <w:rFonts w:ascii="Arial" w:hAnsi="Arial" w:cs="Arial"/>
                 <w:bCs/>
               </w:rPr>
-              <w:t>Multinomial and ordinal logistic regression excercise</w:t>
-            </w:r>
+              <w:t xml:space="preserve">Multinomial and ordinal logistic regression </w:t>
+            </w:r>
+            <w:proofErr w:type="spellStart"/>
+            <w:r>
+              <w:rPr>
+                <w:rFonts w:ascii="Arial" w:hAnsi="Arial" w:cs="Arial"/>
+                <w:bCs/>
+              </w:rPr>
+              <w:t>excercise</w:t>
+            </w:r>
+            <w:proofErr w:type="spellEnd"/>
           </w:p>
           <w:p>
             <w:pPr>
@@ -7650,7 +8084,7 @@
               </w:rPr>
               <w:t xml:space="preserve">A Practical Guide to Understanding Kaplan-Meier Curves </w:t>
             </w:r>
-            <w:hyperlink r:id="rId40" w:history="1">
+            <w:hyperlink r:id="rId43" w:history="1">
               <w:r>
                 <w:rPr>
                   <w:rStyle w:val="Hyperlink"/>
@@ -8159,11 +8593,75 @@
                 <w:rFonts w:ascii="Arial" w:hAnsi="Arial" w:cs="Arial"/>
               </w:rPr>
             </w:pPr>
-            <w:r>
-              <w:rPr>
-                <w:rFonts w:ascii="Arial" w:hAnsi="Arial" w:cs="Arial"/>
-              </w:rPr>
-              <w:t>Suttorp MM et al. Graphical presentation of confounding in directed acyclic graphs. Nephrol Dial Transplant. 2015 Sep;30(9):1418-23. doi: 10.1093/ndt/gfu325. Epub 2014 Oct 16. (REQUIRED)</w:t>
+            <w:proofErr w:type="spellStart"/>
+            <w:r>
+              <w:rPr>
+                <w:rFonts w:ascii="Arial" w:hAnsi="Arial" w:cs="Arial"/>
+              </w:rPr>
+              <w:t>Suttorp</w:t>
+            </w:r>
+            <w:proofErr w:type="spellEnd"/>
+            <w:r>
+              <w:rPr>
+                <w:rFonts w:ascii="Arial" w:hAnsi="Arial" w:cs="Arial"/>
+              </w:rPr>
+              <w:t xml:space="preserve"> MM et al. Graphical presentation of confounding in directed acyclic graphs. </w:t>
+            </w:r>
+            <w:proofErr w:type="spellStart"/>
+            <w:r>
+              <w:rPr>
+                <w:rFonts w:ascii="Arial" w:hAnsi="Arial" w:cs="Arial"/>
+              </w:rPr>
+              <w:t>Nephrol</w:t>
+            </w:r>
+            <w:proofErr w:type="spellEnd"/>
+            <w:r>
+              <w:rPr>
+                <w:rFonts w:ascii="Arial" w:hAnsi="Arial" w:cs="Arial"/>
+              </w:rPr>
+              <w:t xml:space="preserve"> Dial Transplant. 2015 Sep;30(9):1418-23. </w:t>
+            </w:r>
+            <w:proofErr w:type="spellStart"/>
+            <w:r>
+              <w:rPr>
+                <w:rFonts w:ascii="Arial" w:hAnsi="Arial" w:cs="Arial"/>
+              </w:rPr>
+              <w:t>doi</w:t>
+            </w:r>
+            <w:proofErr w:type="spellEnd"/>
+            <w:r>
+              <w:rPr>
+                <w:rFonts w:ascii="Arial" w:hAnsi="Arial" w:cs="Arial"/>
+              </w:rPr>
+              <w:t>: 10.1093/</w:t>
+            </w:r>
+            <w:proofErr w:type="spellStart"/>
+            <w:r>
+              <w:rPr>
+                <w:rFonts w:ascii="Arial" w:hAnsi="Arial" w:cs="Arial"/>
+              </w:rPr>
+              <w:t>ndt</w:t>
+            </w:r>
+            <w:proofErr w:type="spellEnd"/>
+            <w:r>
+              <w:rPr>
+                <w:rFonts w:ascii="Arial" w:hAnsi="Arial" w:cs="Arial"/>
+              </w:rPr>
+              <w:t xml:space="preserve">/gfu325. </w:t>
+            </w:r>
+            <w:proofErr w:type="spellStart"/>
+            <w:r>
+              <w:rPr>
+                <w:rFonts w:ascii="Arial" w:hAnsi="Arial" w:cs="Arial"/>
+              </w:rPr>
+              <w:t>Epub</w:t>
+            </w:r>
+            <w:proofErr w:type="spellEnd"/>
+            <w:r>
+              <w:rPr>
+                <w:rFonts w:ascii="Arial" w:hAnsi="Arial" w:cs="Arial"/>
+              </w:rPr>
+              <w:t xml:space="preserve"> 2014 Oct 16. (REQUIRED)</w:t>
             </w:r>
           </w:p>
           <w:p>
@@ -8180,11 +8678,33 @@
                 <w:rFonts w:ascii="Arial" w:hAnsi="Arial" w:cs="Arial"/>
               </w:rPr>
             </w:pPr>
-            <w:r>
-              <w:rPr>
-                <w:rFonts w:ascii="Arial" w:hAnsi="Arial" w:cs="Arial"/>
-              </w:rPr>
-              <w:t>Westreich D and Greenland S. The table 2 fallacy: presenting and interpreting confounder and modifier coefficients. Am J. Epidemiol 2013 Feb 15;177(4):292-8. PMID: 23371353 (OPTIONAL)</w:t>
+            <w:proofErr w:type="spellStart"/>
+            <w:r>
+              <w:rPr>
+                <w:rFonts w:ascii="Arial" w:hAnsi="Arial" w:cs="Arial"/>
+              </w:rPr>
+              <w:t>Westreich</w:t>
+            </w:r>
+            <w:proofErr w:type="spellEnd"/>
+            <w:r>
+              <w:rPr>
+                <w:rFonts w:ascii="Arial" w:hAnsi="Arial" w:cs="Arial"/>
+              </w:rPr>
+              <w:t xml:space="preserve"> D and Greenland S. The table 2 fallacy: presenting and interpreting confounder and modifier coefficients. Am J. </w:t>
+            </w:r>
+            <w:proofErr w:type="spellStart"/>
+            <w:r>
+              <w:rPr>
+                <w:rFonts w:ascii="Arial" w:hAnsi="Arial" w:cs="Arial"/>
+              </w:rPr>
+              <w:t>Epidemiol</w:t>
+            </w:r>
+            <w:proofErr w:type="spellEnd"/>
+            <w:r>
+              <w:rPr>
+                <w:rFonts w:ascii="Arial" w:hAnsi="Arial" w:cs="Arial"/>
+              </w:rPr>
+              <w:t xml:space="preserve"> 2013 Feb 15;177(4):292-8. PMID: 23371353 (OPTIONAL)</w:t>
             </w:r>
           </w:p>
           <w:p>
@@ -8201,11 +8721,19 @@
                 <w:rFonts w:ascii="Arial" w:hAnsi="Arial" w:cs="Arial"/>
               </w:rPr>
             </w:pPr>
-            <w:r>
-              <w:rPr>
-                <w:rFonts w:ascii="Arial" w:hAnsi="Arial" w:cs="Arial"/>
-              </w:rPr>
-              <w:t>VanderWeele TJ and Robinson W. On causal interpretation of race in regressions adjusting for confounding and mediating variables. Epidemiology. 2014 July; 25(4): 473-484 (OPTIONAL)</w:t>
+            <w:proofErr w:type="spellStart"/>
+            <w:r>
+              <w:rPr>
+                <w:rFonts w:ascii="Arial" w:hAnsi="Arial" w:cs="Arial"/>
+              </w:rPr>
+              <w:t>VanderWeele</w:t>
+            </w:r>
+            <w:proofErr w:type="spellEnd"/>
+            <w:r>
+              <w:rPr>
+                <w:rFonts w:ascii="Arial" w:hAnsi="Arial" w:cs="Arial"/>
+              </w:rPr>
+              <w:t xml:space="preserve"> TJ and Robinson W. On causal interpretation of race in regressions adjusting for confounding and mediating variables. Epidemiology. 2014 July; 25(4): 473-484 (OPTIONAL)</w:t>
             </w:r>
           </w:p>
           <w:p>
@@ -8223,11 +8751,19 @@
                 <w:b/>
               </w:rPr>
             </w:pPr>
-            <w:r>
-              <w:rPr>
-                <w:rFonts w:ascii="Arial" w:hAnsi="Arial" w:cs="Arial"/>
-              </w:rPr>
-              <w:t>Shrier I and Platt RW. Reducing bias through directed acyclic graphs. BMC Medical Research Methodology. 2008, 8:70 (OPTIONAL)</w:t>
+            <w:proofErr w:type="spellStart"/>
+            <w:r>
+              <w:rPr>
+                <w:rFonts w:ascii="Arial" w:hAnsi="Arial" w:cs="Arial"/>
+              </w:rPr>
+              <w:t>Shrier</w:t>
+            </w:r>
+            <w:proofErr w:type="spellEnd"/>
+            <w:r>
+              <w:rPr>
+                <w:rFonts w:ascii="Arial" w:hAnsi="Arial" w:cs="Arial"/>
+              </w:rPr>
+              <w:t xml:space="preserve"> I and Platt RW. Reducing bias through directed acyclic graphs. BMC Medical Research Methodology. 2008, 8:70 (OPTIONAL)</w:t>
             </w:r>
           </w:p>
         </w:tc>
@@ -8646,11 +9182,19 @@
                 <w:rFonts w:ascii="Arial" w:hAnsi="Arial" w:cs="Arial"/>
               </w:rPr>
             </w:pPr>
-            <w:r>
-              <w:rPr>
-                <w:rFonts w:ascii="Arial" w:hAnsi="Arial" w:cs="Arial"/>
-              </w:rPr>
-              <w:t>Nuzzo R. Scientific method: statistical errors. Nature 2014 Feb 13; 506 (7487)</w:t>
+            <w:proofErr w:type="spellStart"/>
+            <w:r>
+              <w:rPr>
+                <w:rFonts w:ascii="Arial" w:hAnsi="Arial" w:cs="Arial"/>
+              </w:rPr>
+              <w:t>Nuzzo</w:t>
+            </w:r>
+            <w:proofErr w:type="spellEnd"/>
+            <w:r>
+              <w:rPr>
+                <w:rFonts w:ascii="Arial" w:hAnsi="Arial" w:cs="Arial"/>
+              </w:rPr>
+              <w:t xml:space="preserve"> R. Scientific method: statistical errors. Nature 2014 Feb 13; 506 (7487)</w:t>
             </w:r>
           </w:p>
           <w:p>
@@ -8667,7 +9211,7 @@
                 <w:rFonts w:ascii="Arial" w:hAnsi="Arial" w:cs="Arial"/>
               </w:rPr>
             </w:pPr>
-            <w:hyperlink r:id="rId41" w:history="1">
+            <w:hyperlink r:id="rId44" w:history="1">
               <w:r>
                 <w:rPr>
                   <w:rStyle w:val="Hyperlink"/>
@@ -8696,7 +9240,71 @@
                 <w:rFonts w:ascii="Arial" w:hAnsi="Arial" w:cs="Arial"/>
                 <w:color w:val="000000"/>
               </w:rPr>
-              <w:t>Jan P. Vandenbroucke, Erik von Elm, Douglas G. Altman, Peter C. Gøtzsche, Cynthia D. Mulrow, Stuart J. Pocock, Charles Poole, James J. Schlesselman, and Matthias Egger, for the STROBE Initiative, “Strengthening the Reporting of Observational Studies in Epidemiology (STROBE):  Explanation and Elaboration,” 18 Epidemiology 805, 817 (2007).</w:t>
+              <w:t xml:space="preserve">Jan P. </w:t>
+            </w:r>
+            <w:proofErr w:type="spellStart"/>
+            <w:r>
+              <w:rPr>
+                <w:rFonts w:ascii="Arial" w:hAnsi="Arial" w:cs="Arial"/>
+                <w:color w:val="000000"/>
+              </w:rPr>
+              <w:t>Vandenbroucke</w:t>
+            </w:r>
+            <w:proofErr w:type="spellEnd"/>
+            <w:r>
+              <w:rPr>
+                <w:rFonts w:ascii="Arial" w:hAnsi="Arial" w:cs="Arial"/>
+                <w:color w:val="000000"/>
+              </w:rPr>
+              <w:t xml:space="preserve">, Erik von Elm, Douglas G. Altman, Peter C. </w:t>
+            </w:r>
+            <w:proofErr w:type="spellStart"/>
+            <w:r>
+              <w:rPr>
+                <w:rFonts w:ascii="Arial" w:hAnsi="Arial" w:cs="Arial"/>
+                <w:color w:val="000000"/>
+              </w:rPr>
+              <w:t>Gøtzsche</w:t>
+            </w:r>
+            <w:proofErr w:type="spellEnd"/>
+            <w:r>
+              <w:rPr>
+                <w:rFonts w:ascii="Arial" w:hAnsi="Arial" w:cs="Arial"/>
+                <w:color w:val="000000"/>
+              </w:rPr>
+              <w:t xml:space="preserve">, Cynthia D. Mulrow, Stuart J. </w:t>
+            </w:r>
+            <w:proofErr w:type="spellStart"/>
+            <w:r>
+              <w:rPr>
+                <w:rFonts w:ascii="Arial" w:hAnsi="Arial" w:cs="Arial"/>
+                <w:color w:val="000000"/>
+              </w:rPr>
+              <w:t>Pocock</w:t>
+            </w:r>
+            <w:proofErr w:type="spellEnd"/>
+            <w:r>
+              <w:rPr>
+                <w:rFonts w:ascii="Arial" w:hAnsi="Arial" w:cs="Arial"/>
+                <w:color w:val="000000"/>
+              </w:rPr>
+              <w:t xml:space="preserve">, Charles Poole, James J. </w:t>
+            </w:r>
+            <w:proofErr w:type="spellStart"/>
+            <w:r>
+              <w:rPr>
+                <w:rFonts w:ascii="Arial" w:hAnsi="Arial" w:cs="Arial"/>
+                <w:color w:val="000000"/>
+              </w:rPr>
+              <w:t>Schlesselman</w:t>
+            </w:r>
+            <w:proofErr w:type="spellEnd"/>
+            <w:r>
+              <w:rPr>
+                <w:rFonts w:ascii="Arial" w:hAnsi="Arial" w:cs="Arial"/>
+                <w:color w:val="000000"/>
+              </w:rPr>
+              <w:t>, and Matthias Egger, for the STROBE Initiative, “Strengthening the Reporting of Observational Studies in Epidemiology (STROBE):  Explanation and Elaboration,” 18 Epidemiology 805, 817 (2007).</w:t>
             </w:r>
           </w:p>
         </w:tc>
@@ -9446,7 +10054,7 @@
       <w:rPr>
         <w:noProof/>
       </w:rPr>
-      <w:t>1</w:t>
+      <w:t>6</w:t>
     </w:r>
     <w:r>
       <w:rPr>
@@ -16180,7 +16788,7 @@
 </file>
 
 <file path=customXml/itemProps1.xml><?xml version="1.0" encoding="utf-8"?>
-<ds:datastoreItem xmlns:ds="http://schemas.openxmlformats.org/officeDocument/2006/customXml" ds:itemID="{5F09A7C3-4C5A-42CF-A38E-B79EA288AF39}">
+<ds:datastoreItem xmlns:ds="http://schemas.openxmlformats.org/officeDocument/2006/customXml" ds:itemID="{6E6DA4A9-B89B-4D75-AC87-22A256389C92}">
   <ds:schemaRefs>
     <ds:schemaRef ds:uri="http://schemas.openxmlformats.org/officeDocument/2006/bibliography"/>
   </ds:schemaRefs>

</xml_diff>

<commit_message>
added help sites and chocolate medallion extra credit information
</commit_message>
<xml_diff>
--- a/ADA_course_outline.docx
+++ b/ADA_course_outline.docx
@@ -4145,7 +4145,7 @@
           <w:sz w:val="22"/>
           <w:szCs w:val="22"/>
         </w:rPr>
-        <w:t>2</w:t>
+        <w:t>two</w:t>
       </w:r>
       <w:r>
         <w:rPr>
@@ -4172,7 +4172,7 @@
           <w:sz w:val="22"/>
           <w:szCs w:val="22"/>
         </w:rPr>
-        <w:t>6</w:t>
+        <w:t>5</w:t>
       </w:r>
       <w:r>
         <w:rPr>
@@ -4874,18 +4874,6 @@
     </w:p>
     <w:p>
       <w:pPr>
-        <w:tabs>
-          <w:tab w:val="left" w:pos="5850"/>
-        </w:tabs>
-        <w:rPr>
-          <w:rFonts w:ascii="Arial" w:hAnsi="Arial" w:cs="Arial"/>
-          <w:sz w:val="22"/>
-          <w:szCs w:val="22"/>
-        </w:rPr>
-      </w:pPr>
-    </w:p>
-    <w:p>
-      <w:pPr>
         <w:pStyle w:val="ListParagraph"/>
         <w:tabs>
           <w:tab w:val="left" w:pos="5850"/>
@@ -4912,23 +4900,138 @@
           <w:sz w:val="22"/>
           <w:szCs w:val="22"/>
         </w:rPr>
-        <w:t xml:space="preserve"> There will be no extra credit given outside </w:t>
-      </w:r>
-      <w:r>
-        <w:rPr>
-          <w:rFonts w:ascii="Arial" w:hAnsi="Arial" w:cs="Arial"/>
-          <w:sz w:val="22"/>
-          <w:szCs w:val="22"/>
-        </w:rPr>
-        <w:t xml:space="preserve">of extra credit problems on </w:t>
-      </w:r>
-      <w:r>
-        <w:rPr>
-          <w:rFonts w:ascii="Arial" w:hAnsi="Arial" w:cs="Arial"/>
-          <w:sz w:val="22"/>
-          <w:szCs w:val="22"/>
-        </w:rPr>
-        <w:t>examinations in this course.</w:t>
+        <w:t xml:space="preserve"> </w:t>
+      </w:r>
+      <w:r>
+        <w:rPr>
+          <w:rFonts w:ascii="Arial" w:hAnsi="Arial" w:cs="Arial"/>
+          <w:b/>
+          <w:i/>
+          <w:sz w:val="22"/>
+          <w:szCs w:val="22"/>
+        </w:rPr>
+        <w:t xml:space="preserve">Very </w:t>
+      </w:r>
+      <w:proofErr w:type="spellStart"/>
+      <w:r>
+        <w:rPr>
+          <w:rFonts w:ascii="Arial" w:hAnsi="Arial" w:cs="Arial"/>
+          <w:b/>
+          <w:i/>
+          <w:sz w:val="22"/>
+          <w:szCs w:val="22"/>
+        </w:rPr>
+        <w:t>nomimal</w:t>
+      </w:r>
+      <w:proofErr w:type="spellEnd"/>
+      <w:r>
+        <w:rPr>
+          <w:rFonts w:ascii="Arial" w:hAnsi="Arial" w:cs="Arial"/>
+          <w:b/>
+          <w:i/>
+          <w:sz w:val="22"/>
+          <w:szCs w:val="22"/>
+        </w:rPr>
+        <w:t xml:space="preserve"> extra credit</w:t>
+      </w:r>
+      <w:r>
+        <w:rPr>
+          <w:rFonts w:ascii="Arial" w:hAnsi="Arial" w:cs="Arial"/>
+          <w:sz w:val="22"/>
+          <w:szCs w:val="22"/>
+        </w:rPr>
+        <w:t xml:space="preserve"> (0.1 points toward final grade) </w:t>
+      </w:r>
+      <w:r>
+        <w:rPr>
+          <w:rFonts w:ascii="Arial" w:hAnsi="Arial" w:cs="Arial"/>
+          <w:sz w:val="22"/>
+          <w:szCs w:val="22"/>
+        </w:rPr>
+        <w:t>but</w:t>
+      </w:r>
+      <w:r>
+        <w:rPr>
+          <w:rFonts w:ascii="Arial" w:hAnsi="Arial" w:cs="Arial"/>
+          <w:b/>
+          <w:i/>
+          <w:sz w:val="22"/>
+          <w:szCs w:val="22"/>
+        </w:rPr>
+        <w:t xml:space="preserve"> very real bragging rights</w:t>
+      </w:r>
+      <w:r>
+        <w:rPr>
+          <w:rFonts w:ascii="Arial" w:hAnsi="Arial" w:cs="Arial"/>
+          <w:sz w:val="22"/>
+          <w:szCs w:val="22"/>
+        </w:rPr>
+        <w:t xml:space="preserve"> will be awarded during each peer review exercise to the person who writes the most efficient piece of code and </w:t>
+      </w:r>
+      <w:r>
+        <w:rPr>
+          <w:rFonts w:ascii="Arial" w:hAnsi="Arial" w:cs="Arial"/>
+          <w:sz w:val="22"/>
+          <w:szCs w:val="22"/>
+        </w:rPr>
+        <w:t xml:space="preserve">to </w:t>
+      </w:r>
+      <w:r>
+        <w:rPr>
+          <w:rFonts w:ascii="Arial" w:hAnsi="Arial" w:cs="Arial"/>
+          <w:sz w:val="22"/>
+          <w:szCs w:val="22"/>
+        </w:rPr>
+        <w:t xml:space="preserve">the person who writes the most inefficient piece of code </w:t>
+      </w:r>
+      <w:r>
+        <w:rPr>
+          <w:rFonts w:ascii="Arial" w:hAnsi="Arial" w:cs="Arial"/>
+          <w:i/>
+          <w:sz w:val="22"/>
+          <w:szCs w:val="22"/>
+        </w:rPr>
+        <w:t>that still works</w:t>
+      </w:r>
+      <w:r>
+        <w:rPr>
+          <w:rFonts w:ascii="Arial" w:hAnsi="Arial" w:cs="Arial"/>
+          <w:sz w:val="22"/>
+          <w:szCs w:val="22"/>
+        </w:rPr>
+        <w:t xml:space="preserve">. If you are a super R user already, you may want to challenge yourself and </w:t>
+      </w:r>
+      <w:r>
+        <w:rPr>
+          <w:rFonts w:ascii="Arial" w:hAnsi="Arial" w:cs="Arial"/>
+          <w:sz w:val="22"/>
+          <w:szCs w:val="22"/>
+        </w:rPr>
+        <w:t>try writing some</w:t>
+      </w:r>
+      <w:r>
+        <w:rPr>
+          <w:rFonts w:ascii="Arial" w:hAnsi="Arial" w:cs="Arial"/>
+          <w:sz w:val="22"/>
+          <w:szCs w:val="22"/>
+        </w:rPr>
+        <w:t xml:space="preserve"> very inefficient code. Efficiency of code will measured as the fewest steps and characters for code to run while still following good coding practices. Time to run may also be factored in.</w:t>
+      </w:r>
+      <w:r>
+        <w:rPr>
+          <w:rFonts w:ascii="Arial" w:hAnsi="Arial" w:cs="Arial"/>
+          <w:sz w:val="22"/>
+          <w:szCs w:val="22"/>
+        </w:rPr>
+        <w:t xml:space="preserve"> In addition </w:t>
+      </w:r>
+      <w:r>
+        <w:rPr>
+          <w:rFonts w:ascii="Arial" w:hAnsi="Arial" w:cs="Arial"/>
+          <w:sz w:val="22"/>
+          <w:szCs w:val="22"/>
+        </w:rPr>
+        <w:t>to the very nominal extra credit and the very real bragging rights, winners will each get a chocolate medallion.</w:t>
       </w:r>
     </w:p>
     <w:p>
@@ -5545,14 +5648,6 @@
           <w:sz w:val="22"/>
           <w:szCs w:val="22"/>
         </w:rPr>
-        <w:sectPr>
-          <w:headerReference w:type="default" r:id="rId32"/>
-          <w:footerReference w:type="default" r:id="rId33"/>
-          <w:pgSz w:w="12240" w:h="15840"/>
-          <w:pgMar w:top="720" w:right="720" w:bottom="720" w:left="720" w:header="720" w:footer="720" w:gutter="0"/>
-          <w:cols w:space="720"/>
-          <w:docGrid w:linePitch="272"/>
-        </w:sectPr>
       </w:pPr>
       <w:r>
         <w:rPr>
@@ -5562,18 +5657,191 @@
           <w:sz w:val="22"/>
           <w:szCs w:val="22"/>
         </w:rPr>
-        <w:t xml:space="preserve">Getting help with course content. </w:t>
-      </w:r>
-      <w:r>
-        <w:rPr>
-          <w:rFonts w:ascii="Arial" w:hAnsi="Arial" w:cs="Arial"/>
-          <w:bCs/>
-          <w:sz w:val="22"/>
-          <w:szCs w:val="22"/>
-        </w:rPr>
-        <w:t xml:space="preserve">If you need help with understanding the course materials, please materials, please make an appointment with me or the TA. For R-related help, the StatLab provides excellent tutoring with software and programming. Please visit the StatLab website for more information at  </w:t>
-      </w:r>
-      <w:hyperlink r:id="rId34" w:history="1">
+        <w:t xml:space="preserve">Getting help with </w:t>
+      </w:r>
+      <w:r>
+        <w:rPr>
+          <w:rFonts w:ascii="Arial" w:hAnsi="Arial" w:cs="Arial"/>
+          <w:b/>
+          <w:bCs/>
+          <w:sz w:val="22"/>
+          <w:szCs w:val="22"/>
+        </w:rPr>
+        <w:t xml:space="preserve">R and </w:t>
+      </w:r>
+      <w:r>
+        <w:rPr>
+          <w:rFonts w:ascii="Arial" w:hAnsi="Arial" w:cs="Arial"/>
+          <w:b/>
+          <w:bCs/>
+          <w:sz w:val="22"/>
+          <w:szCs w:val="22"/>
+        </w:rPr>
+        <w:t>course content</w:t>
+      </w:r>
+      <w:r>
+        <w:rPr>
+          <w:rFonts w:ascii="Arial" w:hAnsi="Arial" w:cs="Arial"/>
+          <w:b/>
+          <w:bCs/>
+          <w:sz w:val="22"/>
+          <w:szCs w:val="22"/>
+        </w:rPr>
+        <w:t xml:space="preserve"> in general</w:t>
+      </w:r>
+      <w:r>
+        <w:rPr>
+          <w:rFonts w:ascii="Arial" w:hAnsi="Arial" w:cs="Arial"/>
+          <w:b/>
+          <w:bCs/>
+          <w:sz w:val="22"/>
+          <w:szCs w:val="22"/>
+        </w:rPr>
+        <w:t xml:space="preserve">. </w:t>
+      </w:r>
+    </w:p>
+    <w:p>
+      <w:pPr>
+        <w:widowControl/>
+        <w:autoSpaceDE/>
+        <w:autoSpaceDN/>
+        <w:ind w:left="45"/>
+        <w:rPr>
+          <w:rFonts w:ascii="Arial" w:hAnsi="Arial" w:cs="Arial"/>
+          <w:bCs/>
+          <w:sz w:val="22"/>
+          <w:szCs w:val="22"/>
+        </w:rPr>
+      </w:pPr>
+    </w:p>
+    <w:p>
+      <w:pPr>
+        <w:widowControl/>
+        <w:autoSpaceDE/>
+        <w:autoSpaceDN/>
+        <w:ind w:left="45"/>
+        <w:rPr>
+          <w:rFonts w:ascii="Arial" w:hAnsi="Arial" w:cs="Arial"/>
+          <w:b/>
+          <w:bCs/>
+          <w:sz w:val="22"/>
+          <w:szCs w:val="22"/>
+        </w:rPr>
+      </w:pPr>
+      <w:r>
+        <w:rPr>
+          <w:rFonts w:ascii="Arial" w:hAnsi="Arial" w:cs="Arial"/>
+          <w:bCs/>
+          <w:sz w:val="22"/>
+          <w:szCs w:val="22"/>
+        </w:rPr>
+        <w:t>If you need help with understanding the course materials,</w:t>
+      </w:r>
+      <w:r>
+        <w:rPr>
+          <w:rFonts w:ascii="Arial" w:hAnsi="Arial" w:cs="Arial"/>
+          <w:bCs/>
+          <w:sz w:val="22"/>
+          <w:szCs w:val="22"/>
+        </w:rPr>
+        <w:t xml:space="preserve"> there are several options including:</w:t>
+      </w:r>
+    </w:p>
+    <w:p>
+      <w:pPr>
+        <w:pStyle w:val="ListParagraph"/>
+        <w:widowControl/>
+        <w:numPr>
+          <w:ilvl w:val="0"/>
+          <w:numId w:val="15"/>
+        </w:numPr>
+        <w:autoSpaceDE/>
+        <w:autoSpaceDN/>
+        <w:rPr>
+          <w:rFonts w:ascii="Arial" w:hAnsi="Arial" w:cs="Arial"/>
+          <w:b/>
+          <w:bCs/>
+          <w:sz w:val="22"/>
+          <w:szCs w:val="22"/>
+        </w:rPr>
+      </w:pPr>
+      <w:r>
+        <w:rPr>
+          <w:rFonts w:ascii="Arial" w:hAnsi="Arial" w:cs="Arial"/>
+          <w:bCs/>
+          <w:sz w:val="22"/>
+          <w:szCs w:val="22"/>
+        </w:rPr>
+        <w:t>Making</w:t>
+      </w:r>
+      <w:r>
+        <w:rPr>
+          <w:rFonts w:ascii="Arial" w:hAnsi="Arial" w:cs="Arial"/>
+          <w:bCs/>
+          <w:sz w:val="22"/>
+          <w:szCs w:val="22"/>
+        </w:rPr>
+        <w:t xml:space="preserve"> an appointment with me or the TA. </w:t>
+      </w:r>
+    </w:p>
+    <w:p>
+      <w:pPr>
+        <w:pStyle w:val="ListParagraph"/>
+        <w:widowControl/>
+        <w:numPr>
+          <w:ilvl w:val="0"/>
+          <w:numId w:val="15"/>
+        </w:numPr>
+        <w:autoSpaceDE/>
+        <w:autoSpaceDN/>
+        <w:rPr>
+          <w:rStyle w:val="Hyperlink"/>
+          <w:rFonts w:ascii="Arial" w:hAnsi="Arial" w:cs="Arial"/>
+          <w:b/>
+          <w:bCs/>
+          <w:color w:val="auto"/>
+          <w:sz w:val="22"/>
+          <w:szCs w:val="22"/>
+          <w:u w:val="none"/>
+        </w:rPr>
+      </w:pPr>
+      <w:r>
+        <w:rPr>
+          <w:rFonts w:ascii="Arial" w:hAnsi="Arial" w:cs="Arial"/>
+          <w:bCs/>
+          <w:sz w:val="22"/>
+          <w:szCs w:val="22"/>
+        </w:rPr>
+        <w:t>Making an appointment with t</w:t>
+      </w:r>
+      <w:r>
+        <w:rPr>
+          <w:rFonts w:ascii="Arial" w:hAnsi="Arial" w:cs="Arial"/>
+          <w:bCs/>
+          <w:sz w:val="22"/>
+          <w:szCs w:val="22"/>
+        </w:rPr>
+        <w:t xml:space="preserve">he StatLab </w:t>
+      </w:r>
+      <w:r>
+        <w:rPr>
+          <w:rFonts w:ascii="Arial" w:hAnsi="Arial" w:cs="Arial"/>
+          <w:bCs/>
+          <w:sz w:val="22"/>
+          <w:szCs w:val="22"/>
+        </w:rPr>
+        <w:t xml:space="preserve">that </w:t>
+      </w:r>
+      <w:r>
+        <w:rPr>
+          <w:rFonts w:ascii="Arial" w:hAnsi="Arial" w:cs="Arial"/>
+          <w:bCs/>
+          <w:sz w:val="22"/>
+          <w:szCs w:val="22"/>
+        </w:rPr>
+        <w:t xml:space="preserve">provides excellent tutoring with software and programming. Please visit the StatLab website for more information at  </w:t>
+      </w:r>
+      <w:hyperlink r:id="rId32" w:history="1">
         <w:r>
           <w:rPr>
             <w:rStyle w:val="Hyperlink"/>
@@ -5585,16 +5853,357 @@
           <w:t>https://insidebrown.gwb.wustl.edu/People/students/StudentSupportResources/Pages/StatLab.aspx</w:t>
         </w:r>
       </w:hyperlink>
-      <w:r>
-        <w:rPr>
+    </w:p>
+    <w:p>
+      <w:pPr>
+        <w:pStyle w:val="ListParagraph"/>
+        <w:widowControl/>
+        <w:numPr>
+          <w:ilvl w:val="0"/>
+          <w:numId w:val="15"/>
+        </w:numPr>
+        <w:autoSpaceDE/>
+        <w:autoSpaceDN/>
+        <w:rPr>
+          <w:rStyle w:val="Hyperlink"/>
           <w:rFonts w:ascii="Arial" w:hAnsi="Arial" w:cs="Arial"/>
           <w:b/>
           <w:bCs/>
+          <w:color w:val="auto"/>
+          <w:sz w:val="22"/>
+          <w:szCs w:val="22"/>
+          <w:u w:val="none"/>
+        </w:rPr>
+      </w:pPr>
+      <w:r>
+        <w:rPr>
+          <w:rStyle w:val="Hyperlink"/>
+          <w:rFonts w:ascii="Arial" w:hAnsi="Arial" w:cs="Arial"/>
+          <w:bCs/>
+          <w:sz w:val="22"/>
+          <w:szCs w:val="22"/>
+        </w:rPr>
+        <w:t>Good websites for R issues:</w:t>
+      </w:r>
+    </w:p>
+    <w:p>
+      <w:pPr>
+        <w:pStyle w:val="ListParagraph"/>
+        <w:widowControl/>
+        <w:numPr>
+          <w:ilvl w:val="1"/>
+          <w:numId w:val="15"/>
+        </w:numPr>
+        <w:autoSpaceDE/>
+        <w:autoSpaceDN/>
+        <w:rPr>
+          <w:rFonts w:ascii="Arial" w:hAnsi="Arial" w:cs="Arial"/>
+          <w:bCs/>
+          <w:sz w:val="22"/>
+          <w:szCs w:val="22"/>
+        </w:rPr>
+      </w:pPr>
+      <w:r>
+        <w:rPr>
+          <w:rFonts w:ascii="Arial" w:hAnsi="Arial" w:cs="Arial"/>
+          <w:bCs/>
+          <w:sz w:val="22"/>
+          <w:szCs w:val="22"/>
+        </w:rPr>
+        <w:t xml:space="preserve">Quick-R: </w:t>
+      </w:r>
+      <w:hyperlink r:id="rId33" w:history="1">
+        <w:r>
+          <w:rPr>
+            <w:rStyle w:val="Hyperlink"/>
+            <w:rFonts w:ascii="Arial" w:hAnsi="Arial" w:cs="Arial"/>
+            <w:bCs/>
+            <w:sz w:val="22"/>
+            <w:szCs w:val="22"/>
+          </w:rPr>
+          <w:t>https://www.statmethods.net/</w:t>
+        </w:r>
+      </w:hyperlink>
+      <w:r>
+        <w:rPr>
+          <w:rFonts w:ascii="Arial" w:hAnsi="Arial" w:cs="Arial"/>
+          <w:bCs/>
+          <w:sz w:val="22"/>
+          <w:szCs w:val="22"/>
+        </w:rPr>
+        <w:t xml:space="preserve"> . </w:t>
+      </w:r>
+      <w:r>
+        <w:rPr>
+          <w:rFonts w:ascii="Arial" w:hAnsi="Arial" w:cs="Arial"/>
+          <w:bCs/>
+          <w:sz w:val="22"/>
+          <w:szCs w:val="22"/>
+        </w:rPr>
+        <w:t>I often consult this website for basic R coding how-</w:t>
+      </w:r>
+      <w:proofErr w:type="spellStart"/>
+      <w:r>
+        <w:rPr>
+          <w:rFonts w:ascii="Arial" w:hAnsi="Arial" w:cs="Arial"/>
+          <w:bCs/>
+          <w:sz w:val="22"/>
+          <w:szCs w:val="22"/>
+        </w:rPr>
+        <w:t>to’s</w:t>
+      </w:r>
+      <w:proofErr w:type="spellEnd"/>
+      <w:r>
+        <w:rPr>
+          <w:rFonts w:ascii="Arial" w:hAnsi="Arial" w:cs="Arial"/>
+          <w:bCs/>
+          <w:sz w:val="22"/>
+          <w:szCs w:val="22"/>
+        </w:rPr>
+        <w:t>.</w:t>
+      </w:r>
+    </w:p>
+    <w:p>
+      <w:pPr>
+        <w:pStyle w:val="ListParagraph"/>
+        <w:widowControl/>
+        <w:numPr>
+          <w:ilvl w:val="1"/>
+          <w:numId w:val="15"/>
+        </w:numPr>
+        <w:autoSpaceDE/>
+        <w:autoSpaceDN/>
+        <w:rPr>
+          <w:rFonts w:ascii="Arial" w:hAnsi="Arial" w:cs="Arial"/>
+          <w:bCs/>
+          <w:sz w:val="22"/>
+          <w:szCs w:val="22"/>
+        </w:rPr>
+      </w:pPr>
+      <w:r>
+        <w:rPr>
+          <w:rFonts w:ascii="Arial" w:hAnsi="Arial" w:cs="Arial"/>
+          <w:bCs/>
+          <w:sz w:val="22"/>
+          <w:szCs w:val="22"/>
+        </w:rPr>
+        <w:t>UCLA Institute for Digital Research and Education (</w:t>
+      </w:r>
+      <w:proofErr w:type="spellStart"/>
+      <w:r>
+        <w:rPr>
+          <w:rFonts w:ascii="Arial" w:hAnsi="Arial" w:cs="Arial"/>
+          <w:bCs/>
+          <w:sz w:val="22"/>
+          <w:szCs w:val="22"/>
+        </w:rPr>
+        <w:t>idre</w:t>
+      </w:r>
+      <w:proofErr w:type="spellEnd"/>
+      <w:r>
+        <w:rPr>
+          <w:rFonts w:ascii="Arial" w:hAnsi="Arial" w:cs="Arial"/>
+          <w:bCs/>
+          <w:sz w:val="22"/>
+          <w:szCs w:val="22"/>
+        </w:rPr>
+        <w:t xml:space="preserve">): </w:t>
+      </w:r>
+      <w:hyperlink r:id="rId34" w:history="1">
+        <w:r>
+          <w:rPr>
+            <w:rStyle w:val="Hyperlink"/>
+            <w:rFonts w:ascii="Arial" w:hAnsi="Arial" w:cs="Arial"/>
+            <w:bCs/>
+            <w:sz w:val="22"/>
+            <w:szCs w:val="22"/>
+          </w:rPr>
+          <w:t>https://stats.idre.ucla.edu/r/</w:t>
+        </w:r>
+      </w:hyperlink>
+      <w:r>
+        <w:rPr>
+          <w:rFonts w:ascii="Arial" w:hAnsi="Arial" w:cs="Arial"/>
+          <w:bCs/>
           <w:sz w:val="22"/>
           <w:szCs w:val="22"/>
         </w:rPr>
         <w:t xml:space="preserve"> </w:t>
       </w:r>
+      <w:r>
+        <w:rPr>
+          <w:rFonts w:ascii="Arial" w:hAnsi="Arial" w:cs="Arial"/>
+          <w:bCs/>
+          <w:sz w:val="22"/>
+          <w:szCs w:val="22"/>
+        </w:rPr>
+        <w:t>. I haven’t used this much for R but I have used it for SAS and have found it to be very helpful for training me how to do something in SAS. For example, I learned how to do survival analysis diagnostics on this site as well as multiple imputation methods.</w:t>
+      </w:r>
+    </w:p>
+    <w:p>
+      <w:pPr>
+        <w:pStyle w:val="ListParagraph"/>
+        <w:widowControl/>
+        <w:numPr>
+          <w:ilvl w:val="1"/>
+          <w:numId w:val="15"/>
+        </w:numPr>
+        <w:autoSpaceDE/>
+        <w:autoSpaceDN/>
+        <w:rPr>
+          <w:rFonts w:ascii="Arial" w:hAnsi="Arial" w:cs="Arial"/>
+          <w:bCs/>
+          <w:sz w:val="22"/>
+          <w:szCs w:val="22"/>
+        </w:rPr>
+      </w:pPr>
+      <w:proofErr w:type="spellStart"/>
+      <w:r>
+        <w:rPr>
+          <w:rFonts w:ascii="Arial" w:hAnsi="Arial" w:cs="Arial"/>
+          <w:bCs/>
+          <w:sz w:val="22"/>
+          <w:szCs w:val="22"/>
+        </w:rPr>
+        <w:t>Stackoverflow</w:t>
+      </w:r>
+      <w:proofErr w:type="spellEnd"/>
+      <w:r>
+        <w:rPr>
+          <w:rFonts w:ascii="Arial" w:hAnsi="Arial" w:cs="Arial"/>
+          <w:bCs/>
+          <w:sz w:val="22"/>
+          <w:szCs w:val="22"/>
+        </w:rPr>
+        <w:t xml:space="preserve">: </w:t>
+      </w:r>
+      <w:hyperlink r:id="rId35" w:history="1">
+        <w:r>
+          <w:rPr>
+            <w:rStyle w:val="Hyperlink"/>
+            <w:rFonts w:ascii="Arial" w:hAnsi="Arial" w:cs="Arial"/>
+            <w:bCs/>
+            <w:sz w:val="22"/>
+            <w:szCs w:val="22"/>
+          </w:rPr>
+          <w:t>https://stackoverflow.com/</w:t>
+        </w:r>
+      </w:hyperlink>
+      <w:r>
+        <w:rPr>
+          <w:rFonts w:ascii="Arial" w:hAnsi="Arial" w:cs="Arial"/>
+          <w:bCs/>
+          <w:sz w:val="22"/>
+          <w:szCs w:val="22"/>
+        </w:rPr>
+        <w:t xml:space="preserve"> (please see: </w:t>
+      </w:r>
+      <w:hyperlink r:id="rId36" w:history="1">
+        <w:r>
+          <w:rPr>
+            <w:rStyle w:val="Hyperlink"/>
+            <w:rFonts w:ascii="Arial" w:hAnsi="Arial" w:cs="Arial"/>
+            <w:bCs/>
+            <w:sz w:val="22"/>
+            <w:szCs w:val="22"/>
+          </w:rPr>
+          <w:t>https://stackoverflow.com/tour</w:t>
+        </w:r>
+      </w:hyperlink>
+      <w:r>
+        <w:rPr>
+          <w:rFonts w:ascii="Arial" w:hAnsi="Arial" w:cs="Arial"/>
+          <w:bCs/>
+          <w:sz w:val="22"/>
+          <w:szCs w:val="22"/>
+        </w:rPr>
+        <w:t xml:space="preserve"> before posting a question on this site. Users of this site get very crabby when questions are not well-written (clearly telling what problem you are trying to solve and showing what you already tried) so make sure you read about what not to ask about at the tour link. </w:t>
+      </w:r>
+    </w:p>
+    <w:p>
+      <w:pPr>
+        <w:pStyle w:val="ListParagraph"/>
+        <w:widowControl/>
+        <w:numPr>
+          <w:ilvl w:val="1"/>
+          <w:numId w:val="15"/>
+        </w:numPr>
+        <w:autoSpaceDE/>
+        <w:autoSpaceDN/>
+        <w:rPr>
+          <w:rFonts w:ascii="Arial" w:hAnsi="Arial" w:cs="Arial"/>
+          <w:bCs/>
+          <w:sz w:val="22"/>
+          <w:szCs w:val="22"/>
+        </w:rPr>
+      </w:pPr>
+      <w:r>
+        <w:rPr>
+          <w:rFonts w:ascii="Arial" w:hAnsi="Arial" w:cs="Arial"/>
+          <w:bCs/>
+          <w:sz w:val="22"/>
+          <w:szCs w:val="22"/>
+        </w:rPr>
+        <w:t>Google</w:t>
+      </w:r>
+      <w:r>
+        <w:rPr>
+          <w:rFonts w:ascii="Arial" w:hAnsi="Arial" w:cs="Arial"/>
+          <w:bCs/>
+          <w:sz w:val="22"/>
+          <w:szCs w:val="22"/>
+        </w:rPr>
+        <w:t xml:space="preserve"> your error message or your “how do you…” question and often you will find a solution on the web. This is a completely normal part of coding so embrace it!</w:t>
+      </w:r>
+    </w:p>
+    <w:p>
+      <w:pPr>
+        <w:widowControl/>
+        <w:autoSpaceDE/>
+        <w:autoSpaceDN/>
+        <w:ind w:left="1260"/>
+        <w:rPr>
+          <w:rFonts w:ascii="Arial" w:hAnsi="Arial" w:cs="Arial"/>
+          <w:bCs/>
+          <w:sz w:val="22"/>
+          <w:szCs w:val="22"/>
+        </w:rPr>
+      </w:pPr>
+      <w:r>
+        <w:rPr>
+          <w:rFonts w:ascii="Arial" w:hAnsi="Arial" w:cs="Arial"/>
+          <w:bCs/>
+          <w:sz w:val="22"/>
+          <w:szCs w:val="22"/>
+        </w:rPr>
+        <w:t xml:space="preserve">   </w:t>
+      </w:r>
+    </w:p>
+    <w:p>
+      <w:pPr>
+        <w:pStyle w:val="ListParagraph"/>
+        <w:widowControl/>
+        <w:numPr>
+          <w:ilvl w:val="0"/>
+          <w:numId w:val="15"/>
+        </w:numPr>
+        <w:autoSpaceDE/>
+        <w:autoSpaceDN/>
+        <w:rPr>
+          <w:rFonts w:ascii="Arial" w:hAnsi="Arial" w:cs="Arial"/>
+          <w:bCs/>
+          <w:sz w:val="22"/>
+          <w:szCs w:val="22"/>
+        </w:rPr>
+        <w:sectPr>
+          <w:headerReference w:type="default" r:id="rId37"/>
+          <w:footerReference w:type="default" r:id="rId38"/>
+          <w:pgSz w:w="12240" w:h="15840"/>
+          <w:pgMar w:top="720" w:right="720" w:bottom="720" w:left="720" w:header="720" w:footer="720" w:gutter="0"/>
+          <w:cols w:space="720"/>
+          <w:docGrid w:linePitch="272"/>
+        </w:sectPr>
+      </w:pPr>
     </w:p>
     <w:p>
       <w:pPr>
@@ -6172,7 +6781,7 @@
               </w:rPr>
               <w:t xml:space="preserve">Knuth DE. Literate Programming. </w:t>
             </w:r>
-            <w:hyperlink r:id="rId35" w:tooltip="The Computer Journal" w:history="1">
+            <w:hyperlink r:id="rId39" w:tooltip="The Computer Journal" w:history="1">
               <w:r>
                 <w:rPr>
                   <w:rFonts w:ascii="Arial" w:eastAsia="Times New Roman" w:hAnsi="Arial" w:cs="Arial"/>
@@ -6280,20 +6889,13 @@
                 <w:color w:val="000000"/>
               </w:rPr>
             </w:pPr>
-            <w:hyperlink r:id="rId36" w:history="1">
+            <w:hyperlink r:id="rId40" w:history="1">
               <w:r>
                 <w:rPr>
                   <w:rStyle w:val="Hyperlink"/>
                   <w:rFonts w:ascii="Arial" w:hAnsi="Arial" w:cs="Arial"/>
                 </w:rPr>
-                <w:t>3</w:t>
-              </w:r>
-              <w:r>
-                <w:rPr>
-                  <w:rStyle w:val="Hyperlink"/>
-                  <w:rFonts w:ascii="Arial" w:hAnsi="Arial" w:cs="Arial"/>
-                </w:rPr>
-                <w:t>c</w:t>
+                <w:t>3c</w:t>
               </w:r>
             </w:hyperlink>
           </w:p>
@@ -6309,7 +6911,7 @@
                 <w:color w:val="000000"/>
               </w:rPr>
             </w:pPr>
-            <w:hyperlink r:id="rId37" w:history="1">
+            <w:hyperlink r:id="rId41" w:history="1">
               <w:r>
                 <w:rPr>
                   <w:rStyle w:val="Hyperlink"/>
@@ -6477,7 +7079,7 @@
       </w:tr>
       <w:tr>
         <w:trPr>
-          <w:trHeight w:val="611"/>
+          <w:trHeight w:val="2906"/>
         </w:trPr>
         <w:tc>
           <w:tcPr>
@@ -6575,7 +7177,7 @@
               </w:rPr>
               <w:t xml:space="preserve"> </w:t>
             </w:r>
-            <w:hyperlink r:id="rId38" w:history="1">
+            <w:hyperlink r:id="rId42" w:history="1">
               <w:r>
                 <w:rPr>
                   <w:rStyle w:val="Hyperlink"/>
@@ -6637,7 +7239,7 @@
             <w:r>
               <w:t xml:space="preserve"> </w:t>
             </w:r>
-            <w:hyperlink r:id="rId39" w:history="1">
+            <w:hyperlink r:id="rId43" w:history="1">
               <w:r>
                 <w:rPr>
                   <w:rStyle w:val="Hyperlink"/>
@@ -6673,7 +7275,7 @@
               </w:rPr>
               <w:t xml:space="preserve">Peng 2: </w:t>
             </w:r>
-            <w:hyperlink r:id="rId40" w:history="1">
+            <w:hyperlink r:id="rId44" w:history="1">
               <w:r>
                 <w:rPr>
                   <w:rStyle w:val="Hyperlink"/>
@@ -6709,7 +7311,7 @@
               </w:rPr>
               <w:t xml:space="preserve">Peng 3: </w:t>
             </w:r>
-            <w:hyperlink r:id="rId41" w:history="1">
+            <w:hyperlink r:id="rId45" w:history="1">
               <w:r>
                 <w:rPr>
                   <w:rStyle w:val="Hyperlink"/>
@@ -6872,6 +7474,54 @@
               </w:rPr>
               <w:t>Reproducible research assignment (R markdown and code annotation of height assignment)</w:t>
             </w:r>
+          </w:p>
+          <w:p>
+            <w:pPr>
+              <w:widowControl/>
+              <w:autoSpaceDE/>
+              <w:autoSpaceDN/>
+              <w:spacing w:line="276" w:lineRule="auto"/>
+              <w:rPr>
+                <w:rFonts w:ascii="Arial" w:hAnsi="Arial" w:cs="Arial"/>
+                <w:bCs/>
+              </w:rPr>
+            </w:pPr>
+          </w:p>
+          <w:p>
+            <w:pPr>
+              <w:widowControl/>
+              <w:autoSpaceDE/>
+              <w:autoSpaceDN/>
+              <w:spacing w:line="276" w:lineRule="auto"/>
+              <w:rPr>
+                <w:rFonts w:ascii="Arial" w:hAnsi="Arial" w:cs="Arial"/>
+                <w:bCs/>
+              </w:rPr>
+            </w:pPr>
+          </w:p>
+          <w:p>
+            <w:pPr>
+              <w:widowControl/>
+              <w:autoSpaceDE/>
+              <w:autoSpaceDN/>
+              <w:spacing w:line="276" w:lineRule="auto"/>
+              <w:rPr>
+                <w:rFonts w:ascii="Arial" w:hAnsi="Arial" w:cs="Arial"/>
+                <w:bCs/>
+              </w:rPr>
+            </w:pPr>
+          </w:p>
+          <w:p>
+            <w:pPr>
+              <w:widowControl/>
+              <w:autoSpaceDE/>
+              <w:autoSpaceDN/>
+              <w:spacing w:line="276" w:lineRule="auto"/>
+              <w:rPr>
+                <w:rFonts w:ascii="Arial" w:hAnsi="Arial" w:cs="Arial"/>
+                <w:bCs/>
+              </w:rPr>
+            </w:pPr>
           </w:p>
           <w:p>
             <w:pPr>
@@ -7219,7 +7869,7 @@
               </w:rPr>
               <w:t xml:space="preserve">Quick-R Generalized Linear Models </w:t>
             </w:r>
-            <w:hyperlink r:id="rId42" w:history="1">
+            <w:hyperlink r:id="rId46" w:history="1">
               <w:r>
                 <w:rPr>
                   <w:rStyle w:val="Hyperlink"/>
@@ -7418,6 +8068,8 @@
             </w:r>
           </w:p>
         </w:tc>
+        <w:bookmarkStart w:id="2" w:name="_GoBack"/>
+        <w:bookmarkEnd w:id="2"/>
       </w:tr>
       <w:tr>
         <w:trPr>
@@ -7667,6 +8319,19 @@
               <w:ind w:left="0"/>
               <w:rPr>
                 <w:rFonts w:ascii="Arial" w:hAnsi="Arial" w:cs="Arial"/>
+                <w:color w:val="000000"/>
+              </w:rPr>
+            </w:pPr>
+          </w:p>
+          <w:p>
+            <w:pPr>
+              <w:pStyle w:val="ListParagraph"/>
+              <w:widowControl/>
+              <w:autoSpaceDE/>
+              <w:autoSpaceDN/>
+              <w:ind w:left="0"/>
+              <w:rPr>
+                <w:rFonts w:ascii="Arial" w:hAnsi="Arial" w:cs="Arial"/>
                 <w:bCs/>
               </w:rPr>
             </w:pPr>
@@ -7689,7 +8354,7 @@
       </w:tr>
       <w:tr>
         <w:trPr>
-          <w:trHeight w:val="1286"/>
+          <w:trHeight w:val="1115"/>
         </w:trPr>
         <w:tc>
           <w:tcPr>
@@ -7888,13 +8553,6 @@
                 <w:bCs/>
               </w:rPr>
             </w:pPr>
-            <w:r>
-              <w:rPr>
-                <w:rFonts w:ascii="Arial" w:hAnsi="Arial" w:cs="Arial"/>
-                <w:bCs/>
-              </w:rPr>
-              <w:t>Peer review 3</w:t>
-            </w:r>
           </w:p>
         </w:tc>
       </w:tr>
@@ -8023,7 +8681,7 @@
               </w:rPr>
               <w:t xml:space="preserve">A Practical Guide to Understanding Kaplan-Meier Curves </w:t>
             </w:r>
-            <w:hyperlink r:id="rId43" w:history="1">
+            <w:hyperlink r:id="rId47" w:history="1">
               <w:r>
                 <w:rPr>
                   <w:rStyle w:val="Hyperlink"/>
@@ -8175,7 +8833,13 @@
               <w:rPr>
                 <w:rFonts w:ascii="Arial" w:hAnsi="Arial" w:cs="Arial"/>
               </w:rPr>
-              <w:t>Peer review 4</w:t>
+              <w:t>Peer review</w:t>
+            </w:r>
+            <w:r>
+              <w:rPr>
+                <w:rFonts w:ascii="Arial" w:hAnsi="Arial" w:cs="Arial"/>
+              </w:rPr>
+              <w:t xml:space="preserve"> 3</w:t>
             </w:r>
           </w:p>
         </w:tc>
@@ -8375,8 +9039,6 @@
                 <w:rFonts w:ascii="Arial" w:hAnsi="Arial" w:cs="Arial"/>
               </w:rPr>
             </w:pPr>
-            <w:bookmarkStart w:id="2" w:name="_GoBack"/>
-            <w:bookmarkEnd w:id="2"/>
           </w:p>
           <w:p>
             <w:pPr>
@@ -8394,7 +9056,13 @@
               <w:rPr>
                 <w:rFonts w:ascii="Arial" w:hAnsi="Arial" w:cs="Arial"/>
               </w:rPr>
-              <w:t>Peer review 5</w:t>
+              <w:t xml:space="preserve">Peer review </w:t>
+            </w:r>
+            <w:r>
+              <w:rPr>
+                <w:rFonts w:ascii="Arial" w:hAnsi="Arial" w:cs="Arial"/>
+              </w:rPr>
+              <w:t>4</w:t>
             </w:r>
           </w:p>
         </w:tc>
@@ -9074,27 +9742,13 @@
                 <w:rFonts w:ascii="Arial" w:hAnsi="Arial" w:cs="Arial"/>
               </w:rPr>
             </w:pPr>
-            <w:hyperlink r:id="rId44" w:history="1">
+            <w:hyperlink r:id="rId48" w:history="1">
               <w:r>
                 <w:rPr>
                   <w:rStyle w:val="Hyperlink"/>
                   <w:rFonts w:ascii="Arial" w:hAnsi="Arial" w:cs="Arial"/>
                 </w:rPr>
-                <w:t>http://amstat.tandfonline.com/doi/pdf/10.1080/00031305.2016.1154108?needAc</w:t>
-              </w:r>
-              <w:r>
-                <w:rPr>
-                  <w:rStyle w:val="Hyperlink"/>
-                  <w:rFonts w:ascii="Arial" w:hAnsi="Arial" w:cs="Arial"/>
-                </w:rPr>
-                <w:t>c</w:t>
-              </w:r>
-              <w:r>
-                <w:rPr>
-                  <w:rStyle w:val="Hyperlink"/>
-                  <w:rFonts w:ascii="Arial" w:hAnsi="Arial" w:cs="Arial"/>
-                </w:rPr>
-                <w:t>ess=true</w:t>
+                <w:t>http://amstat.tandfonline.com/doi/pdf/10.1080/00031305.2016.1154108?needAccess=true</w:t>
               </w:r>
             </w:hyperlink>
           </w:p>
@@ -9446,7 +10100,14 @@
                 <w:rFonts w:ascii="Arial" w:hAnsi="Arial" w:cs="Arial"/>
                 <w:bCs/>
               </w:rPr>
-              <w:t>Peer review 6</w:t>
+              <w:t xml:space="preserve">Peer review </w:t>
+            </w:r>
+            <w:r>
+              <w:rPr>
+                <w:rFonts w:ascii="Arial" w:hAnsi="Arial" w:cs="Arial"/>
+                <w:bCs/>
+              </w:rPr>
+              <w:t>5</w:t>
             </w:r>
           </w:p>
         </w:tc>
@@ -9927,7 +10588,7 @@
       <w:rPr>
         <w:noProof/>
       </w:rPr>
-      <w:t>1</w:t>
+      <w:t>8</w:t>
     </w:r>
     <w:r>
       <w:rPr>
@@ -10470,6 +11131,119 @@
     </w:lvl>
   </w:abstractNum>
   <w:abstractNum w:abstractNumId="4" w15:restartNumberingAfterBreak="0">
+    <w:nsid w:val="25294342"/>
+    <w:multiLevelType w:val="hybridMultilevel"/>
+    <w:tmpl w:val="E5A0EF46"/>
+    <w:lvl w:ilvl="0" w:tplc="04090001">
+      <w:start w:val="1"/>
+      <w:numFmt w:val="bullet"/>
+      <w:lvlText w:val=""/>
+      <w:lvlJc w:val="left"/>
+      <w:pPr>
+        <w:ind w:left="900" w:hanging="360"/>
+      </w:pPr>
+      <w:rPr>
+        <w:rFonts w:ascii="Symbol" w:hAnsi="Symbol" w:hint="default"/>
+      </w:rPr>
+    </w:lvl>
+    <w:lvl w:ilvl="1" w:tplc="04090003">
+      <w:start w:val="1"/>
+      <w:numFmt w:val="bullet"/>
+      <w:lvlText w:val="o"/>
+      <w:lvlJc w:val="left"/>
+      <w:pPr>
+        <w:ind w:left="1620" w:hanging="360"/>
+      </w:pPr>
+      <w:rPr>
+        <w:rFonts w:ascii="Courier New" w:hAnsi="Courier New" w:cs="Courier New" w:hint="default"/>
+      </w:rPr>
+    </w:lvl>
+    <w:lvl w:ilvl="2" w:tplc="04090005" w:tentative="1">
+      <w:start w:val="1"/>
+      <w:numFmt w:val="bullet"/>
+      <w:lvlText w:val=""/>
+      <w:lvlJc w:val="left"/>
+      <w:pPr>
+        <w:ind w:left="2340" w:hanging="360"/>
+      </w:pPr>
+      <w:rPr>
+        <w:rFonts w:ascii="Wingdings" w:hAnsi="Wingdings" w:hint="default"/>
+      </w:rPr>
+    </w:lvl>
+    <w:lvl w:ilvl="3" w:tplc="04090001" w:tentative="1">
+      <w:start w:val="1"/>
+      <w:numFmt w:val="bullet"/>
+      <w:lvlText w:val=""/>
+      <w:lvlJc w:val="left"/>
+      <w:pPr>
+        <w:ind w:left="3060" w:hanging="360"/>
+      </w:pPr>
+      <w:rPr>
+        <w:rFonts w:ascii="Symbol" w:hAnsi="Symbol" w:hint="default"/>
+      </w:rPr>
+    </w:lvl>
+    <w:lvl w:ilvl="4" w:tplc="04090003" w:tentative="1">
+      <w:start w:val="1"/>
+      <w:numFmt w:val="bullet"/>
+      <w:lvlText w:val="o"/>
+      <w:lvlJc w:val="left"/>
+      <w:pPr>
+        <w:ind w:left="3780" w:hanging="360"/>
+      </w:pPr>
+      <w:rPr>
+        <w:rFonts w:ascii="Courier New" w:hAnsi="Courier New" w:cs="Courier New" w:hint="default"/>
+      </w:rPr>
+    </w:lvl>
+    <w:lvl w:ilvl="5" w:tplc="04090005" w:tentative="1">
+      <w:start w:val="1"/>
+      <w:numFmt w:val="bullet"/>
+      <w:lvlText w:val=""/>
+      <w:lvlJc w:val="left"/>
+      <w:pPr>
+        <w:ind w:left="4500" w:hanging="360"/>
+      </w:pPr>
+      <w:rPr>
+        <w:rFonts w:ascii="Wingdings" w:hAnsi="Wingdings" w:hint="default"/>
+      </w:rPr>
+    </w:lvl>
+    <w:lvl w:ilvl="6" w:tplc="04090001" w:tentative="1">
+      <w:start w:val="1"/>
+      <w:numFmt w:val="bullet"/>
+      <w:lvlText w:val=""/>
+      <w:lvlJc w:val="left"/>
+      <w:pPr>
+        <w:ind w:left="5220" w:hanging="360"/>
+      </w:pPr>
+      <w:rPr>
+        <w:rFonts w:ascii="Symbol" w:hAnsi="Symbol" w:hint="default"/>
+      </w:rPr>
+    </w:lvl>
+    <w:lvl w:ilvl="7" w:tplc="04090003" w:tentative="1">
+      <w:start w:val="1"/>
+      <w:numFmt w:val="bullet"/>
+      <w:lvlText w:val="o"/>
+      <w:lvlJc w:val="left"/>
+      <w:pPr>
+        <w:ind w:left="5940" w:hanging="360"/>
+      </w:pPr>
+      <w:rPr>
+        <w:rFonts w:ascii="Courier New" w:hAnsi="Courier New" w:cs="Courier New" w:hint="default"/>
+      </w:rPr>
+    </w:lvl>
+    <w:lvl w:ilvl="8" w:tplc="04090005" w:tentative="1">
+      <w:start w:val="1"/>
+      <w:numFmt w:val="bullet"/>
+      <w:lvlText w:val=""/>
+      <w:lvlJc w:val="left"/>
+      <w:pPr>
+        <w:ind w:left="6660" w:hanging="360"/>
+      </w:pPr>
+      <w:rPr>
+        <w:rFonts w:ascii="Wingdings" w:hAnsi="Wingdings" w:hint="default"/>
+      </w:rPr>
+    </w:lvl>
+  </w:abstractNum>
+  <w:abstractNum w:abstractNumId="5" w15:restartNumberingAfterBreak="0">
     <w:nsid w:val="27A76E31"/>
     <w:multiLevelType w:val="hybridMultilevel"/>
     <w:tmpl w:val="22B0023C"/>
@@ -10616,7 +11390,7 @@
       </w:rPr>
     </w:lvl>
   </w:abstractNum>
-  <w:abstractNum w:abstractNumId="5" w15:restartNumberingAfterBreak="0">
+  <w:abstractNum w:abstractNumId="6" w15:restartNumberingAfterBreak="0">
     <w:nsid w:val="38014D64"/>
     <w:multiLevelType w:val="hybridMultilevel"/>
     <w:tmpl w:val="E54E8C34"/>
@@ -10705,7 +11479,7 @@
       </w:pPr>
     </w:lvl>
   </w:abstractNum>
-  <w:abstractNum w:abstractNumId="6" w15:restartNumberingAfterBreak="0">
+  <w:abstractNum w:abstractNumId="7" w15:restartNumberingAfterBreak="0">
     <w:nsid w:val="40DA23DC"/>
     <w:multiLevelType w:val="hybridMultilevel"/>
     <w:tmpl w:val="73562A38"/>
@@ -10794,7 +11568,7 @@
       </w:pPr>
     </w:lvl>
   </w:abstractNum>
-  <w:abstractNum w:abstractNumId="7" w15:restartNumberingAfterBreak="0">
+  <w:abstractNum w:abstractNumId="8" w15:restartNumberingAfterBreak="0">
     <w:nsid w:val="423D65BA"/>
     <w:multiLevelType w:val="hybridMultilevel"/>
     <w:tmpl w:val="A20AEEAC"/>
@@ -10880,7 +11654,7 @@
       </w:pPr>
     </w:lvl>
   </w:abstractNum>
-  <w:abstractNum w:abstractNumId="8" w15:restartNumberingAfterBreak="0">
+  <w:abstractNum w:abstractNumId="9" w15:restartNumberingAfterBreak="0">
     <w:nsid w:val="442D2E07"/>
     <w:multiLevelType w:val="hybridMultilevel"/>
     <w:tmpl w:val="5B289F42"/>
@@ -10993,7 +11767,7 @@
       </w:rPr>
     </w:lvl>
   </w:abstractNum>
-  <w:abstractNum w:abstractNumId="9" w15:restartNumberingAfterBreak="0">
+  <w:abstractNum w:abstractNumId="10" w15:restartNumberingAfterBreak="0">
     <w:nsid w:val="51E7628D"/>
     <w:multiLevelType w:val="hybridMultilevel"/>
     <w:tmpl w:val="F1341C74"/>
@@ -11106,7 +11880,7 @@
       </w:rPr>
     </w:lvl>
   </w:abstractNum>
-  <w:abstractNum w:abstractNumId="10" w15:restartNumberingAfterBreak="0">
+  <w:abstractNum w:abstractNumId="11" w15:restartNumberingAfterBreak="0">
     <w:nsid w:val="621A44F1"/>
     <w:multiLevelType w:val="hybridMultilevel"/>
     <w:tmpl w:val="2F2045D0"/>
@@ -11219,7 +11993,7 @@
       </w:rPr>
     </w:lvl>
   </w:abstractNum>
-  <w:abstractNum w:abstractNumId="11" w15:restartNumberingAfterBreak="0">
+  <w:abstractNum w:abstractNumId="12" w15:restartNumberingAfterBreak="0">
     <w:nsid w:val="6F044ACE"/>
     <w:multiLevelType w:val="hybridMultilevel"/>
     <w:tmpl w:val="F4C2819A"/>
@@ -11308,7 +12082,7 @@
       </w:pPr>
     </w:lvl>
   </w:abstractNum>
-  <w:abstractNum w:abstractNumId="12" w15:restartNumberingAfterBreak="0">
+  <w:abstractNum w:abstractNumId="13" w15:restartNumberingAfterBreak="0">
     <w:nsid w:val="702504C1"/>
     <w:multiLevelType w:val="hybridMultilevel"/>
     <w:tmpl w:val="001C92DE"/>
@@ -11428,7 +12202,7 @@
       </w:rPr>
     </w:lvl>
   </w:abstractNum>
-  <w:abstractNum w:abstractNumId="13" w15:restartNumberingAfterBreak="0">
+  <w:abstractNum w:abstractNumId="14" w15:restartNumberingAfterBreak="0">
     <w:nsid w:val="79B857AF"/>
     <w:multiLevelType w:val="hybridMultilevel"/>
     <w:tmpl w:val="328CB24E"/>
@@ -11545,7 +12319,7 @@
     <w:abstractNumId w:val="2"/>
   </w:num>
   <w:num w:numId="2">
-    <w:abstractNumId w:val="4"/>
+    <w:abstractNumId w:val="5"/>
   </w:num>
   <w:num w:numId="3">
     <w:abstractNumId w:val="3"/>
@@ -11554,34 +12328,37 @@
     <w:abstractNumId w:val="1"/>
   </w:num>
   <w:num w:numId="5">
+    <w:abstractNumId w:val="13"/>
+  </w:num>
+  <w:num w:numId="6">
+    <w:abstractNumId w:val="7"/>
+  </w:num>
+  <w:num w:numId="7">
+    <w:abstractNumId w:val="9"/>
+  </w:num>
+  <w:num w:numId="8">
     <w:abstractNumId w:val="12"/>
   </w:num>
-  <w:num w:numId="6">
-    <w:abstractNumId w:val="6"/>
+  <w:num w:numId="9">
+    <w:abstractNumId w:val="11"/>
   </w:num>
-  <w:num w:numId="7">
+  <w:num w:numId="10">
+    <w:abstractNumId w:val="10"/>
+  </w:num>
+  <w:num w:numId="11">
+    <w:abstractNumId w:val="14"/>
+  </w:num>
+  <w:num w:numId="12">
     <w:abstractNumId w:val="8"/>
   </w:num>
-  <w:num w:numId="8">
-    <w:abstractNumId w:val="11"/>
-  </w:num>
-  <w:num w:numId="9">
-    <w:abstractNumId w:val="10"/>
-  </w:num>
-  <w:num w:numId="10">
-    <w:abstractNumId w:val="9"/>
-  </w:num>
-  <w:num w:numId="11">
-    <w:abstractNumId w:val="13"/>
-  </w:num>
-  <w:num w:numId="12">
-    <w:abstractNumId w:val="7"/>
-  </w:num>
   <w:num w:numId="13">
-    <w:abstractNumId w:val="5"/>
+    <w:abstractNumId w:val="6"/>
   </w:num>
   <w:num w:numId="14">
     <w:abstractNumId w:val="0"/>
+  </w:num>
+  <w:num w:numId="15">
+    <w:abstractNumId w:val="4"/>
   </w:num>
   <w:numIdMacAtCleanup w:val="11"/>
 </w:numbering>
@@ -16661,7 +17438,7 @@
 </file>
 
 <file path=customXml/itemProps1.xml><?xml version="1.0" encoding="utf-8"?>
-<ds:datastoreItem xmlns:ds="http://schemas.openxmlformats.org/officeDocument/2006/customXml" ds:itemID="{A7C7A0CA-93DF-40F0-934E-A3799E212767}">
+<ds:datastoreItem xmlns:ds="http://schemas.openxmlformats.org/officeDocument/2006/customXml" ds:itemID="{1036FB80-51E1-445A-80BE-B37D4235AB1D}">
   <ds:schemaRefs>
     <ds:schemaRef ds:uri="http://schemas.openxmlformats.org/officeDocument/2006/bibliography"/>
   </ds:schemaRefs>

</xml_diff>

<commit_message>
changed due date for concept proposal
</commit_message>
<xml_diff>
--- a/ADA_course_outline.docx
+++ b/ADA_course_outline.docx
@@ -633,8 +633,6 @@
         <w:tab/>
         <w:t>Xiaoyan: 11-12 pm Rm 104 of Brown Hall</w:t>
       </w:r>
-      <w:bookmarkStart w:id="0" w:name="_GoBack"/>
-      <w:bookmarkEnd w:id="0"/>
     </w:p>
     <w:p>
       <w:pPr>
@@ -1484,8 +1482,8 @@
         </w:rPr>
         <w:t xml:space="preserve"> </w:t>
       </w:r>
-      <w:bookmarkStart w:id="1" w:name="OLE_LINK1"/>
-      <w:bookmarkStart w:id="2" w:name="OLE_LINK2"/>
+      <w:bookmarkStart w:id="0" w:name="OLE_LINK1"/>
+      <w:bookmarkStart w:id="1" w:name="OLE_LINK2"/>
       <w:r>
         <w:rPr>
           <w:rFonts w:ascii="Arial" w:hAnsi="Arial" w:cs="Arial"/>
@@ -2225,7 +2223,16 @@
           <w:sz w:val="22"/>
           <w:szCs w:val="22"/>
         </w:rPr>
-        <w:t>, a University-wide resource, provides diagnostic and academic accommodations support and referrals.</w:t>
+        <w:t xml:space="preserve">, a University-wide resource, provides </w:t>
+      </w:r>
+      <w:r>
+        <w:rPr>
+          <w:rFonts w:ascii="Arial" w:hAnsi="Arial" w:cs="Arial"/>
+          <w:sz w:val="22"/>
+          <w:szCs w:val="22"/>
+        </w:rPr>
+        <w:lastRenderedPageBreak/>
+        <w:t>diagnostic and academic accommodations support and referrals.</w:t>
       </w:r>
     </w:p>
     <w:p>
@@ -2244,7 +2251,6 @@
           <w:szCs w:val="22"/>
           <w:u w:val="single"/>
         </w:rPr>
-        <w:lastRenderedPageBreak/>
         <w:t>English Language Proficiency</w:t>
       </w:r>
       <w:r>
@@ -2720,7 +2726,16 @@
           <w:sz w:val="22"/>
           <w:szCs w:val="22"/>
         </w:rPr>
-        <w:t xml:space="preserve">:  The University has a process through which students, faculty, staff and community members who have experienced or witnessed incidents of bias, prejudice or discrimination against a student can report their experiences to the University’s Bias Report and Support System (BRSS) team.  See:  </w:t>
+        <w:t xml:space="preserve">:  The University has a process through which students, faculty, staff and community members </w:t>
+      </w:r>
+      <w:r>
+        <w:rPr>
+          <w:rFonts w:ascii="Arial" w:hAnsi="Arial" w:cs="Arial"/>
+          <w:sz w:val="22"/>
+          <w:szCs w:val="22"/>
+        </w:rPr>
+        <w:lastRenderedPageBreak/>
+        <w:t xml:space="preserve">who have experienced or witnessed incidents of bias, prejudice or discrimination against a student can report their experiences to the University’s Bias Report and Support System (BRSS) team.  See:  </w:t>
       </w:r>
       <w:hyperlink r:id="rId23" w:history="1">
         <w:r>
@@ -2860,8 +2875,8 @@
         </w:rPr>
       </w:pPr>
     </w:p>
+    <w:bookmarkEnd w:id="0"/>
     <w:bookmarkEnd w:id="1"/>
-    <w:bookmarkEnd w:id="2"/>
     <w:p>
       <w:pPr>
         <w:pStyle w:val="1AutoList2"/>
@@ -4018,6 +4033,7 @@
           <w:sz w:val="22"/>
           <w:szCs w:val="22"/>
         </w:rPr>
+        <w:lastRenderedPageBreak/>
         <w:t>ASSIGNMENTS AND GRADING CRITERIA</w:t>
       </w:r>
     </w:p>
@@ -5521,7 +5537,16 @@
           <w:sz w:val="22"/>
           <w:szCs w:val="22"/>
         </w:rPr>
-        <w:t xml:space="preserve"> (</w:t>
+        <w:t xml:space="preserve"> </w:t>
+      </w:r>
+      <w:r>
+        <w:rPr>
+          <w:rFonts w:ascii="Arial" w:hAnsi="Arial" w:cs="Arial"/>
+          <w:sz w:val="22"/>
+          <w:szCs w:val="22"/>
+        </w:rPr>
+        <w:lastRenderedPageBreak/>
+        <w:t>(</w:t>
       </w:r>
       <w:hyperlink r:id="rId31" w:history="1">
         <w:r>
@@ -8180,13 +8205,6 @@
                 <w:color w:val="000000"/>
               </w:rPr>
             </w:pPr>
-            <w:r>
-              <w:rPr>
-                <w:rFonts w:ascii="Arial" w:hAnsi="Arial" w:cs="Arial"/>
-                <w:bCs/>
-              </w:rPr>
-              <w:t>Concept proposal for project</w:t>
-            </w:r>
           </w:p>
         </w:tc>
       </w:tr>
@@ -8217,6 +8235,7 @@
                 <w:b/>
                 <w:bCs/>
               </w:rPr>
+              <w:lastRenderedPageBreak/>
               <w:t>6:</w:t>
             </w:r>
             <w:r>
@@ -8672,6 +8691,15 @@
                 <w:bCs/>
               </w:rPr>
             </w:pPr>
+            <w:r>
+              <w:rPr>
+                <w:rFonts w:ascii="Arial" w:hAnsi="Arial" w:cs="Arial"/>
+                <w:bCs/>
+              </w:rPr>
+              <w:t>Concept proposal for project</w:t>
+            </w:r>
+            <w:bookmarkStart w:id="2" w:name="_GoBack"/>
+            <w:bookmarkEnd w:id="2"/>
           </w:p>
         </w:tc>
       </w:tr>
@@ -9725,7 +9753,14 @@
               <w:rPr>
                 <w:rFonts w:ascii="Arial" w:hAnsi="Arial" w:cs="Arial"/>
               </w:rPr>
-              <w:t>Sensitivity analyses for selection bias and missing data</w:t>
+              <w:t xml:space="preserve">Sensitivity analyses for selection </w:t>
+            </w:r>
+            <w:r>
+              <w:rPr>
+                <w:rFonts w:ascii="Arial" w:hAnsi="Arial" w:cs="Arial"/>
+              </w:rPr>
+              <w:lastRenderedPageBreak/>
+              <w:t>bias and missing data</w:t>
             </w:r>
           </w:p>
         </w:tc>
@@ -9747,6 +9782,7 @@
                 <w:rFonts w:ascii="Arial" w:hAnsi="Arial" w:cs="Arial"/>
                 <w:b/>
               </w:rPr>
+              <w:lastRenderedPageBreak/>
               <w:t>HW11:</w:t>
             </w:r>
             <w:r>
@@ -17557,7 +17593,7 @@
 </file>
 
 <file path=customXml/itemProps1.xml><?xml version="1.0" encoding="utf-8"?>
-<ds:datastoreItem xmlns:ds="http://schemas.openxmlformats.org/officeDocument/2006/customXml" ds:itemID="{3DAA807B-EAA2-4B94-B01B-B37EFADFA25E}">
+<ds:datastoreItem xmlns:ds="http://schemas.openxmlformats.org/officeDocument/2006/customXml" ds:itemID="{396BA376-AC42-435E-A5E2-A0C8C2F929B0}">
   <ds:schemaRefs>
     <ds:schemaRef ds:uri="http://schemas.openxmlformats.org/officeDocument/2006/bibliography"/>
   </ds:schemaRefs>

</xml_diff>

<commit_message>
class 6 readings added
</commit_message>
<xml_diff>
--- a/ADA_course_outline.docx
+++ b/ADA_course_outline.docx
@@ -117,8 +117,6 @@
         </w:rPr>
         <w:t xml:space="preserve">Special topics: Advanced data analysis </w:t>
       </w:r>
-      <w:bookmarkStart w:id="0" w:name="_GoBack"/>
-      <w:bookmarkEnd w:id="0"/>
       <w:r>
         <w:rPr>
           <w:rFonts w:ascii="Arial" w:hAnsi="Arial" w:cs="Arial"/>
@@ -1516,8 +1514,8 @@
         </w:rPr>
         <w:t xml:space="preserve"> </w:t>
       </w:r>
-      <w:bookmarkStart w:id="1" w:name="OLE_LINK1"/>
-      <w:bookmarkStart w:id="2" w:name="OLE_LINK2"/>
+      <w:bookmarkStart w:id="0" w:name="OLE_LINK1"/>
+      <w:bookmarkStart w:id="1" w:name="OLE_LINK2"/>
       <w:r>
         <w:rPr>
           <w:rFonts w:ascii="Arial" w:hAnsi="Arial" w:cs="Arial"/>
@@ -2901,8 +2899,8 @@
         </w:rPr>
       </w:pPr>
     </w:p>
+    <w:bookmarkEnd w:id="0"/>
     <w:bookmarkEnd w:id="1"/>
-    <w:bookmarkEnd w:id="2"/>
     <w:p>
       <w:pPr>
         <w:pStyle w:val="1AutoList2"/>
@@ -8321,44 +8319,184 @@
           <w:p>
             <w:pPr>
               <w:widowControl/>
+              <w:numPr>
+                <w:ilvl w:val="0"/>
+                <w:numId w:val="17"/>
+              </w:numPr>
               <w:autoSpaceDE/>
               <w:autoSpaceDN/>
               <w:rPr>
                 <w:rFonts w:ascii="Arial" w:hAnsi="Arial" w:cs="Arial"/>
-                <w:b/>
                 <w:bCs/>
               </w:rPr>
             </w:pPr>
-            <w:r>
-              <w:rPr>
-                <w:rFonts w:ascii="Arial" w:hAnsi="Arial" w:cs="Arial"/>
-                <w:b/>
-                <w:bCs/>
-              </w:rPr>
-              <w:t>TBD</w:t>
+            <w:hyperlink r:id="rId47" w:history="1">
+              <w:r>
+                <w:rPr>
+                  <w:rStyle w:val="Hyperlink"/>
+                  <w:rFonts w:ascii="Arial" w:hAnsi="Arial" w:cs="Arial"/>
+                  <w:bCs/>
+                </w:rPr>
+                <w:t>https://stats.idre.ucla.edu/r/dae/multinomial-logistic-regression/</w:t>
+              </w:r>
+            </w:hyperlink>
+            <w:r>
+              <w:rPr>
+                <w:rFonts w:ascii="Arial" w:hAnsi="Arial" w:cs="Arial"/>
+                <w:bCs/>
+              </w:rPr>
+              <w:t xml:space="preserve"> </w:t>
             </w:r>
           </w:p>
           <w:p>
             <w:pPr>
-              <w:pStyle w:val="ListParagraph"/>
+              <w:widowControl/>
+              <w:numPr>
+                <w:ilvl w:val="0"/>
+                <w:numId w:val="17"/>
+              </w:numPr>
+              <w:autoSpaceDE/>
+              <w:autoSpaceDN/>
+              <w:rPr>
+                <w:rFonts w:ascii="Arial" w:hAnsi="Arial" w:cs="Arial"/>
+                <w:bCs/>
+              </w:rPr>
+            </w:pPr>
+            <w:hyperlink r:id="rId48" w:history="1">
+              <w:r>
+                <w:rPr>
+                  <w:rStyle w:val="Hyperlink"/>
+                  <w:rFonts w:ascii="Arial" w:hAnsi="Arial" w:cs="Arial"/>
+                  <w:bCs/>
+                </w:rPr>
+                <w:t>https://stats.idre.ucla.edu/r/dae/ordinal-logistic-regression/</w:t>
+              </w:r>
+            </w:hyperlink>
+          </w:p>
+          <w:p>
+            <w:pPr>
+              <w:widowControl/>
+              <w:numPr>
+                <w:ilvl w:val="0"/>
+                <w:numId w:val="17"/>
+              </w:numPr>
+              <w:autoSpaceDE/>
+              <w:autoSpaceDN/>
+              <w:rPr>
+                <w:rFonts w:ascii="Arial" w:hAnsi="Arial" w:cs="Arial"/>
+                <w:bCs/>
+              </w:rPr>
+            </w:pPr>
+            <w:r>
+              <w:rPr>
+                <w:rFonts w:ascii="Arial" w:hAnsi="Arial" w:cs="Arial"/>
+                <w:bCs/>
+              </w:rPr>
+              <w:t xml:space="preserve">Denham BE. </w:t>
+            </w:r>
+            <w:r>
+              <w:rPr>
+                <w:rFonts w:ascii="Arial" w:hAnsi="Arial" w:cs="Arial"/>
+                <w:bCs/>
+              </w:rPr>
+              <w:t>Determinants of Anabolic-Androgenic</w:t>
+            </w:r>
+            <w:r>
+              <w:rPr>
+                <w:rFonts w:ascii="Arial" w:hAnsi="Arial" w:cs="Arial"/>
+                <w:bCs/>
+              </w:rPr>
+              <w:t xml:space="preserve"> </w:t>
+            </w:r>
+            <w:r>
+              <w:rPr>
+                <w:rFonts w:ascii="Arial" w:hAnsi="Arial" w:cs="Arial"/>
+                <w:bCs/>
+              </w:rPr>
+              <w:t>Steroid Risk Perceptions in Youth</w:t>
+            </w:r>
+            <w:r>
+              <w:rPr>
+                <w:rFonts w:ascii="Arial" w:hAnsi="Arial" w:cs="Arial"/>
+                <w:bCs/>
+              </w:rPr>
+              <w:t xml:space="preserve"> </w:t>
+            </w:r>
+            <w:r>
+              <w:rPr>
+                <w:rFonts w:ascii="Arial" w:hAnsi="Arial" w:cs="Arial"/>
+                <w:bCs/>
+              </w:rPr>
+              <w:t>Populations: A Multivariate Analysis</w:t>
+            </w:r>
+            <w:r>
+              <w:rPr>
+                <w:rFonts w:ascii="Arial" w:hAnsi="Arial" w:cs="Arial"/>
+                <w:bCs/>
+              </w:rPr>
+              <w:t xml:space="preserve">. </w:t>
+            </w:r>
+            <w:r>
+              <w:rPr>
+                <w:rFonts w:ascii="Arial" w:hAnsi="Arial" w:cs="Arial"/>
+                <w:bCs/>
+              </w:rPr>
+              <w:t xml:space="preserve">J Health </w:t>
+            </w:r>
+            <w:proofErr w:type="spellStart"/>
+            <w:r>
+              <w:rPr>
+                <w:rFonts w:ascii="Arial" w:hAnsi="Arial" w:cs="Arial"/>
+                <w:bCs/>
+              </w:rPr>
+              <w:t>Soc</w:t>
+            </w:r>
+            <w:proofErr w:type="spellEnd"/>
+            <w:r>
+              <w:rPr>
+                <w:rFonts w:ascii="Arial" w:hAnsi="Arial" w:cs="Arial"/>
+                <w:bCs/>
+              </w:rPr>
+              <w:t xml:space="preserve"> </w:t>
+            </w:r>
+            <w:proofErr w:type="spellStart"/>
+            <w:r>
+              <w:rPr>
+                <w:rFonts w:ascii="Arial" w:hAnsi="Arial" w:cs="Arial"/>
+                <w:bCs/>
+              </w:rPr>
+              <w:t>Behav</w:t>
+            </w:r>
+            <w:proofErr w:type="spellEnd"/>
+            <w:r>
+              <w:rPr>
+                <w:rFonts w:ascii="Arial" w:hAnsi="Arial" w:cs="Arial"/>
+                <w:bCs/>
+              </w:rPr>
+              <w:t>. 2009 Sep;50(3):277-92.</w:t>
+            </w:r>
+            <w:r>
+              <w:rPr>
+                <w:rFonts w:ascii="Arial" w:hAnsi="Arial" w:cs="Arial"/>
+                <w:bCs/>
+              </w:rPr>
+              <w:t xml:space="preserve"> (focus on methods and results)</w:t>
+            </w:r>
+            <w:bookmarkStart w:id="2" w:name="_GoBack"/>
+            <w:bookmarkEnd w:id="2"/>
+          </w:p>
+          <w:p>
+            <w:pPr>
               <w:widowControl/>
               <w:autoSpaceDE/>
               <w:autoSpaceDN/>
-              <w:ind w:left="0"/>
+              <w:ind w:left="720"/>
               <w:rPr>
                 <w:rFonts w:ascii="Arial" w:hAnsi="Arial" w:cs="Arial"/>
                 <w:b/>
                 <w:bCs/>
               </w:rPr>
             </w:pPr>
-            <w:r>
-              <w:rPr>
-                <w:rFonts w:ascii="Arial" w:hAnsi="Arial" w:cs="Arial"/>
-                <w:b/>
-                <w:bCs/>
-              </w:rPr>
-              <w:t xml:space="preserve"> </w:t>
-            </w:r>
           </w:p>
         </w:tc>
         <w:tc>
@@ -8892,7 +9030,7 @@
               </w:rPr>
               <w:t xml:space="preserve">A Practical Guide to Understanding Kaplan-Meier Curves </w:t>
             </w:r>
-            <w:hyperlink r:id="rId47" w:history="1">
+            <w:hyperlink r:id="rId49" w:history="1">
               <w:r>
                 <w:rPr>
                   <w:rStyle w:val="Hyperlink"/>
@@ -9699,6 +9837,7 @@
                 <w:b/>
                 <w:bCs/>
               </w:rPr>
+              <w:lastRenderedPageBreak/>
               <w:t>12:</w:t>
             </w:r>
             <w:r>
@@ -9817,14 +9956,7 @@
               <w:rPr>
                 <w:rFonts w:ascii="Arial" w:hAnsi="Arial" w:cs="Arial"/>
               </w:rPr>
-              <w:t xml:space="preserve">Sensitivity analyses for selection </w:t>
-            </w:r>
-            <w:r>
-              <w:rPr>
-                <w:rFonts w:ascii="Arial" w:hAnsi="Arial" w:cs="Arial"/>
-              </w:rPr>
-              <w:lastRenderedPageBreak/>
-              <w:t>bias and missing data</w:t>
+              <w:t>Sensitivity analyses for selection bias and missing data</w:t>
             </w:r>
           </w:p>
         </w:tc>
@@ -9846,7 +9978,6 @@
                 <w:rFonts w:ascii="Arial" w:hAnsi="Arial" w:cs="Arial"/>
                 <w:b/>
               </w:rPr>
-              <w:lastRenderedPageBreak/>
               <w:t>HW11:</w:t>
             </w:r>
             <w:r>
@@ -9961,7 +10092,7 @@
                 <w:rFonts w:ascii="Arial" w:hAnsi="Arial" w:cs="Arial"/>
               </w:rPr>
             </w:pPr>
-            <w:hyperlink r:id="rId48" w:history="1">
+            <w:hyperlink r:id="rId50" w:history="1">
               <w:r>
                 <w:rPr>
                   <w:rStyle w:val="Hyperlink"/>
@@ -10071,7 +10202,7 @@
                 <w:rFonts w:ascii="Arial" w:hAnsi="Arial" w:cs="Arial"/>
               </w:rPr>
             </w:pPr>
-            <w:hyperlink r:id="rId49" w:history="1">
+            <w:hyperlink r:id="rId51" w:history="1">
               <w:r>
                 <w:rPr>
                   <w:rStyle w:val="Hyperlink"/>
@@ -10837,7 +10968,7 @@
       <w:rPr>
         <w:noProof/>
       </w:rPr>
-      <w:t>8</w:t>
+      <w:t>7</w:t>
     </w:r>
     <w:r>
       <w:rPr>
@@ -12565,6 +12696,119 @@
     </w:lvl>
   </w:abstractNum>
   <w:abstractNum w:abstractNumId="15" w15:restartNumberingAfterBreak="0">
+    <w:nsid w:val="760A3633"/>
+    <w:multiLevelType w:val="hybridMultilevel"/>
+    <w:tmpl w:val="E24064B6"/>
+    <w:lvl w:ilvl="0" w:tplc="04090001">
+      <w:start w:val="1"/>
+      <w:numFmt w:val="bullet"/>
+      <w:lvlText w:val=""/>
+      <w:lvlJc w:val="left"/>
+      <w:pPr>
+        <w:ind w:left="720" w:hanging="360"/>
+      </w:pPr>
+      <w:rPr>
+        <w:rFonts w:ascii="Symbol" w:hAnsi="Symbol" w:hint="default"/>
+      </w:rPr>
+    </w:lvl>
+    <w:lvl w:ilvl="1" w:tplc="04090003">
+      <w:start w:val="1"/>
+      <w:numFmt w:val="bullet"/>
+      <w:lvlText w:val="o"/>
+      <w:lvlJc w:val="left"/>
+      <w:pPr>
+        <w:ind w:left="1440" w:hanging="360"/>
+      </w:pPr>
+      <w:rPr>
+        <w:rFonts w:ascii="Courier New" w:hAnsi="Courier New" w:cs="Courier New" w:hint="default"/>
+      </w:rPr>
+    </w:lvl>
+    <w:lvl w:ilvl="2" w:tplc="04090005">
+      <w:start w:val="1"/>
+      <w:numFmt w:val="bullet"/>
+      <w:lvlText w:val=""/>
+      <w:lvlJc w:val="left"/>
+      <w:pPr>
+        <w:ind w:left="2160" w:hanging="360"/>
+      </w:pPr>
+      <w:rPr>
+        <w:rFonts w:ascii="Wingdings" w:hAnsi="Wingdings" w:hint="default"/>
+      </w:rPr>
+    </w:lvl>
+    <w:lvl w:ilvl="3" w:tplc="04090001">
+      <w:start w:val="1"/>
+      <w:numFmt w:val="bullet"/>
+      <w:lvlText w:val=""/>
+      <w:lvlJc w:val="left"/>
+      <w:pPr>
+        <w:ind w:left="2880" w:hanging="360"/>
+      </w:pPr>
+      <w:rPr>
+        <w:rFonts w:ascii="Symbol" w:hAnsi="Symbol" w:hint="default"/>
+      </w:rPr>
+    </w:lvl>
+    <w:lvl w:ilvl="4" w:tplc="04090003">
+      <w:start w:val="1"/>
+      <w:numFmt w:val="bullet"/>
+      <w:lvlText w:val="o"/>
+      <w:lvlJc w:val="left"/>
+      <w:pPr>
+        <w:ind w:left="3600" w:hanging="360"/>
+      </w:pPr>
+      <w:rPr>
+        <w:rFonts w:ascii="Courier New" w:hAnsi="Courier New" w:cs="Courier New" w:hint="default"/>
+      </w:rPr>
+    </w:lvl>
+    <w:lvl w:ilvl="5" w:tplc="04090005">
+      <w:start w:val="1"/>
+      <w:numFmt w:val="bullet"/>
+      <w:lvlText w:val=""/>
+      <w:lvlJc w:val="left"/>
+      <w:pPr>
+        <w:ind w:left="4320" w:hanging="360"/>
+      </w:pPr>
+      <w:rPr>
+        <w:rFonts w:ascii="Wingdings" w:hAnsi="Wingdings" w:hint="default"/>
+      </w:rPr>
+    </w:lvl>
+    <w:lvl w:ilvl="6" w:tplc="04090001">
+      <w:start w:val="1"/>
+      <w:numFmt w:val="bullet"/>
+      <w:lvlText w:val=""/>
+      <w:lvlJc w:val="left"/>
+      <w:pPr>
+        <w:ind w:left="5040" w:hanging="360"/>
+      </w:pPr>
+      <w:rPr>
+        <w:rFonts w:ascii="Symbol" w:hAnsi="Symbol" w:hint="default"/>
+      </w:rPr>
+    </w:lvl>
+    <w:lvl w:ilvl="7" w:tplc="04090003">
+      <w:start w:val="1"/>
+      <w:numFmt w:val="bullet"/>
+      <w:lvlText w:val="o"/>
+      <w:lvlJc w:val="left"/>
+      <w:pPr>
+        <w:ind w:left="5760" w:hanging="360"/>
+      </w:pPr>
+      <w:rPr>
+        <w:rFonts w:ascii="Courier New" w:hAnsi="Courier New" w:cs="Courier New" w:hint="default"/>
+      </w:rPr>
+    </w:lvl>
+    <w:lvl w:ilvl="8" w:tplc="04090005">
+      <w:start w:val="1"/>
+      <w:numFmt w:val="bullet"/>
+      <w:lvlText w:val=""/>
+      <w:lvlJc w:val="left"/>
+      <w:pPr>
+        <w:ind w:left="6480" w:hanging="360"/>
+      </w:pPr>
+      <w:rPr>
+        <w:rFonts w:ascii="Wingdings" w:hAnsi="Wingdings" w:hint="default"/>
+      </w:rPr>
+    </w:lvl>
+  </w:abstractNum>
+  <w:abstractNum w:abstractNumId="16" w15:restartNumberingAfterBreak="0">
     <w:nsid w:val="79B857AF"/>
     <w:multiLevelType w:val="hybridMultilevel"/>
     <w:tmpl w:val="328CB24E"/>
@@ -12708,7 +12952,7 @@
     <w:abstractNumId w:val="11"/>
   </w:num>
   <w:num w:numId="11">
-    <w:abstractNumId w:val="15"/>
+    <w:abstractNumId w:val="16"/>
   </w:num>
   <w:num w:numId="12">
     <w:abstractNumId w:val="9"/>
@@ -12724,6 +12968,18 @@
   </w:num>
   <w:num w:numId="16">
     <w:abstractNumId w:val="4"/>
+  </w:num>
+  <w:num w:numId="17">
+    <w:abstractNumId w:val="15"/>
+    <w:lvlOverride w:ilvl="0"/>
+    <w:lvlOverride w:ilvl="1"/>
+    <w:lvlOverride w:ilvl="2"/>
+    <w:lvlOverride w:ilvl="3"/>
+    <w:lvlOverride w:ilvl="4"/>
+    <w:lvlOverride w:ilvl="5"/>
+    <w:lvlOverride w:ilvl="6"/>
+    <w:lvlOverride w:ilvl="7"/>
+    <w:lvlOverride w:ilvl="8"/>
   </w:num>
   <w:numIdMacAtCleanup w:val="11"/>
 </w:numbering>
@@ -13192,7 +13448,6 @@
   <w:style w:type="character" w:default="1" w:styleId="DefaultParagraphFont">
     <w:name w:val="Default Paragraph Font"/>
     <w:uiPriority w:val="1"/>
-    <w:semiHidden/>
     <w:unhideWhenUsed/>
   </w:style>
   <w:style w:type="table" w:default="1" w:styleId="TableNormal">
@@ -17803,7 +18058,7 @@
 </file>
 
 <file path=customXml/itemProps1.xml><?xml version="1.0" encoding="utf-8"?>
-<ds:datastoreItem xmlns:ds="http://schemas.openxmlformats.org/officeDocument/2006/customXml" ds:itemID="{6656C61C-2867-48E8-844F-8C8BA4EC1E45}">
+<ds:datastoreItem xmlns:ds="http://schemas.openxmlformats.org/officeDocument/2006/customXml" ds:itemID="{72F86004-462C-478F-8569-02155C74A150}">
   <ds:schemaRefs>
     <ds:schemaRef ds:uri="http://schemas.openxmlformats.org/officeDocument/2006/bibliography"/>
   </ds:schemaRefs>

</xml_diff>

<commit_message>
changed dates for peer reviews and concept proposal
</commit_message>
<xml_diff>
--- a/ADA_course_outline.docx
+++ b/ADA_course_outline.docx
@@ -8482,8 +8482,6 @@
               </w:rPr>
               <w:t xml:space="preserve"> (focus on methods and results)</w:t>
             </w:r>
-            <w:bookmarkStart w:id="2" w:name="_GoBack"/>
-            <w:bookmarkEnd w:id="2"/>
           </w:p>
           <w:p>
             <w:pPr>
@@ -8737,6 +8735,32 @@
           </w:tcPr>
           <w:p>
             <w:pPr>
+              <w:pStyle w:val="NormalWeb"/>
+              <w:numPr>
+                <w:ilvl w:val="0"/>
+                <w:numId w:val="18"/>
+              </w:numPr>
+              <w:rPr>
+                <w:rFonts w:ascii="Arial" w:hAnsi="Arial" w:cs="Arial"/>
+                <w:color w:val="000000"/>
+                <w:sz w:val="20"/>
+                <w:szCs w:val="20"/>
+              </w:rPr>
+            </w:pPr>
+            <w:bookmarkStart w:id="2" w:name="_GoBack"/>
+            <w:r>
+              <w:rPr>
+                <w:rFonts w:ascii="Arial" w:hAnsi="Arial" w:cs="Arial"/>
+                <w:color w:val="000000"/>
+                <w:sz w:val="20"/>
+                <w:szCs w:val="20"/>
+              </w:rPr>
+              <w:t>Long, J.S. (1997). Regression Models for Categorical Dependent Variables. Thousand Oaks, CA: Sage Publications, Chapter 8</w:t>
+            </w:r>
+          </w:p>
+          <w:bookmarkEnd w:id="2"/>
+          <w:p>
+            <w:pPr>
               <w:widowControl/>
               <w:autoSpaceDE/>
               <w:autoSpaceDN/>
@@ -8747,14 +8771,6 @@
                 <w:color w:val="000000"/>
               </w:rPr>
             </w:pPr>
-            <w:r>
-              <w:rPr>
-                <w:rFonts w:ascii="Arial" w:hAnsi="Arial" w:cs="Arial"/>
-                <w:b/>
-                <w:color w:val="000000"/>
-              </w:rPr>
-              <w:t xml:space="preserve">TBD </w:t>
-            </w:r>
           </w:p>
         </w:tc>
         <w:tc>
@@ -8895,13 +8911,6 @@
                 <w:bCs/>
               </w:rPr>
             </w:pPr>
-            <w:r>
-              <w:rPr>
-                <w:rFonts w:ascii="Arial" w:hAnsi="Arial" w:cs="Arial"/>
-                <w:bCs/>
-              </w:rPr>
-              <w:t>Concept proposal for project</w:t>
-            </w:r>
           </w:p>
         </w:tc>
       </w:tr>
@@ -9181,15 +9190,47 @@
             <w:r>
               <w:rPr>
                 <w:rFonts w:ascii="Arial" w:hAnsi="Arial" w:cs="Arial"/>
-              </w:rPr>
-              <w:t>Peer review</w:t>
-            </w:r>
-            <w:r>
-              <w:rPr>
-                <w:rFonts w:ascii="Arial" w:hAnsi="Arial" w:cs="Arial"/>
-              </w:rPr>
-              <w:t xml:space="preserve"> 3</w:t>
-            </w:r>
+                <w:bCs/>
+              </w:rPr>
+              <w:t>Concept proposal for project</w:t>
+            </w:r>
+          </w:p>
+          <w:p>
+            <w:pPr>
+              <w:widowControl/>
+              <w:autoSpaceDE/>
+              <w:autoSpaceDN/>
+              <w:rPr>
+                <w:rFonts w:ascii="Arial" w:hAnsi="Arial" w:cs="Arial"/>
+              </w:rPr>
+            </w:pPr>
+          </w:p>
+          <w:p>
+            <w:pPr>
+              <w:widowControl/>
+              <w:autoSpaceDE/>
+              <w:autoSpaceDN/>
+              <w:rPr>
+                <w:rFonts w:ascii="Arial" w:hAnsi="Arial" w:cs="Arial"/>
+              </w:rPr>
+            </w:pPr>
+            <w:r>
+              <w:rPr>
+                <w:rFonts w:ascii="Arial" w:hAnsi="Arial" w:cs="Arial"/>
+              </w:rPr>
+              <w:t>Optional peer review</w:t>
+            </w:r>
+          </w:p>
+          <w:p>
+            <w:pPr>
+              <w:widowControl/>
+              <w:autoSpaceDE/>
+              <w:autoSpaceDN/>
+              <w:rPr>
+                <w:rFonts w:ascii="Arial" w:hAnsi="Arial" w:cs="Arial"/>
+                <w:bCs/>
+              </w:rPr>
+            </w:pPr>
           </w:p>
         </w:tc>
       </w:tr>
@@ -9388,6 +9429,12 @@
                 <w:rFonts w:ascii="Arial" w:hAnsi="Arial" w:cs="Arial"/>
               </w:rPr>
             </w:pPr>
+            <w:r>
+              <w:rPr>
+                <w:rFonts w:ascii="Arial" w:hAnsi="Arial" w:cs="Arial"/>
+              </w:rPr>
+              <w:t>Peer review 3</w:t>
+            </w:r>
           </w:p>
           <w:p>
             <w:pPr>
@@ -9401,18 +9448,6 @@
                 <w:bCs/>
               </w:rPr>
             </w:pPr>
-            <w:r>
-              <w:rPr>
-                <w:rFonts w:ascii="Arial" w:hAnsi="Arial" w:cs="Arial"/>
-              </w:rPr>
-              <w:t xml:space="preserve">Peer review </w:t>
-            </w:r>
-            <w:r>
-              <w:rPr>
-                <w:rFonts w:ascii="Arial" w:hAnsi="Arial" w:cs="Arial"/>
-              </w:rPr>
-              <w:t>4</w:t>
-            </w:r>
           </w:p>
         </w:tc>
       </w:tr>
@@ -9633,6 +9668,7 @@
               <w:rPr>
                 <w:rFonts w:ascii="Arial" w:hAnsi="Arial" w:cs="Arial"/>
               </w:rPr>
+              <w:lastRenderedPageBreak/>
               <w:t>Shrier</w:t>
             </w:r>
             <w:proofErr w:type="spellEnd"/>
@@ -9666,6 +9702,7 @@
                 <w:rFonts w:ascii="Arial" w:hAnsi="Arial" w:cs="Arial"/>
                 <w:bCs/>
               </w:rPr>
+              <w:lastRenderedPageBreak/>
               <w:t>Covariate selection (DAGs)</w:t>
             </w:r>
           </w:p>
@@ -9806,6 +9843,32 @@
                 <w:rFonts w:ascii="Arial" w:hAnsi="Arial" w:cs="Arial"/>
               </w:rPr>
               <w:t>Cox PH assignment</w:t>
+            </w:r>
+          </w:p>
+          <w:p>
+            <w:pPr>
+              <w:widowControl/>
+              <w:autoSpaceDE/>
+              <w:autoSpaceDN/>
+              <w:rPr>
+                <w:rFonts w:ascii="Arial" w:hAnsi="Arial" w:cs="Arial"/>
+              </w:rPr>
+            </w:pPr>
+          </w:p>
+          <w:p>
+            <w:pPr>
+              <w:widowControl/>
+              <w:autoSpaceDE/>
+              <w:autoSpaceDN/>
+              <w:rPr>
+                <w:rFonts w:ascii="Arial" w:hAnsi="Arial" w:cs="Arial"/>
+              </w:rPr>
+            </w:pPr>
+            <w:r>
+              <w:rPr>
+                <w:rFonts w:ascii="Arial" w:hAnsi="Arial" w:cs="Arial"/>
+              </w:rPr>
+              <w:t>Peer review 4</w:t>
             </w:r>
           </w:p>
         </w:tc>
@@ -9837,7 +9900,6 @@
                 <w:b/>
                 <w:bCs/>
               </w:rPr>
-              <w:lastRenderedPageBreak/>
               <w:t>12:</w:t>
             </w:r>
             <w:r>
@@ -10968,7 +11030,7 @@
       <w:rPr>
         <w:noProof/>
       </w:rPr>
-      <w:t>7</w:t>
+      <w:t>8</w:t>
     </w:r>
     <w:r>
       <w:rPr>
@@ -11511,9 +11573,9 @@
     </w:lvl>
   </w:abstractNum>
   <w:abstractNum w:abstractNumId="4" w15:restartNumberingAfterBreak="0">
-    <w:nsid w:val="1D8A7853"/>
+    <w:nsid w:val="1C686D59"/>
     <w:multiLevelType w:val="hybridMultilevel"/>
-    <w:tmpl w:val="D194D640"/>
+    <w:tmpl w:val="598E0706"/>
     <w:lvl w:ilvl="0" w:tplc="04090001">
       <w:start w:val="1"/>
       <w:numFmt w:val="bullet"/>
@@ -11624,6 +11686,119 @@
     </w:lvl>
   </w:abstractNum>
   <w:abstractNum w:abstractNumId="5" w15:restartNumberingAfterBreak="0">
+    <w:nsid w:val="1D8A7853"/>
+    <w:multiLevelType w:val="hybridMultilevel"/>
+    <w:tmpl w:val="D194D640"/>
+    <w:lvl w:ilvl="0" w:tplc="04090001">
+      <w:start w:val="1"/>
+      <w:numFmt w:val="bullet"/>
+      <w:lvlText w:val=""/>
+      <w:lvlJc w:val="left"/>
+      <w:pPr>
+        <w:ind w:left="720" w:hanging="360"/>
+      </w:pPr>
+      <w:rPr>
+        <w:rFonts w:ascii="Symbol" w:hAnsi="Symbol" w:hint="default"/>
+      </w:rPr>
+    </w:lvl>
+    <w:lvl w:ilvl="1" w:tplc="04090003" w:tentative="1">
+      <w:start w:val="1"/>
+      <w:numFmt w:val="bullet"/>
+      <w:lvlText w:val="o"/>
+      <w:lvlJc w:val="left"/>
+      <w:pPr>
+        <w:ind w:left="1440" w:hanging="360"/>
+      </w:pPr>
+      <w:rPr>
+        <w:rFonts w:ascii="Courier New" w:hAnsi="Courier New" w:cs="Courier New" w:hint="default"/>
+      </w:rPr>
+    </w:lvl>
+    <w:lvl w:ilvl="2" w:tplc="04090005" w:tentative="1">
+      <w:start w:val="1"/>
+      <w:numFmt w:val="bullet"/>
+      <w:lvlText w:val=""/>
+      <w:lvlJc w:val="left"/>
+      <w:pPr>
+        <w:ind w:left="2160" w:hanging="360"/>
+      </w:pPr>
+      <w:rPr>
+        <w:rFonts w:ascii="Wingdings" w:hAnsi="Wingdings" w:hint="default"/>
+      </w:rPr>
+    </w:lvl>
+    <w:lvl w:ilvl="3" w:tplc="04090001" w:tentative="1">
+      <w:start w:val="1"/>
+      <w:numFmt w:val="bullet"/>
+      <w:lvlText w:val=""/>
+      <w:lvlJc w:val="left"/>
+      <w:pPr>
+        <w:ind w:left="2880" w:hanging="360"/>
+      </w:pPr>
+      <w:rPr>
+        <w:rFonts w:ascii="Symbol" w:hAnsi="Symbol" w:hint="default"/>
+      </w:rPr>
+    </w:lvl>
+    <w:lvl w:ilvl="4" w:tplc="04090003" w:tentative="1">
+      <w:start w:val="1"/>
+      <w:numFmt w:val="bullet"/>
+      <w:lvlText w:val="o"/>
+      <w:lvlJc w:val="left"/>
+      <w:pPr>
+        <w:ind w:left="3600" w:hanging="360"/>
+      </w:pPr>
+      <w:rPr>
+        <w:rFonts w:ascii="Courier New" w:hAnsi="Courier New" w:cs="Courier New" w:hint="default"/>
+      </w:rPr>
+    </w:lvl>
+    <w:lvl w:ilvl="5" w:tplc="04090005" w:tentative="1">
+      <w:start w:val="1"/>
+      <w:numFmt w:val="bullet"/>
+      <w:lvlText w:val=""/>
+      <w:lvlJc w:val="left"/>
+      <w:pPr>
+        <w:ind w:left="4320" w:hanging="360"/>
+      </w:pPr>
+      <w:rPr>
+        <w:rFonts w:ascii="Wingdings" w:hAnsi="Wingdings" w:hint="default"/>
+      </w:rPr>
+    </w:lvl>
+    <w:lvl w:ilvl="6" w:tplc="04090001" w:tentative="1">
+      <w:start w:val="1"/>
+      <w:numFmt w:val="bullet"/>
+      <w:lvlText w:val=""/>
+      <w:lvlJc w:val="left"/>
+      <w:pPr>
+        <w:ind w:left="5040" w:hanging="360"/>
+      </w:pPr>
+      <w:rPr>
+        <w:rFonts w:ascii="Symbol" w:hAnsi="Symbol" w:hint="default"/>
+      </w:rPr>
+    </w:lvl>
+    <w:lvl w:ilvl="7" w:tplc="04090003" w:tentative="1">
+      <w:start w:val="1"/>
+      <w:numFmt w:val="bullet"/>
+      <w:lvlText w:val="o"/>
+      <w:lvlJc w:val="left"/>
+      <w:pPr>
+        <w:ind w:left="5760" w:hanging="360"/>
+      </w:pPr>
+      <w:rPr>
+        <w:rFonts w:ascii="Courier New" w:hAnsi="Courier New" w:cs="Courier New" w:hint="default"/>
+      </w:rPr>
+    </w:lvl>
+    <w:lvl w:ilvl="8" w:tplc="04090005" w:tentative="1">
+      <w:start w:val="1"/>
+      <w:numFmt w:val="bullet"/>
+      <w:lvlText w:val=""/>
+      <w:lvlJc w:val="left"/>
+      <w:pPr>
+        <w:ind w:left="6480" w:hanging="360"/>
+      </w:pPr>
+      <w:rPr>
+        <w:rFonts w:ascii="Wingdings" w:hAnsi="Wingdings" w:hint="default"/>
+      </w:rPr>
+    </w:lvl>
+  </w:abstractNum>
+  <w:abstractNum w:abstractNumId="6" w15:restartNumberingAfterBreak="0">
     <w:nsid w:val="25294342"/>
     <w:multiLevelType w:val="hybridMultilevel"/>
     <w:tmpl w:val="E5A0EF46"/>
@@ -11736,7 +11911,7 @@
       </w:rPr>
     </w:lvl>
   </w:abstractNum>
-  <w:abstractNum w:abstractNumId="6" w15:restartNumberingAfterBreak="0">
+  <w:abstractNum w:abstractNumId="7" w15:restartNumberingAfterBreak="0">
     <w:nsid w:val="27A76E31"/>
     <w:multiLevelType w:val="hybridMultilevel"/>
     <w:tmpl w:val="22B0023C"/>
@@ -11883,7 +12058,7 @@
       </w:rPr>
     </w:lvl>
   </w:abstractNum>
-  <w:abstractNum w:abstractNumId="7" w15:restartNumberingAfterBreak="0">
+  <w:abstractNum w:abstractNumId="8" w15:restartNumberingAfterBreak="0">
     <w:nsid w:val="38014D64"/>
     <w:multiLevelType w:val="hybridMultilevel"/>
     <w:tmpl w:val="E54E8C34"/>
@@ -11972,7 +12147,7 @@
       </w:pPr>
     </w:lvl>
   </w:abstractNum>
-  <w:abstractNum w:abstractNumId="8" w15:restartNumberingAfterBreak="0">
+  <w:abstractNum w:abstractNumId="9" w15:restartNumberingAfterBreak="0">
     <w:nsid w:val="40DA23DC"/>
     <w:multiLevelType w:val="hybridMultilevel"/>
     <w:tmpl w:val="73562A38"/>
@@ -12061,7 +12236,7 @@
       </w:pPr>
     </w:lvl>
   </w:abstractNum>
-  <w:abstractNum w:abstractNumId="9" w15:restartNumberingAfterBreak="0">
+  <w:abstractNum w:abstractNumId="10" w15:restartNumberingAfterBreak="0">
     <w:nsid w:val="423D65BA"/>
     <w:multiLevelType w:val="hybridMultilevel"/>
     <w:tmpl w:val="A20AEEAC"/>
@@ -12147,7 +12322,7 @@
       </w:pPr>
     </w:lvl>
   </w:abstractNum>
-  <w:abstractNum w:abstractNumId="10" w15:restartNumberingAfterBreak="0">
+  <w:abstractNum w:abstractNumId="11" w15:restartNumberingAfterBreak="0">
     <w:nsid w:val="442D2E07"/>
     <w:multiLevelType w:val="hybridMultilevel"/>
     <w:tmpl w:val="5B289F42"/>
@@ -12260,7 +12435,7 @@
       </w:rPr>
     </w:lvl>
   </w:abstractNum>
-  <w:abstractNum w:abstractNumId="11" w15:restartNumberingAfterBreak="0">
+  <w:abstractNum w:abstractNumId="12" w15:restartNumberingAfterBreak="0">
     <w:nsid w:val="51E7628D"/>
     <w:multiLevelType w:val="hybridMultilevel"/>
     <w:tmpl w:val="F1341C74"/>
@@ -12373,7 +12548,7 @@
       </w:rPr>
     </w:lvl>
   </w:abstractNum>
-  <w:abstractNum w:abstractNumId="12" w15:restartNumberingAfterBreak="0">
+  <w:abstractNum w:abstractNumId="13" w15:restartNumberingAfterBreak="0">
     <w:nsid w:val="621A44F1"/>
     <w:multiLevelType w:val="hybridMultilevel"/>
     <w:tmpl w:val="2F2045D0"/>
@@ -12486,7 +12661,7 @@
       </w:rPr>
     </w:lvl>
   </w:abstractNum>
-  <w:abstractNum w:abstractNumId="13" w15:restartNumberingAfterBreak="0">
+  <w:abstractNum w:abstractNumId="14" w15:restartNumberingAfterBreak="0">
     <w:nsid w:val="6F044ACE"/>
     <w:multiLevelType w:val="hybridMultilevel"/>
     <w:tmpl w:val="F4C2819A"/>
@@ -12575,7 +12750,7 @@
       </w:pPr>
     </w:lvl>
   </w:abstractNum>
-  <w:abstractNum w:abstractNumId="14" w15:restartNumberingAfterBreak="0">
+  <w:abstractNum w:abstractNumId="15" w15:restartNumberingAfterBreak="0">
     <w:nsid w:val="702504C1"/>
     <w:multiLevelType w:val="hybridMultilevel"/>
     <w:tmpl w:val="001C92DE"/>
@@ -12695,7 +12870,7 @@
       </w:rPr>
     </w:lvl>
   </w:abstractNum>
-  <w:abstractNum w:abstractNumId="15" w15:restartNumberingAfterBreak="0">
+  <w:abstractNum w:abstractNumId="16" w15:restartNumberingAfterBreak="0">
     <w:nsid w:val="760A3633"/>
     <w:multiLevelType w:val="hybridMultilevel"/>
     <w:tmpl w:val="E24064B6"/>
@@ -12808,7 +12983,7 @@
       </w:rPr>
     </w:lvl>
   </w:abstractNum>
-  <w:abstractNum w:abstractNumId="16" w15:restartNumberingAfterBreak="0">
+  <w:abstractNum w:abstractNumId="17" w15:restartNumberingAfterBreak="0">
     <w:nsid w:val="79B857AF"/>
     <w:multiLevelType w:val="hybridMultilevel"/>
     <w:tmpl w:val="328CB24E"/>
@@ -12925,7 +13100,7 @@
     <w:abstractNumId w:val="2"/>
   </w:num>
   <w:num w:numId="2">
-    <w:abstractNumId w:val="6"/>
+    <w:abstractNumId w:val="7"/>
   </w:num>
   <w:num w:numId="3">
     <w:abstractNumId w:val="3"/>
@@ -12934,52 +13109,46 @@
     <w:abstractNumId w:val="1"/>
   </w:num>
   <w:num w:numId="5">
+    <w:abstractNumId w:val="15"/>
+  </w:num>
+  <w:num w:numId="6">
+    <w:abstractNumId w:val="9"/>
+  </w:num>
+  <w:num w:numId="7">
+    <w:abstractNumId w:val="11"/>
+  </w:num>
+  <w:num w:numId="8">
     <w:abstractNumId w:val="14"/>
   </w:num>
-  <w:num w:numId="6">
-    <w:abstractNumId w:val="8"/>
+  <w:num w:numId="9">
+    <w:abstractNumId w:val="13"/>
   </w:num>
-  <w:num w:numId="7">
+  <w:num w:numId="10">
+    <w:abstractNumId w:val="12"/>
+  </w:num>
+  <w:num w:numId="11">
+    <w:abstractNumId w:val="17"/>
+  </w:num>
+  <w:num w:numId="12">
     <w:abstractNumId w:val="10"/>
   </w:num>
-  <w:num w:numId="8">
-    <w:abstractNumId w:val="13"/>
-  </w:num>
-  <w:num w:numId="9">
-    <w:abstractNumId w:val="12"/>
-  </w:num>
-  <w:num w:numId="10">
-    <w:abstractNumId w:val="11"/>
-  </w:num>
-  <w:num w:numId="11">
-    <w:abstractNumId w:val="16"/>
-  </w:num>
-  <w:num w:numId="12">
-    <w:abstractNumId w:val="9"/>
-  </w:num>
   <w:num w:numId="13">
-    <w:abstractNumId w:val="7"/>
+    <w:abstractNumId w:val="8"/>
   </w:num>
   <w:num w:numId="14">
     <w:abstractNumId w:val="0"/>
   </w:num>
   <w:num w:numId="15">
+    <w:abstractNumId w:val="6"/>
+  </w:num>
+  <w:num w:numId="16">
     <w:abstractNumId w:val="5"/>
   </w:num>
-  <w:num w:numId="16">
+  <w:num w:numId="17">
+    <w:abstractNumId w:val="16"/>
+  </w:num>
+  <w:num w:numId="18">
     <w:abstractNumId w:val="4"/>
-  </w:num>
-  <w:num w:numId="17">
-    <w:abstractNumId w:val="15"/>
-    <w:lvlOverride w:ilvl="0"/>
-    <w:lvlOverride w:ilvl="1"/>
-    <w:lvlOverride w:ilvl="2"/>
-    <w:lvlOverride w:ilvl="3"/>
-    <w:lvlOverride w:ilvl="4"/>
-    <w:lvlOverride w:ilvl="5"/>
-    <w:lvlOverride w:ilvl="6"/>
-    <w:lvlOverride w:ilvl="7"/>
-    <w:lvlOverride w:ilvl="8"/>
   </w:num>
   <w:numIdMacAtCleanup w:val="11"/>
 </w:numbering>
@@ -13448,6 +13617,7 @@
   <w:style w:type="character" w:default="1" w:styleId="DefaultParagraphFont">
     <w:name w:val="Default Paragraph Font"/>
     <w:uiPriority w:val="1"/>
+    <w:semiHidden/>
     <w:unhideWhenUsed/>
   </w:style>
   <w:style w:type="table" w:default="1" w:styleId="TableNormal">
@@ -17766,6 +17936,24 @@
         <w:insideV w:val="single" w:sz="4" w:space="0" w:color="auto"/>
       </w:tblBorders>
     </w:tblPr>
+  </w:style>
+  <w:style w:type="paragraph" w:styleId="NormalWeb">
+    <w:name w:val="Normal (Web)"/>
+    <w:basedOn w:val="Normal"/>
+    <w:uiPriority w:val="99"/>
+    <w:semiHidden/>
+    <w:unhideWhenUsed/>
+    <w:rsid w:val="00554939"/>
+    <w:pPr>
+      <w:widowControl/>
+      <w:autoSpaceDE/>
+      <w:autoSpaceDN/>
+    </w:pPr>
+    <w:rPr>
+      <w:rFonts w:eastAsiaTheme="minorHAnsi"/>
+      <w:sz w:val="24"/>
+      <w:szCs w:val="24"/>
+    </w:rPr>
   </w:style>
 </w:styles>
 </file>
@@ -18058,7 +18246,7 @@
 </file>
 
 <file path=customXml/itemProps1.xml><?xml version="1.0" encoding="utf-8"?>
-<ds:datastoreItem xmlns:ds="http://schemas.openxmlformats.org/officeDocument/2006/customXml" ds:itemID="{72F86004-462C-478F-8569-02155C74A150}">
+<ds:datastoreItem xmlns:ds="http://schemas.openxmlformats.org/officeDocument/2006/customXml" ds:itemID="{13524107-463F-43E9-A846-14DC1B98468A}">
   <ds:schemaRefs>
     <ds:schemaRef ds:uri="http://schemas.openxmlformats.org/officeDocument/2006/bibliography"/>
   </ds:schemaRefs>

</xml_diff>

<commit_message>
added additional week 9 reading
</commit_message>
<xml_diff>
--- a/ADA_course_outline.docx
+++ b/ADA_course_outline.docx
@@ -8747,7 +8747,6 @@
                 <w:szCs w:val="20"/>
               </w:rPr>
             </w:pPr>
-            <w:bookmarkStart w:id="2" w:name="_GoBack"/>
             <w:r>
               <w:rPr>
                 <w:rFonts w:ascii="Arial" w:hAnsi="Arial" w:cs="Arial"/>
@@ -8758,7 +8757,6 @@
               <w:t>Long, J.S. (1997). Regression Models for Categorical Dependent Variables. Thousand Oaks, CA: Sage Publications, Chapter 8</w:t>
             </w:r>
           </w:p>
-          <w:bookmarkEnd w:id="2"/>
           <w:p>
             <w:pPr>
               <w:widowControl/>
@@ -9573,7 +9571,22 @@
               <w:rPr>
                 <w:rFonts w:ascii="Arial" w:hAnsi="Arial" w:cs="Arial"/>
               </w:rPr>
-              <w:t xml:space="preserve"> 2014 Oct 16. (REQUIRED)</w:t>
+              <w:t xml:space="preserve"> 2014 Oct 16. (</w:t>
+            </w:r>
+            <w:bookmarkStart w:id="2" w:name="_GoBack"/>
+            <w:r>
+              <w:rPr>
+                <w:rFonts w:ascii="Arial" w:hAnsi="Arial" w:cs="Arial"/>
+                <w:b/>
+              </w:rPr>
+              <w:t>REQUIRED</w:t>
+            </w:r>
+            <w:bookmarkEnd w:id="2"/>
+            <w:r>
+              <w:rPr>
+                <w:rFonts w:ascii="Arial" w:hAnsi="Arial" w:cs="Arial"/>
+              </w:rPr>
+              <w:t>)</w:t>
             </w:r>
           </w:p>
           <w:p>
@@ -18246,7 +18259,7 @@
 </file>
 
 <file path=customXml/itemProps1.xml><?xml version="1.0" encoding="utf-8"?>
-<ds:datastoreItem xmlns:ds="http://schemas.openxmlformats.org/officeDocument/2006/customXml" ds:itemID="{13524107-463F-43E9-A846-14DC1B98468A}">
+<ds:datastoreItem xmlns:ds="http://schemas.openxmlformats.org/officeDocument/2006/customXml" ds:itemID="{61ED5186-0587-412E-9299-6278121C75E0}">
   <ds:schemaRefs>
     <ds:schemaRef ds:uri="http://schemas.openxmlformats.org/officeDocument/2006/bibliography"/>
   </ds:schemaRefs>

</xml_diff>

<commit_message>
adding syllabus with reading for next week
</commit_message>
<xml_diff>
--- a/ADA_course_outline.docx
+++ b/ADA_course_outline.docx
@@ -8974,12 +8974,25 @@
                 <w:sz w:val="56"/>
                 <w:szCs w:val="56"/>
               </w:rPr>
+              <w:t xml:space="preserve">NO </w:t>
+            </w:r>
+            <w:r>
+              <w:rPr>
+                <w:rFonts w:ascii="Arial" w:hAnsi="Arial" w:cs="Arial"/>
+                <w:b/>
+                <w:color w:val="000000"/>
+                <w:sz w:val="56"/>
+                <w:szCs w:val="56"/>
+              </w:rPr>
               <w:t>Midterm exam</w:t>
             </w:r>
           </w:p>
         </w:tc>
       </w:tr>
       <w:tr>
+        <w:trPr>
+          <w:trHeight w:val="1682"/>
+        </w:trPr>
         <w:tc>
           <w:tcPr>
             <w:tcW w:w="1057" w:type="dxa"/>
@@ -9219,17 +9232,6 @@
               <w:t>Optional peer review</w:t>
             </w:r>
           </w:p>
-          <w:p>
-            <w:pPr>
-              <w:widowControl/>
-              <w:autoSpaceDE/>
-              <w:autoSpaceDN/>
-              <w:rPr>
-                <w:rFonts w:ascii="Arial" w:hAnsi="Arial" w:cs="Arial"/>
-                <w:bCs/>
-              </w:rPr>
-            </w:pPr>
-          </w:p>
         </w:tc>
       </w:tr>
       <w:tr>
@@ -9272,7 +9274,12 @@
           </w:tcPr>
           <w:p>
             <w:pPr>
+              <w:pStyle w:val="ListParagraph"/>
               <w:widowControl/>
+              <w:numPr>
+                <w:ilvl w:val="0"/>
+                <w:numId w:val="7"/>
+              </w:numPr>
               <w:autoSpaceDE/>
               <w:autoSpaceDN/>
               <w:rPr>
@@ -9283,9 +9290,49 @@
             <w:r>
               <w:rPr>
                 <w:rFonts w:ascii="Arial" w:hAnsi="Arial" w:cs="Arial"/>
-                <w:b/>
-              </w:rPr>
-              <w:t xml:space="preserve"> TBD</w:t>
+              </w:rPr>
+              <w:t xml:space="preserve">Guo S, </w:t>
+            </w:r>
+            <w:proofErr w:type="spellStart"/>
+            <w:r>
+              <w:rPr>
+                <w:rFonts w:ascii="Arial" w:hAnsi="Arial" w:cs="Arial"/>
+              </w:rPr>
+              <w:t>Biegel</w:t>
+            </w:r>
+            <w:proofErr w:type="spellEnd"/>
+            <w:r>
+              <w:rPr>
+                <w:rFonts w:ascii="Arial" w:hAnsi="Arial" w:cs="Arial"/>
+              </w:rPr>
+              <w:t xml:space="preserve"> DE, Johnson JA, </w:t>
+            </w:r>
+            <w:proofErr w:type="spellStart"/>
+            <w:r>
+              <w:rPr>
+                <w:rFonts w:ascii="Arial" w:hAnsi="Arial" w:cs="Arial"/>
+              </w:rPr>
+              <w:t>Dyches</w:t>
+            </w:r>
+            <w:proofErr w:type="spellEnd"/>
+            <w:r>
+              <w:rPr>
+                <w:rFonts w:ascii="Arial" w:hAnsi="Arial" w:cs="Arial"/>
+              </w:rPr>
+              <w:t xml:space="preserve"> H. Assessing the impact of community based mobile crisis services on preventing hospitalization. </w:t>
+            </w:r>
+            <w:r>
+              <w:rPr>
+                <w:rFonts w:ascii="Arial" w:hAnsi="Arial" w:cs="Arial"/>
+                <w:i/>
+              </w:rPr>
+              <w:t>Psychiatric Services</w:t>
+            </w:r>
+            <w:r>
+              <w:rPr>
+                <w:rFonts w:ascii="Arial" w:hAnsi="Arial" w:cs="Arial"/>
+              </w:rPr>
+              <w:t>. 2001. Vol 52(2): 223-228)</w:t>
             </w:r>
           </w:p>
         </w:tc>
@@ -9573,7 +9620,6 @@
               </w:rPr>
               <w:t xml:space="preserve"> 2014 Oct 16. (</w:t>
             </w:r>
-            <w:bookmarkStart w:id="2" w:name="_GoBack"/>
             <w:r>
               <w:rPr>
                 <w:rFonts w:ascii="Arial" w:hAnsi="Arial" w:cs="Arial"/>
@@ -9581,7 +9627,6 @@
               </w:rPr>
               <w:t>REQUIRED</w:t>
             </w:r>
-            <w:bookmarkEnd w:id="2"/>
             <w:r>
               <w:rPr>
                 <w:rFonts w:ascii="Arial" w:hAnsi="Arial" w:cs="Arial"/>
@@ -9992,8 +10037,16 @@
               <w:rPr>
                 <w:rFonts w:ascii="Arial" w:hAnsi="Arial" w:cs="Arial"/>
               </w:rPr>
-              <w:t>Sensitivity analyses/Missing DATA</w:t>
-            </w:r>
+              <w:t>Sensitivity analyses/Missing D</w:t>
+            </w:r>
+            <w:r>
+              <w:rPr>
+                <w:rFonts w:ascii="Arial" w:hAnsi="Arial" w:cs="Arial"/>
+              </w:rPr>
+              <w:t>ata</w:t>
+            </w:r>
+            <w:bookmarkStart w:id="2" w:name="_GoBack"/>
+            <w:bookmarkEnd w:id="2"/>
             <w:r>
               <w:rPr>
                 <w:rFonts w:ascii="Arial" w:hAnsi="Arial" w:cs="Arial"/>
@@ -12338,7 +12391,7 @@
   <w:abstractNum w:abstractNumId="11" w15:restartNumberingAfterBreak="0">
     <w:nsid w:val="442D2E07"/>
     <w:multiLevelType w:val="hybridMultilevel"/>
-    <w:tmpl w:val="5B289F42"/>
+    <w:tmpl w:val="38F0A556"/>
     <w:lvl w:ilvl="0" w:tplc="04090001">
       <w:start w:val="1"/>
       <w:numFmt w:val="bullet"/>
@@ -18259,7 +18312,7 @@
 </file>
 
 <file path=customXml/itemProps1.xml><?xml version="1.0" encoding="utf-8"?>
-<ds:datastoreItem xmlns:ds="http://schemas.openxmlformats.org/officeDocument/2006/customXml" ds:itemID="{61ED5186-0587-412E-9299-6278121C75E0}">
+<ds:datastoreItem xmlns:ds="http://schemas.openxmlformats.org/officeDocument/2006/customXml" ds:itemID="{CD67A364-88A1-46C0-9244-A7CBD61A7511}">
   <ds:schemaRefs>
     <ds:schemaRef ds:uri="http://schemas.openxmlformats.org/officeDocument/2006/bibliography"/>
   </ds:schemaRefs>

</xml_diff>

<commit_message>
adding updated course outline
</commit_message>
<xml_diff>
--- a/ADA_course_outline.docx
+++ b/ADA_course_outline.docx
@@ -4332,43 +4332,25 @@
           <w:sz w:val="22"/>
           <w:szCs w:val="22"/>
         </w:rPr>
-        <w:t>5</w:t>
-      </w:r>
-      <w:r>
-        <w:rPr>
-          <w:rFonts w:ascii="Arial" w:hAnsi="Arial" w:cs="Arial"/>
-          <w:bCs/>
-          <w:sz w:val="22"/>
-          <w:szCs w:val="22"/>
-        </w:rPr>
-        <w:t xml:space="preserve"> total peer review opportunities, </w:t>
-      </w:r>
-      <w:r>
-        <w:rPr>
-          <w:rFonts w:ascii="Arial" w:hAnsi="Arial" w:cs="Arial"/>
-          <w:bCs/>
-          <w:sz w:val="22"/>
-          <w:szCs w:val="22"/>
-        </w:rPr>
-        <w:t>four</w:t>
-      </w:r>
-      <w:r>
-        <w:rPr>
-          <w:rFonts w:ascii="Arial" w:hAnsi="Arial" w:cs="Arial"/>
-          <w:bCs/>
-          <w:sz w:val="22"/>
-          <w:szCs w:val="22"/>
-        </w:rPr>
-        <w:t xml:space="preserve"> will count as 2</w:t>
-      </w:r>
-      <w:r>
-        <w:rPr>
-          <w:rFonts w:ascii="Arial" w:hAnsi="Arial" w:cs="Arial"/>
-          <w:bCs/>
-          <w:sz w:val="22"/>
-          <w:szCs w:val="22"/>
-        </w:rPr>
-        <w:t>.5</w:t>
+        <w:t>three</w:t>
+      </w:r>
+      <w:r>
+        <w:rPr>
+          <w:rFonts w:ascii="Arial" w:hAnsi="Arial" w:cs="Arial"/>
+          <w:bCs/>
+          <w:sz w:val="22"/>
+          <w:szCs w:val="22"/>
+        </w:rPr>
+        <w:t xml:space="preserve"> will count as </w:t>
+      </w:r>
+      <w:r>
+        <w:rPr>
+          <w:rFonts w:ascii="Arial" w:hAnsi="Arial" w:cs="Arial"/>
+          <w:bCs/>
+          <w:sz w:val="22"/>
+          <w:szCs w:val="22"/>
+        </w:rPr>
+        <w:t>3.33</w:t>
       </w:r>
       <w:r>
         <w:rPr>
@@ -4497,7 +4479,18 @@
           <w:sz w:val="22"/>
           <w:szCs w:val="22"/>
         </w:rPr>
-        <w:t xml:space="preserve">), Behavioral Risk Factor Surveillance System (BRFSS: </w:t>
+        <w:t xml:space="preserve">), Behavioral Risk Factor Surveillance System </w:t>
+      </w:r>
+      <w:bookmarkStart w:id="2" w:name="_GoBack"/>
+      <w:bookmarkEnd w:id="2"/>
+      <w:r>
+        <w:rPr>
+          <w:rFonts w:ascii="Arial" w:hAnsi="Arial" w:cs="Arial"/>
+          <w:bCs/>
+          <w:sz w:val="22"/>
+          <w:szCs w:val="22"/>
+        </w:rPr>
+        <w:t xml:space="preserve">(BRFSS: </w:t>
       </w:r>
       <w:hyperlink r:id="rId29" w:history="1">
         <w:r>
@@ -4840,7 +4833,27 @@
           <w:sz w:val="22"/>
           <w:szCs w:val="22"/>
         </w:rPr>
-        <w:t>(10 points)</w:t>
+        <w:t>(</w:t>
+      </w:r>
+      <w:r>
+        <w:rPr>
+          <w:rFonts w:ascii="Arial" w:hAnsi="Arial" w:cs="Arial"/>
+          <w:b/>
+          <w:bCs/>
+          <w:sz w:val="22"/>
+          <w:szCs w:val="22"/>
+        </w:rPr>
+        <w:t>2</w:t>
+      </w:r>
+      <w:r>
+        <w:rPr>
+          <w:rFonts w:ascii="Arial" w:hAnsi="Arial" w:cs="Arial"/>
+          <w:b/>
+          <w:bCs/>
+          <w:sz w:val="22"/>
+          <w:szCs w:val="22"/>
+        </w:rPr>
+        <w:t>0 points)</w:t>
       </w:r>
     </w:p>
     <w:p>
@@ -4857,47 +4870,6 @@
         <w:jc w:val="both"/>
         <w:rPr>
           <w:rFonts w:ascii="Arial" w:hAnsi="Arial" w:cs="Arial"/>
-          <w:b/>
-          <w:bCs/>
-          <w:sz w:val="22"/>
-          <w:szCs w:val="22"/>
-        </w:rPr>
-      </w:pPr>
-      <w:r>
-        <w:rPr>
-          <w:rFonts w:ascii="Arial" w:hAnsi="Arial" w:cs="Arial"/>
-          <w:b/>
-          <w:bCs/>
-          <w:sz w:val="22"/>
-          <w:szCs w:val="22"/>
-        </w:rPr>
-        <w:t xml:space="preserve">Final project report </w:t>
-      </w:r>
-      <w:r>
-        <w:rPr>
-          <w:rFonts w:ascii="Arial" w:hAnsi="Arial" w:cs="Arial"/>
-          <w:b/>
-          <w:bCs/>
-          <w:sz w:val="22"/>
-          <w:szCs w:val="22"/>
-        </w:rPr>
-        <w:t>(10 points)</w:t>
-      </w:r>
-    </w:p>
-    <w:p>
-      <w:pPr>
-        <w:pStyle w:val="BodyText2"/>
-        <w:numPr>
-          <w:ilvl w:val="0"/>
-          <w:numId w:val="14"/>
-        </w:numPr>
-        <w:tabs>
-          <w:tab w:val="left" w:pos="5850"/>
-        </w:tabs>
-        <w:spacing w:line="240" w:lineRule="auto"/>
-        <w:jc w:val="both"/>
-        <w:rPr>
-          <w:rFonts w:ascii="Arial" w:hAnsi="Arial" w:cs="Arial"/>
           <w:bCs/>
           <w:sz w:val="22"/>
           <w:szCs w:val="22"/>
@@ -5526,7 +5498,6 @@
           <w:szCs w:val="22"/>
           <w:vertAlign w:val="superscript"/>
         </w:rPr>
-        <w:lastRenderedPageBreak/>
         <w:t>*</w:t>
       </w:r>
       <w:r>
@@ -5604,7 +5575,16 @@
           <w:sz w:val="22"/>
           <w:szCs w:val="22"/>
         </w:rPr>
-        <w:t xml:space="preserve">s are given for outstanding work </w:t>
+        <w:t xml:space="preserve">s are given for </w:t>
+      </w:r>
+      <w:r>
+        <w:rPr>
+          <w:rFonts w:ascii="Arial" w:hAnsi="Arial" w:cs="Arial"/>
+          <w:sz w:val="22"/>
+          <w:szCs w:val="22"/>
+        </w:rPr>
+        <w:lastRenderedPageBreak/>
+        <w:t xml:space="preserve">outstanding work </w:t>
       </w:r>
       <w:r>
         <w:rPr>
@@ -9721,20 +9701,12 @@
                 <w:b/>
               </w:rPr>
             </w:pPr>
-            <w:proofErr w:type="spellStart"/>
             <w:r>
               <w:rPr>
                 <w:rFonts w:ascii="Arial" w:hAnsi="Arial" w:cs="Arial"/>
               </w:rPr>
               <w:lastRenderedPageBreak/>
-              <w:t>Shrier</w:t>
-            </w:r>
-            <w:proofErr w:type="spellEnd"/>
-            <w:r>
-              <w:rPr>
-                <w:rFonts w:ascii="Arial" w:hAnsi="Arial" w:cs="Arial"/>
-              </w:rPr>
-              <w:t xml:space="preserve"> I and Platt RW. Reducing bias through directed acyclic graphs. BMC Medical Research Methodology. 2008, 8:70 (OPTIONAL)</w:t>
+              <w:t>Shrier I and Platt RW. Reducing bias through directed acyclic graphs. BMC Medical Research Methodology. 2008, 8:70 (OPTIONAL)</w:t>
             </w:r>
           </w:p>
         </w:tc>
@@ -10045,8 +10017,6 @@
               </w:rPr>
               <w:t>ata</w:t>
             </w:r>
-            <w:bookmarkStart w:id="2" w:name="_GoBack"/>
-            <w:bookmarkEnd w:id="2"/>
             <w:r>
               <w:rPr>
                 <w:rFonts w:ascii="Arial" w:hAnsi="Arial" w:cs="Arial"/>
@@ -11096,7 +11066,7 @@
       <w:rPr>
         <w:noProof/>
       </w:rPr>
-      <w:t>8</w:t>
+      <w:t>4</w:t>
     </w:r>
     <w:r>
       <w:rPr>
@@ -18312,7 +18282,7 @@
 </file>
 
 <file path=customXml/itemProps1.xml><?xml version="1.0" encoding="utf-8"?>
-<ds:datastoreItem xmlns:ds="http://schemas.openxmlformats.org/officeDocument/2006/customXml" ds:itemID="{CD67A364-88A1-46C0-9244-A7CBD61A7511}">
+<ds:datastoreItem xmlns:ds="http://schemas.openxmlformats.org/officeDocument/2006/customXml" ds:itemID="{86DF5CB1-A537-4F0B-B0FA-8729D3CCD6EF}">
   <ds:schemaRefs>
     <ds:schemaRef ds:uri="http://schemas.openxmlformats.org/officeDocument/2006/bibliography"/>
   </ds:schemaRefs>

</xml_diff>